<commit_message>
Update Chromosomal fissions are thought to be less common than simple chromosomal fusions.docx
</commit_message>
<xml_diff>
--- a/Chromosomal fissions are thought to be less common than simple chromosomal fusions.docx
+++ b/Chromosomal fissions are thought to be less common than simple chromosomal fusions.docx
@@ -36,8 +36,6 @@
           <w:iCs/>
         </w:rPr>
       </w:pPr>
-      <w:bookmarkStart w:id="0" w:name="_GoBack"/>
-      <w:bookmarkEnd w:id="0"/>
     </w:p>
     <w:p>
       <w:pPr>
@@ -61,7 +59,22 @@
           <w:rFonts w:ascii="Times New Roman" w:hAnsi="Times New Roman" w:cs="Times New Roman"/>
           <w:iCs/>
         </w:rPr>
-        <w:t>Holocentric chromosomes show increased rates of fusion and fission as compared to monocentric chromosomes</w:t>
+        <w:t xml:space="preserve">Holocentric chromosomes show </w:t>
+      </w:r>
+      <w:r>
+        <w:rPr>
+          <w:rFonts w:ascii="Times New Roman" w:hAnsi="Times New Roman" w:cs="Times New Roman"/>
+          <w:iCs/>
+          <w:highlight w:val="yellow"/>
+        </w:rPr>
+        <w:t>increased</w:t>
+      </w:r>
+      <w:r>
+        <w:rPr>
+          <w:rFonts w:ascii="Times New Roman" w:hAnsi="Times New Roman" w:cs="Times New Roman"/>
+          <w:iCs/>
+        </w:rPr>
+        <w:t xml:space="preserve"> rates of fusion and fission as compared to monocentric chromosomes</w:t>
       </w:r>
     </w:p>
     <w:p>
@@ -319,11 +332,150 @@
         <w:spacing w:line="480" w:lineRule="auto"/>
         <w:rPr>
           <w:rFonts w:cs="Times New Roman"/>
+          <w:iCs/>
+        </w:rPr>
+      </w:pPr>
+      <w:r>
+        <w:rPr>
+          <w:rFonts w:cs="Times New Roman"/>
           <w:b/>
           <w:bCs/>
           <w:iCs/>
         </w:rPr>
-      </w:pPr>
+        <w:tab/>
+      </w:r>
+      <w:r>
+        <w:rPr>
+          <w:rFonts w:cs="Times New Roman"/>
+          <w:iCs/>
+        </w:rPr>
+        <w:t xml:space="preserve">Chromosome number is a central aspect of genome organization. Eukaryotes show a wide distribution of both type and number of chromosomes within their genomes. However, this diversity </w:t>
+      </w:r>
+      <w:r>
+        <w:rPr>
+          <w:rFonts w:cs="Times New Roman"/>
+          <w:iCs/>
+        </w:rPr>
+        <w:t>in chromosome</w:t>
+      </w:r>
+      <w:r>
+        <w:rPr>
+          <w:rFonts w:cs="Times New Roman"/>
+          <w:iCs/>
+        </w:rPr>
+        <w:t xml:space="preserve">s </w:t>
+      </w:r>
+      <w:r>
+        <w:rPr>
+          <w:rFonts w:cs="Times New Roman"/>
+          <w:iCs/>
+        </w:rPr>
+        <w:t xml:space="preserve">has made finding generalizations that explain this variation to be quite difficult. </w:t>
+      </w:r>
+      <w:r>
+        <w:rPr>
+          <w:rFonts w:cs="Times New Roman"/>
+        </w:rPr>
+        <w:t>H</w:t>
+      </w:r>
+      <w:r>
+        <w:rPr>
+          <w:rFonts w:cs="Times New Roman"/>
+        </w:rPr>
+        <w:t>olocentric</w:t>
+      </w:r>
+      <w:r>
+        <w:rPr>
+          <w:rFonts w:cs="Times New Roman"/>
+        </w:rPr>
+        <w:t xml:space="preserve"> chromosomes have</w:t>
+      </w:r>
+      <w:r>
+        <w:rPr>
+          <w:rFonts w:cs="Times New Roman"/>
+        </w:rPr>
+        <w:t xml:space="preserve"> centromeres </w:t>
+      </w:r>
+      <w:r>
+        <w:rPr>
+          <w:rFonts w:cs="Times New Roman"/>
+        </w:rPr>
+        <w:t xml:space="preserve">that </w:t>
+      </w:r>
+      <w:r>
+        <w:rPr>
+          <w:rFonts w:cs="Times New Roman"/>
+        </w:rPr>
+        <w:t>are diffuse and spindle fibers attach along the entire length of the chromosome</w:t>
+      </w:r>
+      <w:r>
+        <w:rPr>
+          <w:rFonts w:cs="Times New Roman"/>
+        </w:rPr>
+        <w:t xml:space="preserve">, while monocentric </w:t>
+      </w:r>
+      <w:r>
+        <w:rPr>
+          <w:rFonts w:cs="Times New Roman"/>
+        </w:rPr>
+        <w:t>chromosomes have a single, localized centromere</w:t>
+      </w:r>
+      <w:r>
+        <w:rPr>
+          <w:rFonts w:cs="Times New Roman"/>
+        </w:rPr>
+        <w:t>. This difference in arrangement has led to the hypothesis that species with holocentric chromosomes can tolerate higher rates of fusions and fissions as compared to monocentric chromosomes, which may generate</w:t>
+      </w:r>
+      <w:r>
+        <w:rPr>
+          <w:rFonts w:cs="Times New Roman"/>
+        </w:rPr>
+        <w:t xml:space="preserve"> chromosomal fragments </w:t>
+      </w:r>
+      <w:r>
+        <w:rPr>
+          <w:rFonts w:cs="Times New Roman"/>
+        </w:rPr>
+        <w:t>lacking</w:t>
+      </w:r>
+      <w:r>
+        <w:rPr>
+          <w:rFonts w:cs="Times New Roman"/>
+        </w:rPr>
+        <w:t xml:space="preserve"> centromeres</w:t>
+      </w:r>
+      <w:r>
+        <w:rPr>
+          <w:rFonts w:cs="Times New Roman"/>
+        </w:rPr>
+        <w:t>.</w:t>
+      </w:r>
+      <w:r>
+        <w:rPr>
+          <w:rFonts w:cs="Times New Roman"/>
+        </w:rPr>
+        <w:t xml:space="preserve"> </w:t>
+      </w:r>
+      <w:r>
+        <w:rPr>
+          <w:rFonts w:cs="Times New Roman"/>
+        </w:rPr>
+        <w:t>To test for differences in the rates of fusions and fissions, w</w:t>
+      </w:r>
+      <w:r>
+        <w:rPr>
+          <w:rFonts w:cs="Times New Roman"/>
+          <w:iCs/>
+        </w:rPr>
+        <w:t xml:space="preserve">e used 12,412 species of insects with known chromosome type and number to determine the difference in the rates of fusions and </w:t>
+      </w:r>
+      <w:r>
+        <w:rPr>
+          <w:rFonts w:cs="Times New Roman"/>
+          <w:iCs/>
+        </w:rPr>
+        <w:t>fissions. We found XXX.</w:t>
+      </w:r>
     </w:p>
     <w:p>
       <w:pPr>
@@ -374,7 +526,19 @@
         <w:rPr>
           <w:rFonts w:cs="Times New Roman"/>
         </w:rPr>
-        <w:t xml:space="preserve">Chromosome number is a fundamental aspect of genome organization and is available for 10,000s of species </w:t>
+        <w:t xml:space="preserve">Chromosome number is a fundamental aspect of genome organization and is available for </w:t>
+      </w:r>
+      <w:r>
+        <w:rPr>
+          <w:rFonts w:cs="Times New Roman"/>
+        </w:rPr>
+        <w:t>tens of thousands</w:t>
+      </w:r>
+      <w:r>
+        <w:rPr>
+          <w:rFonts w:cs="Times New Roman"/>
+        </w:rPr>
+        <w:t xml:space="preserve"> of species </w:t>
       </w:r>
       <w:r>
         <w:rPr>
@@ -434,7 +598,19 @@
         <w:rPr>
           <w:rFonts w:cs="Times New Roman"/>
         </w:rPr>
-        <w:t xml:space="preserve">. Eukaryotes show wide diversity both in the type and number of chromosomes within their genome. The evolution of chromosome number has been recalcitrant to the formation of rules or generalizations that can explain variation in patterns and rates across large clades. What is clear is that within clades fusions and fissions are two of the dominant forces in reshaping karyotypes </w:t>
+        <w:t>. Eukaryotes show</w:t>
+      </w:r>
+      <w:r>
+        <w:rPr>
+          <w:rFonts w:cs="Times New Roman"/>
+        </w:rPr>
+        <w:t xml:space="preserve"> a</w:t>
+      </w:r>
+      <w:r>
+        <w:rPr>
+          <w:rFonts w:cs="Times New Roman"/>
+        </w:rPr>
+        <w:t xml:space="preserve"> wide diversity both in the type and number of chromosomes within their genome. The evolution of chromosome number has been recalcitrant to the formation of rules or generalizations that can explain variation in patterns and rates across large clades. What is clear is that within clades fusions and fissions are two of the dominant forces in reshaping karyotypes </w:t>
       </w:r>
       <w:r>
         <w:rPr>
@@ -486,7 +662,26 @@
         <w:rPr>
           <w:rFonts w:cs="Times New Roman"/>
         </w:rPr>
-        <w:t xml:space="preserve">. We use these terms for simplicity to describe single chromosome number changes. However, in reality fusions decreasing chromosome number capture two different processes at the molecular level. First, Robertsonian translocations followed by the loss of nonessential DNA, and second, fusion of telomeres from two chromosomes followed by inactivation of one of the centromeres </w:t>
+        <w:t>. We use these terms for simplicity to describe single chromosome number changes. However, in reality fusions decreasing chromosome number capture two different processes at the molecular level. First, Robertsonian translocations followed by the loss of nonessential DNA</w:t>
+      </w:r>
+      <w:r>
+        <w:rPr>
+          <w:rFonts w:cs="Times New Roman"/>
+        </w:rPr>
+        <w:t xml:space="preserve"> can decrease chromosome </w:t>
+      </w:r>
+      <w:r>
+        <w:rPr>
+          <w:rFonts w:cs="Times New Roman"/>
+        </w:rPr>
+        <w:lastRenderedPageBreak/>
+        <w:t>number</w:t>
+      </w:r>
+      <w:r>
+        <w:rPr>
+          <w:rFonts w:cs="Times New Roman"/>
+        </w:rPr>
+        <w:t xml:space="preserve">, and second, fusion of telomeres from two chromosomes followed by inactivation of one of the centromeres </w:t>
       </w:r>
       <w:r>
         <w:rPr>
@@ -538,7 +733,31 @@
         <w:rPr>
           <w:rFonts w:cs="Times New Roman"/>
         </w:rPr>
-        <w:t xml:space="preserve">. In contrast, fission increasing chromosome number can happen in just the way we might imagine through fissions in the centromere region and gaining of new telomeric sequences </w:t>
+        <w:t>. In contrast, fission increasing chromosome number can happen in just the way</w:t>
+      </w:r>
+      <w:r>
+        <w:rPr>
+          <w:rFonts w:cs="Times New Roman"/>
+        </w:rPr>
+        <w:t>,</w:t>
+      </w:r>
+      <w:r>
+        <w:rPr>
+          <w:rFonts w:cs="Times New Roman"/>
+        </w:rPr>
+        <w:t xml:space="preserve"> through fissions in the centromere region and </w:t>
+      </w:r>
+      <w:r>
+        <w:rPr>
+          <w:rFonts w:cs="Times New Roman"/>
+        </w:rPr>
+        <w:t xml:space="preserve">the </w:t>
+      </w:r>
+      <w:r>
+        <w:rPr>
+          <w:rFonts w:cs="Times New Roman"/>
+        </w:rPr>
+        <w:t xml:space="preserve">gaining of new telomeric sequences </w:t>
       </w:r>
       <w:r>
         <w:rPr>
@@ -628,13 +847,42 @@
         <w:rPr>
           <w:rFonts w:ascii="Times New Roman" w:hAnsi="Times New Roman" w:cs="Times New Roman"/>
         </w:rPr>
-        <w:t xml:space="preserve">It has often been assumed that fissions and fusions should be deleterious or underdominant and as such they should only fix in a population if there is low effective population size. However, centromeric structure may modulate the fitness effect of fusions and fissions. Because holocentric centromeres are diffuse and spindle fibers attach along the entire length of the chromosome it has been hypothesized that species with this type of centromere should have little difficulty segregating chromosomes that have experienced fusions or fissions </w:t>
-      </w:r>
-      <w:r>
-        <w:rPr>
-          <w:rFonts w:ascii="Times New Roman" w:hAnsi="Times New Roman" w:cs="Times New Roman"/>
-        </w:rPr>
-        <w:lastRenderedPageBreak/>
+        <w:t>F</w:t>
+      </w:r>
+      <w:r>
+        <w:rPr>
+          <w:rFonts w:ascii="Times New Roman" w:hAnsi="Times New Roman" w:cs="Times New Roman"/>
+        </w:rPr>
+        <w:t xml:space="preserve">issions and fusions </w:t>
+      </w:r>
+      <w:r>
+        <w:rPr>
+          <w:rFonts w:ascii="Times New Roman" w:hAnsi="Times New Roman" w:cs="Times New Roman"/>
+        </w:rPr>
+        <w:t xml:space="preserve">are assumed to </w:t>
+      </w:r>
+      <w:r>
+        <w:rPr>
+          <w:rFonts w:ascii="Times New Roman" w:hAnsi="Times New Roman" w:cs="Times New Roman"/>
+        </w:rPr>
+        <w:t xml:space="preserve">be deleterious or underdominant and as such they should only fix in a population if there is low effective population size. However, centromeric structure may modulate the fitness effect of fusions and fissions. </w:t>
+      </w:r>
+      <w:r>
+        <w:rPr>
+          <w:rFonts w:ascii="Times New Roman" w:hAnsi="Times New Roman" w:cs="Times New Roman"/>
+        </w:rPr>
+        <w:t>Since</w:t>
+      </w:r>
+      <w:r>
+        <w:rPr>
+          <w:rFonts w:ascii="Times New Roman" w:hAnsi="Times New Roman" w:cs="Times New Roman"/>
+        </w:rPr>
+        <w:t xml:space="preserve"> holocentric centromeres are diffuse and spindle fibers attach along the entire length of the chromosome it has been hypothesized that species with this type of centromere should have little difficulty segregating chromosomes that have experienced fusions or fissions </w:t>
+      </w:r>
+      <w:r>
+        <w:rPr>
+          <w:rFonts w:ascii="Times New Roman" w:hAnsi="Times New Roman" w:cs="Times New Roman"/>
+        </w:rPr>
         <w:fldChar w:fldCharType="begin">
           <w:fldData xml:space="preserve">PEVuZE5vdGU+PENpdGU+PEF1dGhvcj5MdWNlw7FvPC9BdXRob3I+PFllYXI+MTk5NjwvWWVhcj48
 UmVjTnVtPjM3MjwvUmVjTnVtPjxEaXNwbGF5VGV4dD4oPHN0eWxlIGZhY2U9InNtYWxsY2FwcyI+
@@ -892,17 +1140,47 @@
     </w:p>
     <w:p>
       <w:pPr>
-        <w:spacing w:line="480" w:lineRule="auto"/>
-        <w:rPr>
-          <w:rFonts w:ascii="Times New Roman" w:hAnsi="Times New Roman" w:cs="Times New Roman"/>
-        </w:rPr>
-      </w:pPr>
-    </w:p>
-    <w:p>
-      <w:pPr>
         <w:pStyle w:val="Default"/>
         <w:widowControl w:val="0"/>
         <w:spacing w:line="480" w:lineRule="auto"/>
+        <w:ind w:firstLine="720"/>
+        <w:rPr>
+          <w:rFonts w:cs="Times New Roman"/>
+        </w:rPr>
+      </w:pPr>
+      <w:r>
+        <w:rPr>
+          <w:rFonts w:cs="Times New Roman"/>
+        </w:rPr>
+        <w:t xml:space="preserve">In this study, we used all available chromosome data for insects to test whether holocentric chromosomes have a higher rate of fusions and fissions. </w:t>
+      </w:r>
+      <w:r>
+        <w:rPr>
+          <w:rFonts w:cs="Times New Roman"/>
+          <w:szCs w:val="24"/>
+        </w:rPr>
+        <w:t xml:space="preserve">Our hypothesis is that clades with holocentric chromosomes will tolerate fusions because the centromere is diffuse across the entire length of the chromosome, therefore each chromosome fragment will be more likely to properly segregate during meiosis. </w:t>
+      </w:r>
+      <w:r>
+        <w:rPr>
+          <w:rFonts w:cs="Times New Roman"/>
+        </w:rPr>
+        <w:t xml:space="preserve">We found that XXX. </w:t>
+      </w:r>
+    </w:p>
+    <w:p>
+      <w:pPr>
+        <w:spacing w:line="480" w:lineRule="auto"/>
+        <w:rPr>
+          <w:rFonts w:ascii="Times New Roman" w:hAnsi="Times New Roman" w:cs="Times New Roman"/>
+        </w:rPr>
+      </w:pPr>
+    </w:p>
+    <w:p>
+      <w:pPr>
+        <w:pStyle w:val="Default"/>
+        <w:widowControl w:val="0"/>
+        <w:spacing w:line="480" w:lineRule="auto"/>
         <w:rPr>
           <w:rFonts w:cs="Times New Roman"/>
           <w:b/>
@@ -936,6 +1214,7 @@
           <w:rFonts w:cs="Times New Roman"/>
           <w:szCs w:val="24"/>
         </w:rPr>
+        <w:lastRenderedPageBreak/>
         <w:t xml:space="preserve">We downloaded all available chromosome data for insects from a prior study </w:t>
       </w:r>
       <w:r>
@@ -1005,7 +1284,28 @@
           <w:rFonts w:cs="Times New Roman"/>
           <w:szCs w:val="24"/>
         </w:rPr>
-        <w:t xml:space="preserve">. This generated a dataset of 12,412 records. For this dataset we collected the haploid chromosome number for each of the species. We additionally have obtained trees from a previous study that can be used for comparative analyses </w:t>
+        <w:t xml:space="preserve">. </w:t>
+      </w:r>
+      <w:r>
+        <w:rPr>
+          <w:rFonts w:cs="Times New Roman"/>
+          <w:szCs w:val="24"/>
+        </w:rPr>
+        <w:t>This dataset is composed of 12,412 species comprising 376 families and 3,872 genera. The minimum haploid chromosome number is 2 while the maximum chromosome number is 141. There are 3,465 species with holocentric chromosomes and 8,946 species with monocentric chromosomes.</w:t>
+      </w:r>
+      <w:r>
+        <w:rPr>
+          <w:rFonts w:cs="Times New Roman"/>
+          <w:szCs w:val="24"/>
+        </w:rPr>
+        <w:t xml:space="preserve"> </w:t>
+      </w:r>
+      <w:r>
+        <w:rPr>
+          <w:rFonts w:cs="Times New Roman"/>
+          <w:szCs w:val="24"/>
+        </w:rPr>
+        <w:t xml:space="preserve">For this dataset we collected the haploid chromosome number for each of the species. We additionally have obtained trees from a previous study that can be used for comparative analyses </w:t>
       </w:r>
       <w:r>
         <w:rPr>
@@ -1074,92 +1374,14 @@
           <w:rFonts w:cs="Times New Roman"/>
           <w:szCs w:val="24"/>
         </w:rPr>
-        <w:t xml:space="preserve">. Using the trait data and the posterior distribution trees, we are going to implement a chromosome number evolution model using </w:t>
-      </w:r>
-      <w:proofErr w:type="spellStart"/>
-      <w:r>
-        <w:rPr>
-          <w:rFonts w:cs="Times New Roman"/>
-          <w:szCs w:val="24"/>
-        </w:rPr>
-        <w:t>chromePlus</w:t>
-      </w:r>
-      <w:proofErr w:type="spellEnd"/>
-      <w:r>
-        <w:rPr>
-          <w:rFonts w:cs="Times New Roman"/>
-          <w:szCs w:val="24"/>
-        </w:rPr>
-        <w:t xml:space="preserve"> </w:t>
-      </w:r>
-      <w:r>
-        <w:rPr>
-          <w:rFonts w:cs="Times New Roman"/>
-          <w:szCs w:val="24"/>
-        </w:rPr>
-        <w:fldChar w:fldCharType="begin"/>
-      </w:r>
-      <w:r>
-        <w:rPr>
-          <w:rFonts w:cs="Times New Roman"/>
-          <w:szCs w:val="24"/>
-        </w:rPr>
-        <w:instrText xml:space="preserve"> ADDIN EN.CITE &lt;EndNote&gt;&lt;Cite&gt;&lt;Author&gt;Blackmon&lt;/Author&gt;&lt;Year&gt;2019&lt;/Year&gt;&lt;RecNum&gt;2717&lt;/RecNum&gt;&lt;DisplayText&gt;(&lt;style face="smallcaps"&gt;Blackmon&lt;/style&gt;&lt;style face="italic"&gt; et al.&lt;/style&gt; 2019)&lt;/DisplayText&gt;&lt;record&gt;&lt;rec-number&gt;2717&lt;/rec-number&gt;&lt;foreign-keys&gt;&lt;key app="EN" db-id="20tzrfeaqpde50e5e2dvtwp7sr5fsss0txe9" timestamp="1554161149"&gt;2717&lt;/key&gt;&lt;/foreign-keys&gt;&lt;ref-type name="Journal Article"&gt;17&lt;/ref-type&gt;&lt;contributors&gt;&lt;authors&gt;&lt;author&gt;Blackmon, Heath&lt;/author&gt;&lt;author&gt;Justison, Joshua&lt;/author&gt;&lt;author&gt;Mayrose, Itay&lt;/author&gt;&lt;author&gt;Goldberg, Emma E&lt;/author&gt;&lt;/authors&gt;&lt;/contributors&gt;&lt;titles&gt;&lt;title&gt;Meiotic drive shapes rates of karyotype evolution in mammals&lt;/title&gt;&lt;secondary-title&gt;Evolution&lt;/secondary-title&gt;&lt;/titles&gt;&lt;periodical&gt;&lt;full-title&gt;Evolution&lt;/full-title&gt;&lt;/periodical&gt;&lt;pages&gt;511-523&lt;/pages&gt;&lt;volume&gt;73&lt;/volume&gt;&lt;number&gt;3&lt;/number&gt;&lt;dates&gt;&lt;year&gt;2019&lt;/year&gt;&lt;/dates&gt;&lt;isbn&gt;0014-3820&lt;/isbn&gt;&lt;urls&gt;&lt;/urls&gt;&lt;/record&gt;&lt;/Cite&gt;&lt;/EndNote&gt;</w:instrText>
-      </w:r>
-      <w:r>
-        <w:rPr>
-          <w:rFonts w:cs="Times New Roman"/>
-          <w:szCs w:val="24"/>
-        </w:rPr>
-        <w:fldChar w:fldCharType="separate"/>
-      </w:r>
-      <w:r>
-        <w:rPr>
-          <w:rFonts w:cs="Times New Roman"/>
-          <w:noProof/>
-          <w:szCs w:val="24"/>
-        </w:rPr>
-        <w:t>(</w:t>
-      </w:r>
-      <w:r>
-        <w:rPr>
-          <w:rFonts w:cs="Times New Roman"/>
-          <w:smallCaps/>
-          <w:noProof/>
-          <w:szCs w:val="24"/>
-        </w:rPr>
-        <w:t>Blackmon</w:t>
-      </w:r>
-      <w:r>
-        <w:rPr>
-          <w:rFonts w:cs="Times New Roman"/>
-          <w:i/>
-          <w:noProof/>
-          <w:szCs w:val="24"/>
-        </w:rPr>
-        <w:t xml:space="preserve"> et al.</w:t>
-      </w:r>
-      <w:r>
-        <w:rPr>
-          <w:rFonts w:cs="Times New Roman"/>
-          <w:noProof/>
-          <w:szCs w:val="24"/>
-        </w:rPr>
-        <w:t xml:space="preserve"> 2019)</w:t>
-      </w:r>
-      <w:r>
-        <w:rPr>
-          <w:rFonts w:cs="Times New Roman"/>
-          <w:szCs w:val="24"/>
-        </w:rPr>
-        <w:fldChar w:fldCharType="end"/>
-      </w:r>
-      <w:r>
-        <w:rPr>
-          <w:rFonts w:cs="Times New Roman"/>
-          <w:szCs w:val="24"/>
-        </w:rPr>
-        <w:t xml:space="preserve">. This model will allow us to determine if the rate of chromosome number evolution is significantly different in clades with holocentric and monocentric chromosomes. Our hypothesis is that clades with holocentric chromosomes will tolerate fusions because the centromere is diffuse across the entire length of the chromosome, therefore each chromosome fragment will be more likely to properly segregate during meiosis. </w:t>
+        <w:t xml:space="preserve">. </w:t>
+      </w:r>
+      <w:r>
+        <w:rPr>
+          <w:rFonts w:cs="Times New Roman"/>
+          <w:szCs w:val="24"/>
+        </w:rPr>
+        <w:t>We have downloaded two sets of phylogenetic trees based on different backbone trees that will be used for our comparative analysis. Each phylogeny includes 1,726 genera and contains a sample of 100 trees from a posterior distribution. Both of these distributions of trees are to the genera-level and matching this data to our trait dataset we have an overlap of 602 tips. We are fitting our model on each tree from the posterior distribution and we randomly sample trait data when more than one species is available for a genus. This approach allows us to account for uncertainty in phylogeny and tip states.</w:t>
       </w:r>
     </w:p>
     <w:p>
@@ -1167,17 +1389,568 @@
         <w:pStyle w:val="Default"/>
         <w:widowControl w:val="0"/>
         <w:spacing w:line="480" w:lineRule="auto"/>
-        <w:rPr>
-          <w:rFonts w:cs="Times New Roman"/>
-          <w:szCs w:val="24"/>
-        </w:rPr>
-      </w:pPr>
+        <w:ind w:firstLine="720"/>
+        <w:rPr>
+          <w:rFonts w:cs="Times New Roman"/>
+          <w:szCs w:val="24"/>
+        </w:rPr>
+      </w:pPr>
+      <w:r>
+        <w:rPr>
+          <w:rFonts w:cs="Times New Roman"/>
+          <w:szCs w:val="24"/>
+        </w:rPr>
+        <w:t>Using the trait data and the posterior distribution trees, we implement</w:t>
+      </w:r>
+      <w:r>
+        <w:rPr>
+          <w:rFonts w:cs="Times New Roman"/>
+          <w:szCs w:val="24"/>
+        </w:rPr>
+        <w:t>ed</w:t>
+      </w:r>
+      <w:r>
+        <w:rPr>
+          <w:rFonts w:cs="Times New Roman"/>
+          <w:szCs w:val="24"/>
+        </w:rPr>
+        <w:t xml:space="preserve"> a chromosome number evolution model using chromePlus </w:t>
+      </w:r>
+      <w:r>
+        <w:rPr>
+          <w:rFonts w:cs="Times New Roman"/>
+          <w:szCs w:val="24"/>
+        </w:rPr>
+        <w:fldChar w:fldCharType="begin"/>
+      </w:r>
+      <w:r>
+        <w:rPr>
+          <w:rFonts w:cs="Times New Roman"/>
+          <w:szCs w:val="24"/>
+        </w:rPr>
+        <w:instrText xml:space="preserve"> ADDIN EN.CITE &lt;EndNote&gt;&lt;Cite&gt;&lt;Author&gt;Blackmon&lt;/Author&gt;&lt;Year&gt;2019&lt;/Year&gt;&lt;RecNum&gt;2717&lt;/RecNum&gt;&lt;DisplayText&gt;(&lt;style face="smallcaps"&gt;Blackmon&lt;/style&gt;&lt;style face="italic"&gt; et al.&lt;/style&gt; 2019)&lt;/DisplayText&gt;&lt;record&gt;&lt;rec-number&gt;2717&lt;/rec-number&gt;&lt;foreign-keys&gt;&lt;key app="EN" db-id="20tzrfeaqpde50e5e2dvtwp7sr5fsss0txe9" timestamp="1554161149"&gt;2717&lt;/key&gt;&lt;/foreign-keys&gt;&lt;ref-type name="Journal Article"&gt;17&lt;/ref-type&gt;&lt;contributors&gt;&lt;authors&gt;&lt;author&gt;Blackmon, Heath&lt;/author&gt;&lt;author&gt;Justison, Joshua&lt;/author&gt;&lt;author&gt;Mayrose, Itay&lt;/author&gt;&lt;author&gt;Goldberg, Emma E&lt;/author&gt;&lt;/authors&gt;&lt;/contributors&gt;&lt;titles&gt;&lt;title&gt;Meiotic drive shapes rates of karyotype evolution in mammals&lt;/title&gt;&lt;secondary-title&gt;Evolution&lt;/secondary-title&gt;&lt;/titles&gt;&lt;periodical&gt;&lt;full-title&gt;Evolution&lt;/full-title&gt;&lt;/periodical&gt;&lt;pages&gt;511-523&lt;/pages&gt;&lt;volume&gt;73&lt;/volume&gt;&lt;number&gt;3&lt;/number&gt;&lt;dates&gt;&lt;year&gt;2019&lt;/year&gt;&lt;/dates&gt;&lt;isbn&gt;0014-3820&lt;/isbn&gt;&lt;urls&gt;&lt;/urls&gt;&lt;/record&gt;&lt;/Cite&gt;&lt;/EndNote&gt;</w:instrText>
+      </w:r>
+      <w:r>
+        <w:rPr>
+          <w:rFonts w:cs="Times New Roman"/>
+          <w:szCs w:val="24"/>
+        </w:rPr>
+        <w:fldChar w:fldCharType="separate"/>
+      </w:r>
+      <w:r>
+        <w:rPr>
+          <w:rFonts w:cs="Times New Roman"/>
+          <w:noProof/>
+          <w:szCs w:val="24"/>
+        </w:rPr>
+        <w:t>(</w:t>
+      </w:r>
+      <w:r>
+        <w:rPr>
+          <w:rFonts w:cs="Times New Roman"/>
+          <w:smallCaps/>
+          <w:noProof/>
+          <w:szCs w:val="24"/>
+        </w:rPr>
+        <w:t>Blackmon</w:t>
+      </w:r>
+      <w:r>
+        <w:rPr>
+          <w:rFonts w:cs="Times New Roman"/>
+          <w:i/>
+          <w:noProof/>
+          <w:szCs w:val="24"/>
+        </w:rPr>
+        <w:t xml:space="preserve"> et al.</w:t>
+      </w:r>
+      <w:r>
+        <w:rPr>
+          <w:rFonts w:cs="Times New Roman"/>
+          <w:noProof/>
+          <w:szCs w:val="24"/>
+        </w:rPr>
+        <w:t xml:space="preserve"> 2019)</w:t>
+      </w:r>
+      <w:r>
+        <w:rPr>
+          <w:rFonts w:cs="Times New Roman"/>
+          <w:szCs w:val="24"/>
+        </w:rPr>
+        <w:fldChar w:fldCharType="end"/>
+      </w:r>
+      <w:r>
+        <w:rPr>
+          <w:rFonts w:cs="Times New Roman"/>
+          <w:szCs w:val="24"/>
+        </w:rPr>
+        <w:t>. This model allow</w:t>
+      </w:r>
+      <w:r>
+        <w:rPr>
+          <w:rFonts w:cs="Times New Roman"/>
+          <w:szCs w:val="24"/>
+        </w:rPr>
+        <w:t>s</w:t>
+      </w:r>
+      <w:r>
+        <w:rPr>
+          <w:rFonts w:cs="Times New Roman"/>
+          <w:szCs w:val="24"/>
+        </w:rPr>
+        <w:t xml:space="preserve"> us to determine if the rate of chromosome number evolution is significantly different in clades with holocentric and monocentric chromosomes. </w:t>
+      </w:r>
+      <w:r>
+        <w:rPr>
+          <w:rFonts w:cs="Times New Roman"/>
+        </w:rPr>
+        <w:t>We obtained estimates of six parameters: rates of chromosome</w:t>
+      </w:r>
+      <w:r>
+        <w:rPr>
+          <w:rFonts w:cs="Times New Roman"/>
+        </w:rPr>
+        <w:t xml:space="preserve"> </w:t>
+      </w:r>
+      <w:r>
+        <w:rPr>
+          <w:rFonts w:cs="Times New Roman"/>
+        </w:rPr>
+        <w:t>number increase</w:t>
+      </w:r>
+      <w:r>
+        <w:rPr>
+          <w:rFonts w:cs="Times New Roman"/>
+        </w:rPr>
+        <w:t>, fissions,</w:t>
+      </w:r>
+      <w:r>
+        <w:rPr>
+          <w:rFonts w:cs="Times New Roman"/>
+        </w:rPr>
+        <w:t xml:space="preserve"> (γ1 and γ2), rates of chromosome number</w:t>
+      </w:r>
+      <w:r>
+        <w:rPr>
+          <w:rFonts w:cs="Times New Roman"/>
+        </w:rPr>
+        <w:t xml:space="preserve"> </w:t>
+      </w:r>
+      <w:r>
+        <w:rPr>
+          <w:rFonts w:cs="Times New Roman"/>
+        </w:rPr>
+        <w:t>decrease</w:t>
+      </w:r>
+      <w:r>
+        <w:rPr>
+          <w:rFonts w:cs="Times New Roman"/>
+        </w:rPr>
+        <w:t>, fusions,</w:t>
+      </w:r>
+      <w:r>
+        <w:rPr>
+          <w:rFonts w:cs="Times New Roman"/>
+        </w:rPr>
+        <w:t xml:space="preserve"> (δ1 and δ2), and rates of change in karyotype state</w:t>
+      </w:r>
+      <w:r>
+        <w:rPr>
+          <w:rFonts w:cs="Times New Roman"/>
+        </w:rPr>
+        <w:t>, monocentric vs. holocentric</w:t>
+      </w:r>
+      <w:r>
+        <w:rPr>
+          <w:rFonts w:cs="Times New Roman"/>
+        </w:rPr>
+        <w:t xml:space="preserve"> (</w:t>
+      </w:r>
+      <w:r>
+        <w:rPr>
+          <w:rFonts w:cs="Times New Roman"/>
+          <w:i/>
+          <w:iCs/>
+        </w:rPr>
+        <w:t>q</w:t>
+      </w:r>
+      <w:r>
+        <w:rPr>
+          <w:rFonts w:cs="Times New Roman"/>
+        </w:rPr>
+        <w:t>12</w:t>
+      </w:r>
+      <w:r>
+        <w:rPr>
+          <w:rFonts w:cs="Times New Roman"/>
+        </w:rPr>
+        <w:t xml:space="preserve"> </w:t>
+      </w:r>
+      <w:r>
+        <w:rPr>
+          <w:rFonts w:cs="Times New Roman"/>
+          <w:szCs w:val="24"/>
+        </w:rPr>
+        <w:t xml:space="preserve">and </w:t>
+      </w:r>
+      <w:r>
+        <w:rPr>
+          <w:rFonts w:cs="Times New Roman"/>
+          <w:i/>
+          <w:iCs/>
+          <w:szCs w:val="24"/>
+        </w:rPr>
+        <w:t>q</w:t>
+      </w:r>
+      <w:r>
+        <w:rPr>
+          <w:rFonts w:cs="Times New Roman"/>
+          <w:szCs w:val="24"/>
+        </w:rPr>
+        <w:t>21)</w:t>
+      </w:r>
+      <w:r>
+        <w:rPr>
+          <w:rFonts w:cs="Times New Roman"/>
+          <w:szCs w:val="24"/>
+        </w:rPr>
+        <w:t>. We then used an uninformative, unbounded improper prior that assumed that all non-negative values are equally likely</w:t>
+      </w:r>
+      <w:r>
+        <w:rPr>
+          <w:rFonts w:cs="Times New Roman"/>
+          <w:szCs w:val="24"/>
+        </w:rPr>
+        <w:t xml:space="preserve"> for all of the parameters. The Markov Chain Monte Carlo (MCMC) was initialized with parameter values drawn from a uniform distribution from 0 to 8, </w:t>
+      </w:r>
+      <w:r>
+        <w:rPr>
+          <w:rFonts w:cs="Times New Roman"/>
+          <w:szCs w:val="24"/>
+        </w:rPr>
+        <w:lastRenderedPageBreak/>
+        <w:t xml:space="preserve">which is broad but biologically reasonable. Preliminary analysis indicated that MCMC chains reached convergence, however some were sampling non-biologically relevant regions of parameter space. To fix this problem, we added a prior that drew from an exponential distribution with a shape parameter of 0.5. This prior tightened our sampled parameter space and ensured that values that were outside of a biologically relevant region were penalized. We repeated the MCMC with all 100 trees at 50 generations each. </w:t>
+      </w:r>
+      <w:r>
+        <w:rPr>
+          <w:rFonts w:cs="Times New Roman"/>
+          <w:szCs w:val="24"/>
+        </w:rPr>
+        <w:t>We removed the first ten samples as our burnin</w:t>
+      </w:r>
+      <w:r>
+        <w:rPr>
+          <w:rFonts w:cs="Times New Roman"/>
+          <w:szCs w:val="24"/>
+        </w:rPr>
+        <w:t xml:space="preserve"> for each run</w:t>
+      </w:r>
+      <w:bookmarkStart w:id="0" w:name="_GoBack"/>
+      <w:bookmarkEnd w:id="0"/>
+      <w:r>
+        <w:rPr>
+          <w:rFonts w:cs="Times New Roman"/>
+          <w:szCs w:val="24"/>
+        </w:rPr>
+        <w:t xml:space="preserve">. We then calculated the </w:t>
+      </w:r>
+      <w:r>
+        <w:rPr>
+          <w:rFonts w:ascii="Arial" w:hAnsi="Arial" w:cs="Arial"/>
+          <w:szCs w:val="24"/>
+        </w:rPr>
+        <w:t>Δ</w:t>
+      </w:r>
+      <w:r>
+        <w:rPr>
+          <w:rFonts w:cs="Times New Roman"/>
+          <w:i/>
+          <w:iCs/>
+          <w:szCs w:val="24"/>
+        </w:rPr>
+        <w:t>r</w:t>
+      </w:r>
+      <w:r>
+        <w:rPr>
+          <w:rFonts w:cs="Times New Roman"/>
+          <w:szCs w:val="24"/>
+        </w:rPr>
+        <w:t xml:space="preserve"> statistic or the mean rate difference. For each postburnin sample we calculated </w:t>
+      </w:r>
+      <w:r>
+        <w:rPr>
+          <w:rFonts w:ascii="Arial" w:hAnsi="Arial" w:cs="Arial"/>
+          <w:szCs w:val="24"/>
+        </w:rPr>
+        <w:t>Δ</w:t>
+      </w:r>
+      <w:r>
+        <w:rPr>
+          <w:rFonts w:cs="Times New Roman"/>
+          <w:i/>
+          <w:iCs/>
+          <w:szCs w:val="24"/>
+        </w:rPr>
+        <w:t>r</w:t>
+      </w:r>
+      <w:r>
+        <w:rPr>
+          <w:rFonts w:cs="Times New Roman"/>
+          <w:i/>
+          <w:iCs/>
+          <w:szCs w:val="24"/>
+        </w:rPr>
+        <w:t xml:space="preserve"> </w:t>
+      </w:r>
+      <w:r>
+        <w:rPr>
+          <w:rFonts w:cs="Times New Roman"/>
+          <w:szCs w:val="24"/>
+        </w:rPr>
+        <w:t>as</w:t>
+      </w:r>
     </w:p>
     <w:p>
       <w:pPr>
         <w:pStyle w:val="Default"/>
         <w:widowControl w:val="0"/>
         <w:spacing w:line="480" w:lineRule="auto"/>
+        <w:ind w:firstLine="720"/>
+        <w:jc w:val="center"/>
+        <w:rPr>
+          <w:rFonts w:cs="Times New Roman"/>
+          <w:iCs/>
+          <w:szCs w:val="24"/>
+        </w:rPr>
+      </w:pPr>
+      <m:oMath>
+        <m:r>
+          <w:rPr>
+            <w:rFonts w:ascii="Cambria Math" w:hAnsi="Cambria Math" w:cs="Times New Roman"/>
+            <w:szCs w:val="24"/>
+          </w:rPr>
+          <m:t>∆</m:t>
+        </m:r>
+        <m:r>
+          <m:rPr>
+            <m:sty m:val="p"/>
+          </m:rPr>
+          <w:rPr>
+            <w:rFonts w:ascii="Cambria Math" w:hAnsi="Cambria Math" w:cs="Times New Roman"/>
+            <w:szCs w:val="24"/>
+          </w:rPr>
+          <m:t xml:space="preserve">r= </m:t>
+        </m:r>
+        <m:f>
+          <m:fPr>
+            <m:ctrlPr>
+              <w:rPr>
+                <w:rFonts w:ascii="Cambria Math" w:hAnsi="Cambria Math" w:cs="Times New Roman"/>
+                <w:iCs/>
+                <w:szCs w:val="24"/>
+              </w:rPr>
+            </m:ctrlPr>
+          </m:fPr>
+          <m:num>
+            <m:sSub>
+              <m:sSubPr>
+                <m:ctrlPr>
+                  <w:rPr>
+                    <w:rFonts w:ascii="Cambria Math" w:hAnsi="Cambria Math" w:cs="Times New Roman"/>
+                    <w:i/>
+                    <w:iCs/>
+                    <w:szCs w:val="24"/>
+                  </w:rPr>
+                </m:ctrlPr>
+              </m:sSubPr>
+              <m:e>
+                <m:r>
+                  <w:rPr>
+                    <w:rFonts w:ascii="Cambria Math" w:hAnsi="Cambria Math" w:cs="Times New Roman"/>
+                    <w:szCs w:val="24"/>
+                  </w:rPr>
+                  <m:t>δ</m:t>
+                </m:r>
+              </m:e>
+              <m:sub>
+                <m:r>
+                  <w:rPr>
+                    <w:rFonts w:ascii="Cambria Math" w:hAnsi="Cambria Math" w:cs="Times New Roman"/>
+                    <w:szCs w:val="24"/>
+                  </w:rPr>
+                  <m:t>2</m:t>
+                </m:r>
+              </m:sub>
+            </m:sSub>
+            <m:r>
+              <w:rPr>
+                <w:rFonts w:ascii="Cambria Math" w:hAnsi="Cambria Math" w:cs="Times New Roman"/>
+                <w:szCs w:val="24"/>
+              </w:rPr>
+              <m:t>+</m:t>
+            </m:r>
+            <m:sSub>
+              <m:sSubPr>
+                <m:ctrlPr>
+                  <w:rPr>
+                    <w:rFonts w:ascii="Cambria Math" w:hAnsi="Cambria Math" w:cs="Times New Roman"/>
+                    <w:i/>
+                    <w:iCs/>
+                    <w:szCs w:val="24"/>
+                  </w:rPr>
+                </m:ctrlPr>
+              </m:sSubPr>
+              <m:e>
+                <m:r>
+                  <w:rPr>
+                    <w:rFonts w:ascii="Cambria Math" w:hAnsi="Cambria Math" w:cs="Times New Roman"/>
+                    <w:szCs w:val="24"/>
+                  </w:rPr>
+                  <m:t>γ</m:t>
+                </m:r>
+              </m:e>
+              <m:sub>
+                <m:r>
+                  <w:rPr>
+                    <w:rFonts w:ascii="Cambria Math" w:hAnsi="Cambria Math" w:cs="Times New Roman"/>
+                    <w:szCs w:val="24"/>
+                  </w:rPr>
+                  <m:t>2</m:t>
+                </m:r>
+              </m:sub>
+            </m:sSub>
+          </m:num>
+          <m:den>
+            <m:r>
+              <w:rPr>
+                <w:rFonts w:ascii="Cambria Math" w:hAnsi="Cambria Math" w:cs="Times New Roman"/>
+                <w:szCs w:val="24"/>
+              </w:rPr>
+              <m:t>2</m:t>
+            </m:r>
+          </m:den>
+        </m:f>
+        <m:r>
+          <w:rPr>
+            <w:rFonts w:ascii="Cambria Math" w:hAnsi="Cambria Math" w:cs="Times New Roman"/>
+            <w:szCs w:val="24"/>
+          </w:rPr>
+          <m:t xml:space="preserve">- </m:t>
+        </m:r>
+        <m:f>
+          <m:fPr>
+            <m:ctrlPr>
+              <w:rPr>
+                <w:rFonts w:ascii="Cambria Math" w:hAnsi="Cambria Math" w:cs="Times New Roman"/>
+                <w:iCs/>
+                <w:szCs w:val="24"/>
+              </w:rPr>
+            </m:ctrlPr>
+          </m:fPr>
+          <m:num>
+            <m:sSub>
+              <m:sSubPr>
+                <m:ctrlPr>
+                  <w:rPr>
+                    <w:rFonts w:ascii="Cambria Math" w:hAnsi="Cambria Math" w:cs="Times New Roman"/>
+                    <w:i/>
+                    <w:iCs/>
+                    <w:szCs w:val="24"/>
+                  </w:rPr>
+                </m:ctrlPr>
+              </m:sSubPr>
+              <m:e>
+                <m:r>
+                  <w:rPr>
+                    <w:rFonts w:ascii="Cambria Math" w:hAnsi="Cambria Math" w:cs="Times New Roman"/>
+                    <w:szCs w:val="24"/>
+                  </w:rPr>
+                  <m:t>δ</m:t>
+                </m:r>
+              </m:e>
+              <m:sub>
+                <m:r>
+                  <w:rPr>
+                    <w:rFonts w:ascii="Cambria Math" w:hAnsi="Cambria Math" w:cs="Times New Roman"/>
+                    <w:szCs w:val="24"/>
+                  </w:rPr>
+                  <m:t>1</m:t>
+                </m:r>
+              </m:sub>
+            </m:sSub>
+            <m:r>
+              <w:rPr>
+                <w:rFonts w:ascii="Cambria Math" w:hAnsi="Cambria Math" w:cs="Times New Roman"/>
+                <w:szCs w:val="24"/>
+              </w:rPr>
+              <m:t>+</m:t>
+            </m:r>
+            <m:sSub>
+              <m:sSubPr>
+                <m:ctrlPr>
+                  <w:rPr>
+                    <w:rFonts w:ascii="Cambria Math" w:hAnsi="Cambria Math" w:cs="Times New Roman"/>
+                    <w:i/>
+                    <w:iCs/>
+                    <w:szCs w:val="24"/>
+                  </w:rPr>
+                </m:ctrlPr>
+              </m:sSubPr>
+              <m:e>
+                <m:r>
+                  <w:rPr>
+                    <w:rFonts w:ascii="Cambria Math" w:hAnsi="Cambria Math" w:cs="Times New Roman"/>
+                    <w:szCs w:val="24"/>
+                  </w:rPr>
+                  <m:t>γ</m:t>
+                </m:r>
+              </m:e>
+              <m:sub>
+                <m:r>
+                  <w:rPr>
+                    <w:rFonts w:ascii="Cambria Math" w:hAnsi="Cambria Math" w:cs="Times New Roman"/>
+                    <w:szCs w:val="24"/>
+                  </w:rPr>
+                  <m:t>1</m:t>
+                </m:r>
+              </m:sub>
+            </m:sSub>
+          </m:num>
+          <m:den>
+            <m:r>
+              <w:rPr>
+                <w:rFonts w:ascii="Cambria Math" w:hAnsi="Cambria Math" w:cs="Times New Roman"/>
+                <w:szCs w:val="24"/>
+              </w:rPr>
+              <m:t>2</m:t>
+            </m:r>
+          </m:den>
+        </m:f>
+      </m:oMath>
+      <w:r>
+        <w:rPr>
+          <w:rFonts w:eastAsiaTheme="minorEastAsia" w:cs="Times New Roman"/>
+          <w:iCs/>
+          <w:szCs w:val="24"/>
+        </w:rPr>
+        <w:t>.</w:t>
+      </w:r>
+    </w:p>
+    <w:p>
+      <w:pPr>
+        <w:pStyle w:val="Default"/>
+        <w:widowControl w:val="0"/>
+        <w:spacing w:line="480" w:lineRule="auto"/>
+        <w:rPr>
+          <w:rFonts w:cs="Times New Roman"/>
+          <w:szCs w:val="24"/>
+        </w:rPr>
+      </w:pPr>
+    </w:p>
+    <w:p>
+      <w:pPr>
+        <w:pStyle w:val="Default"/>
+        <w:widowControl w:val="0"/>
+        <w:spacing w:line="480" w:lineRule="auto"/>
         <w:rPr>
           <w:rFonts w:cs="Times New Roman"/>
           <w:b/>
@@ -1200,28 +1973,12 @@
         <w:pStyle w:val="Default"/>
         <w:widowControl w:val="0"/>
         <w:spacing w:line="480" w:lineRule="auto"/>
-        <w:ind w:firstLine="720"/>
         <w:rPr>
           <w:rFonts w:cs="Times New Roman"/>
           <w:szCs w:val="24"/>
           <w:u w:val="single"/>
         </w:rPr>
       </w:pPr>
-      <w:r>
-        <w:rPr>
-          <w:rFonts w:cs="Times New Roman"/>
-          <w:szCs w:val="24"/>
-        </w:rPr>
-        <w:t xml:space="preserve">For this project, I have all chromosome number and centromere type data. This dataset is </w:t>
-      </w:r>
-      <w:r>
-        <w:rPr>
-          <w:rFonts w:cs="Times New Roman"/>
-          <w:szCs w:val="24"/>
-        </w:rPr>
-        <w:lastRenderedPageBreak/>
-        <w:t>composed of 12,412 species comprising 376 families and 3,872 genera. The minimum haploid chromosome number is 2 while the maximum chromosome number is 141. There are 3,465 species with holocentric chromosomes and 8,946 species with monocentric chromosomes. We have downloaded two sets of phylogenetic trees based on different backbone trees that will be used for our comparative analysis. Each phylogeny includes 1,726 genera and contains a sample of 100 trees from a posterior distribution. Both of these distributions of trees are to the genera-level and matching this data to our trait dataset we have an overlap of 602 tips. We are fitting our model on each tree from the posterior distribution and we randomly sample trait data when more than one species is available for a genus. This approach allows us to account for uncertainty in phylogeny and tip states. We have begun initial model fitting for this project and are currently exploring the best choice of priors for the MCMC that we are running.</w:t>
-      </w:r>
     </w:p>
     <w:p>
       <w:pPr>
@@ -1230,38 +1987,26 @@
         <w:spacing w:line="480" w:lineRule="auto"/>
         <w:rPr>
           <w:rFonts w:cs="Times New Roman"/>
-          <w:szCs w:val="24"/>
-          <w:u w:val="single"/>
-        </w:rPr>
-      </w:pPr>
+          <w:b/>
+          <w:bCs/>
+          <w:szCs w:val="24"/>
+        </w:rPr>
+      </w:pPr>
+      <w:r>
+        <w:rPr>
+          <w:rFonts w:cs="Times New Roman"/>
+          <w:b/>
+          <w:bCs/>
+          <w:szCs w:val="24"/>
+        </w:rPr>
+        <w:t>Discussion</w:t>
+      </w:r>
     </w:p>
     <w:p>
       <w:pPr>
         <w:pStyle w:val="Default"/>
         <w:widowControl w:val="0"/>
         <w:spacing w:line="480" w:lineRule="auto"/>
-        <w:rPr>
-          <w:rFonts w:cs="Times New Roman"/>
-          <w:b/>
-          <w:bCs/>
-          <w:szCs w:val="24"/>
-        </w:rPr>
-      </w:pPr>
-      <w:r>
-        <w:rPr>
-          <w:rFonts w:cs="Times New Roman"/>
-          <w:b/>
-          <w:bCs/>
-          <w:szCs w:val="24"/>
-        </w:rPr>
-        <w:t>Discussion</w:t>
-      </w:r>
-    </w:p>
-    <w:p>
-      <w:pPr>
-        <w:pStyle w:val="Default"/>
-        <w:widowControl w:val="0"/>
-        <w:spacing w:line="480" w:lineRule="auto"/>
         <w:ind w:firstLine="720"/>
         <w:rPr>
           <w:rFonts w:cs="Times New Roman"/>
@@ -1273,7 +2018,35 @@
           <w:rFonts w:cs="Times New Roman"/>
           <w:szCs w:val="24"/>
         </w:rPr>
-        <w:t>Due to the size of the transition rate matrix sampling from the posterior and even simple calculation of the likelihood for a given parameter set is computationally expensive. We are likely going to move our analysis onto a Linux cluster that will allow us to analyze 20 or more trees from the posterior simultaneously to deal with this difficulty.</w:t>
+        <w:t>Due to the size of the transition rate matrix sampling from the posterior and even simple calculation</w:t>
+      </w:r>
+      <w:r>
+        <w:rPr>
+          <w:rFonts w:cs="Times New Roman"/>
+          <w:szCs w:val="24"/>
+        </w:rPr>
+        <w:t>s</w:t>
+      </w:r>
+      <w:r>
+        <w:rPr>
+          <w:rFonts w:cs="Times New Roman"/>
+          <w:szCs w:val="24"/>
+        </w:rPr>
+        <w:t xml:space="preserve"> of the likelihood for a given parameter set is computationally expensive. </w:t>
+      </w:r>
+      <w:r>
+        <w:rPr>
+          <w:rFonts w:cs="Times New Roman"/>
+          <w:szCs w:val="24"/>
+        </w:rPr>
+        <w:t xml:space="preserve">As a result, we have limited our MCMC chains to 50 generations. </w:t>
+      </w:r>
+      <w:r>
+        <w:rPr>
+          <w:rFonts w:cs="Times New Roman"/>
+          <w:szCs w:val="24"/>
+        </w:rPr>
+        <w:t xml:space="preserve">However, we have 100 tree replicates at 50 generations each which increases our sample size and as a result are confident in our results. </w:t>
       </w:r>
     </w:p>
     <w:p>
@@ -1739,7 +2512,6 @@
   <w:style w:type="character" w:default="1" w:styleId="DefaultParagraphFont">
     <w:name w:val="Default Paragraph Font"/>
     <w:uiPriority w:val="1"/>
-    <w:semiHidden/>
     <w:unhideWhenUsed/>
   </w:style>
   <w:style w:type="table" w:default="1" w:styleId="TableNormal">
@@ -1802,6 +2574,16 @@
     <w:rPr>
       <w:rFonts w:ascii="Times New Roman" w:hAnsi="Times New Roman"/>
       <w:szCs w:val="22"/>
+    </w:rPr>
+  </w:style>
+  <w:style w:type="character" w:styleId="PlaceholderText">
+    <w:name w:val="Placeholder Text"/>
+    <w:basedOn w:val="DefaultParagraphFont"/>
+    <w:uiPriority w:val="99"/>
+    <w:semiHidden/>
+    <w:rsid w:val="00045392"/>
+    <w:rPr>
+      <w:color w:val="808080"/>
     </w:rPr>
   </w:style>
 </w:styles>

</xml_diff>

<commit_message>
a few beginign comments
</commit_message>
<xml_diff>
--- a/Chromosomal fissions are thought to be less common than simple chromosomal fusions.docx
+++ b/Chromosomal fissions are thought to be less common than simple chromosomal fusions.docx
@@ -54,28 +54,39 @@
         </w:rPr>
         <w:t xml:space="preserve">Title: </w:t>
       </w:r>
-      <w:r>
-        <w:rPr>
-          <w:rFonts w:ascii="Times New Roman" w:hAnsi="Times New Roman" w:cs="Times New Roman"/>
-          <w:iCs/>
-        </w:rPr>
-        <w:t xml:space="preserve">Holocentric chromosomes show </w:t>
-      </w:r>
-      <w:r>
-        <w:rPr>
-          <w:rFonts w:ascii="Times New Roman" w:hAnsi="Times New Roman" w:cs="Times New Roman"/>
-          <w:iCs/>
-          <w:highlight w:val="yellow"/>
-        </w:rPr>
-        <w:t>increased</w:t>
-      </w:r>
-      <w:r>
-        <w:rPr>
-          <w:rFonts w:ascii="Times New Roman" w:hAnsi="Times New Roman" w:cs="Times New Roman"/>
-          <w:iCs/>
-        </w:rPr>
-        <w:t xml:space="preserve"> rates of fusion and fission as compared to monocentric chromosomes</w:t>
-      </w:r>
+      <w:del w:id="0" w:author="Microsoft Office User" w:date="2020-04-13T18:52:00Z">
+        <w:r>
+          <w:rPr>
+            <w:rFonts w:ascii="Times New Roman" w:hAnsi="Times New Roman" w:cs="Times New Roman"/>
+            <w:iCs/>
+          </w:rPr>
+          <w:delText xml:space="preserve">Holocentric chromosomes show </w:delText>
+        </w:r>
+        <w:r>
+          <w:rPr>
+            <w:rFonts w:ascii="Times New Roman" w:hAnsi="Times New Roman" w:cs="Times New Roman"/>
+            <w:iCs/>
+            <w:highlight w:val="yellow"/>
+          </w:rPr>
+          <w:delText>increased</w:delText>
+        </w:r>
+        <w:r>
+          <w:rPr>
+            <w:rFonts w:ascii="Times New Roman" w:hAnsi="Times New Roman" w:cs="Times New Roman"/>
+            <w:iCs/>
+          </w:rPr>
+          <w:delText xml:space="preserve"> rates of fusion and fission as compared to monocentric chromosomes</w:delText>
+        </w:r>
+      </w:del>
+      <w:ins w:id="1" w:author="Microsoft Office User" w:date="2020-04-13T18:52:00Z">
+        <w:r>
+          <w:rPr>
+            <w:rFonts w:ascii="Times New Roman" w:hAnsi="Times New Roman" w:cs="Times New Roman"/>
+            <w:iCs/>
+          </w:rPr>
+          <w:t>Not all centromeres are equal or are they?</w:t>
+        </w:r>
+      </w:ins>
     </w:p>
     <w:p>
       <w:pPr>
@@ -243,7 +254,19 @@
         <w:rPr>
           <w:rFonts w:ascii="Times New Roman" w:hAnsi="Times New Roman" w:cs="Times New Roman"/>
         </w:rPr>
-        <w:t>Authors contributed equally and are co-first authors. Author listed was decided based on an R script simulating a coin toss</w:t>
+        <w:t>Authors contributed equally and are co-first authors</w:t>
+      </w:r>
+      <w:r>
+        <w:rPr>
+          <w:rFonts w:ascii="Times New Roman" w:hAnsi="Times New Roman" w:cs="Times New Roman"/>
+        </w:rPr>
+        <w:t xml:space="preserve"> order</w:t>
+      </w:r>
+      <w:r>
+        <w:rPr>
+          <w:rFonts w:ascii="Times New Roman" w:hAnsi="Times New Roman" w:cs="Times New Roman"/>
+        </w:rPr>
+        <w:t xml:space="preserve"> was decided based on an R script simulating a coin toss</w:t>
       </w:r>
     </w:p>
     <w:p>
@@ -279,7 +302,7 @@
           <w:rFonts w:ascii="Times New Roman" w:hAnsi="Times New Roman" w:cs="Times New Roman"/>
           <w:iCs/>
         </w:rPr>
-        <w:t xml:space="preserve">Fusions, fissions, chromosome evolution, holocentric, monocentric chromosomes </w:t>
+        <w:t>Fusions, fissions, chromosome evolution, holocentric, monocentric</w:t>
       </w:r>
     </w:p>
     <w:p>
@@ -344,34 +367,67 @@
         </w:rPr>
         <w:tab/>
       </w:r>
-      <w:r>
-        <w:rPr>
-          <w:rFonts w:cs="Times New Roman"/>
-          <w:iCs/>
-        </w:rPr>
-        <w:t xml:space="preserve">Chromosome number is a central aspect of genome organization. Eukaryotes show a wide distribution of both type and number of chromosomes within their genomes. However, this diversity </w:t>
-      </w:r>
-      <w:r>
-        <w:rPr>
-          <w:rFonts w:cs="Times New Roman"/>
-          <w:iCs/>
-        </w:rPr>
-        <w:t>in chromosome</w:t>
-      </w:r>
-      <w:r>
-        <w:rPr>
-          <w:rFonts w:cs="Times New Roman"/>
-          <w:iCs/>
-        </w:rPr>
-        <w:t xml:space="preserve">s </w:t>
-      </w:r>
-      <w:r>
-        <w:rPr>
-          <w:rFonts w:cs="Times New Roman"/>
-          <w:iCs/>
-        </w:rPr>
-        <w:t xml:space="preserve">has made finding generalizations that explain this variation to be quite difficult. </w:t>
-      </w:r>
+      <w:commentRangeStart w:id="2"/>
+      <w:r>
+        <w:rPr>
+          <w:rFonts w:cs="Times New Roman"/>
+          <w:iCs/>
+        </w:rPr>
+        <w:t>Chromosome number is a central aspect of genome organization</w:t>
+      </w:r>
+      <w:commentRangeEnd w:id="2"/>
+      <w:r>
+        <w:rPr>
+          <w:rStyle w:val="CommentReference"/>
+          <w:rFonts w:asciiTheme="minorHAnsi" w:hAnsiTheme="minorHAnsi"/>
+        </w:rPr>
+        <w:commentReference w:id="2"/>
+      </w:r>
+      <w:r>
+        <w:rPr>
+          <w:rFonts w:cs="Times New Roman"/>
+          <w:iCs/>
+        </w:rPr>
+        <w:t xml:space="preserve">. Eukaryotes show a wide distribution of both type and number of chromosomes within their genomes. However, this </w:t>
+      </w:r>
+      <w:commentRangeStart w:id="3"/>
+      <w:r>
+        <w:rPr>
+          <w:rFonts w:cs="Times New Roman"/>
+          <w:iCs/>
+        </w:rPr>
+        <w:t xml:space="preserve">diversity </w:t>
+      </w:r>
+      <w:r>
+        <w:rPr>
+          <w:rFonts w:cs="Times New Roman"/>
+          <w:iCs/>
+        </w:rPr>
+        <w:t xml:space="preserve">in chromosomes </w:t>
+      </w:r>
+      <w:r>
+        <w:rPr>
+          <w:rFonts w:cs="Times New Roman"/>
+          <w:iCs/>
+        </w:rPr>
+        <w:t xml:space="preserve">has made finding generalizations that explain this variation </w:t>
+      </w:r>
+      <w:commentRangeEnd w:id="3"/>
+      <w:r>
+        <w:rPr>
+          <w:rStyle w:val="CommentReference"/>
+          <w:rFonts w:asciiTheme="minorHAnsi" w:hAnsiTheme="minorHAnsi"/>
+        </w:rPr>
+        <w:commentReference w:id="3"/>
+      </w:r>
+      <w:r>
+        <w:rPr>
+          <w:rFonts w:cs="Times New Roman"/>
+          <w:iCs/>
+        </w:rPr>
+        <w:t xml:space="preserve">to be quite difficult. </w:t>
+      </w:r>
+      <w:commentRangeStart w:id="4"/>
       <w:r>
         <w:rPr>
           <w:rFonts w:cs="Times New Roman"/>
@@ -384,6 +440,14 @@
         </w:rPr>
         <w:t>olocentric</w:t>
       </w:r>
+      <w:commentRangeEnd w:id="4"/>
+      <w:r>
+        <w:rPr>
+          <w:rStyle w:val="CommentReference"/>
+          <w:rFonts w:asciiTheme="minorHAnsi" w:hAnsiTheme="minorHAnsi"/>
+        </w:rPr>
+        <w:commentReference w:id="4"/>
+      </w:r>
       <w:r>
         <w:rPr>
           <w:rFonts w:cs="Times New Roman"/>
@@ -467,14 +531,80 @@
           <w:rFonts w:cs="Times New Roman"/>
           <w:iCs/>
         </w:rPr>
-        <w:t xml:space="preserve">e used 12,412 species of insects with known chromosome type and number to determine the difference in the rates of fusions and </w:t>
-      </w:r>
-      <w:r>
-        <w:rPr>
-          <w:rFonts w:cs="Times New Roman"/>
-          <w:iCs/>
-        </w:rPr>
-        <w:t>fissions. We found XXX.</w:t>
+        <w:t xml:space="preserve">e </w:t>
+      </w:r>
+      <w:del w:id="5" w:author="Microsoft Office User" w:date="2020-04-13T18:56:00Z">
+        <w:r>
+          <w:rPr>
+            <w:rFonts w:cs="Times New Roman"/>
+            <w:iCs/>
+          </w:rPr>
+          <w:delText xml:space="preserve">used </w:delText>
+        </w:r>
+      </w:del>
+      <w:ins w:id="6" w:author="Microsoft Office User" w:date="2020-04-13T18:56:00Z">
+        <w:r>
+          <w:rPr>
+            <w:rFonts w:cs="Times New Roman"/>
+            <w:iCs/>
+          </w:rPr>
+          <w:t>analyzed data from</w:t>
+        </w:r>
+        <w:r>
+          <w:rPr>
+            <w:rFonts w:cs="Times New Roman"/>
+            <w:iCs/>
+          </w:rPr>
+          <w:t xml:space="preserve"> </w:t>
+        </w:r>
+      </w:ins>
+      <w:r>
+        <w:rPr>
+          <w:rFonts w:cs="Times New Roman"/>
+          <w:iCs/>
+        </w:rPr>
+        <w:t xml:space="preserve">12,412 species of insects </w:t>
+      </w:r>
+      <w:del w:id="7" w:author="Microsoft Office User" w:date="2020-04-13T18:56:00Z">
+        <w:r>
+          <w:rPr>
+            <w:rFonts w:cs="Times New Roman"/>
+            <w:iCs/>
+          </w:rPr>
+          <w:delText xml:space="preserve">with known chromosome type and number to determine the difference in the rates of fusions and </w:delText>
+        </w:r>
+        <w:r>
+          <w:rPr>
+            <w:rFonts w:cs="Times New Roman"/>
+            <w:iCs/>
+          </w:rPr>
+          <w:delText>fissions</w:delText>
+        </w:r>
+      </w:del>
+      <w:ins w:id="8" w:author="Microsoft Office User" w:date="2020-04-13T18:56:00Z">
+        <w:r>
+          <w:rPr>
+            <w:rFonts w:cs="Times New Roman"/>
+            <w:iCs/>
+          </w:rPr>
+          <w:t>in both</w:t>
+        </w:r>
+      </w:ins>
+      <w:ins w:id="9" w:author="Microsoft Office User" w:date="2020-04-13T18:57:00Z">
+        <w:r>
+          <w:rPr>
+            <w:rFonts w:cs="Times New Roman"/>
+            <w:iCs/>
+          </w:rPr>
+          <w:t xml:space="preserve"> a taxonomic and phylogenetic framework</w:t>
+        </w:r>
+      </w:ins>
+      <w:r>
+        <w:rPr>
+          <w:rFonts w:cs="Times New Roman"/>
+          <w:iCs/>
+        </w:rPr>
+        <w:t>. We found XXX.</w:t>
       </w:r>
     </w:p>
     <w:p>
@@ -522,11 +652,26 @@
           <w:rFonts w:cs="Times New Roman"/>
         </w:rPr>
       </w:pPr>
-      <w:r>
-        <w:rPr>
-          <w:rFonts w:cs="Times New Roman"/>
-        </w:rPr>
-        <w:t xml:space="preserve">Chromosome number is a fundamental aspect of genome organization and is available for </w:t>
+      <w:commentRangeStart w:id="10"/>
+      <w:r>
+        <w:rPr>
+          <w:rFonts w:cs="Times New Roman"/>
+        </w:rPr>
+        <w:t>Chromosome number is a fundamental aspect of g</w:t>
+      </w:r>
+      <w:commentRangeEnd w:id="10"/>
+      <w:r>
+        <w:rPr>
+          <w:rStyle w:val="CommentReference"/>
+          <w:rFonts w:asciiTheme="minorHAnsi" w:hAnsiTheme="minorHAnsi"/>
+        </w:rPr>
+        <w:commentReference w:id="10"/>
+      </w:r>
+      <w:r>
+        <w:rPr>
+          <w:rFonts w:cs="Times New Roman"/>
+        </w:rPr>
+        <w:t xml:space="preserve">enome organization and is available for </w:t>
       </w:r>
       <w:r>
         <w:rPr>
@@ -598,7 +743,14 @@
         <w:rPr>
           <w:rFonts w:cs="Times New Roman"/>
         </w:rPr>
-        <w:t>. Eukaryotes show</w:t>
+        <w:t xml:space="preserve">. </w:t>
+      </w:r>
+      <w:commentRangeStart w:id="11"/>
+      <w:r>
+        <w:rPr>
+          <w:rFonts w:cs="Times New Roman"/>
+        </w:rPr>
+        <w:t>Eukaryotes show</w:t>
       </w:r>
       <w:r>
         <w:rPr>
@@ -610,7 +762,21 @@
         <w:rPr>
           <w:rFonts w:cs="Times New Roman"/>
         </w:rPr>
-        <w:t xml:space="preserve"> wide diversity both in the type and number of chromosomes within their genome. The evolution of chromosome number has been recalcitrant to the formation of rules or generalizations that can explain variation in patterns and rates across large clades. What is clear is that within clades fusions and fissions are two of the dominant forces in reshaping karyotypes </w:t>
+        <w:t xml:space="preserve"> wide diversity both in the type and number of chromosomes within their genome. The evolution of chromosome number has been recalcitrant to the formation of rules or generalizations that can explain variation in patterns and rates across large clades. </w:t>
+      </w:r>
+      <w:commentRangeEnd w:id="11"/>
+      <w:r>
+        <w:rPr>
+          <w:rStyle w:val="CommentReference"/>
+          <w:rFonts w:asciiTheme="minorHAnsi" w:hAnsiTheme="minorHAnsi"/>
+        </w:rPr>
+        <w:commentReference w:id="11"/>
+      </w:r>
+      <w:r>
+        <w:rPr>
+          <w:rFonts w:cs="Times New Roman"/>
+        </w:rPr>
+        <w:t xml:space="preserve">What is clear is that within clades fusions and fissions are two of the dominant forces in reshaping karyotypes </w:t>
       </w:r>
       <w:r>
         <w:rPr>
@@ -668,20 +834,20 @@
         <w:rPr>
           <w:rFonts w:cs="Times New Roman"/>
         </w:rPr>
-        <w:t xml:space="preserve"> can decrease chromosome </w:t>
+        <w:t xml:space="preserve"> can decrease chromosome number</w:t>
+      </w:r>
+      <w:r>
+        <w:rPr>
+          <w:rFonts w:cs="Times New Roman"/>
+        </w:rPr>
+        <w:t xml:space="preserve">, and second, fusion of telomeres from two chromosomes followed by inactivation of one </w:t>
       </w:r>
       <w:r>
         <w:rPr>
           <w:rFonts w:cs="Times New Roman"/>
         </w:rPr>
         <w:lastRenderedPageBreak/>
-        <w:t>number</w:t>
-      </w:r>
-      <w:r>
-        <w:rPr>
-          <w:rFonts w:cs="Times New Roman"/>
-        </w:rPr>
-        <w:t xml:space="preserve">, and second, fusion of telomeres from two chromosomes followed by inactivation of one of the centromeres </w:t>
+        <w:t xml:space="preserve">of the centromeres </w:t>
       </w:r>
       <w:r>
         <w:rPr>
@@ -735,6 +901,14 @@
         </w:rPr>
         <w:t>. In contrast, fission increasing chromosome number can happen in just the way</w:t>
       </w:r>
+      <w:ins w:id="12" w:author="Microsoft Office User" w:date="2020-04-13T18:58:00Z">
+        <w:r>
+          <w:rPr>
+            <w:rFonts w:cs="Times New Roman"/>
+          </w:rPr>
+          <w:t xml:space="preserve"> we might imagine</w:t>
+        </w:r>
+      </w:ins>
       <w:r>
         <w:rPr>
           <w:rFonts w:cs="Times New Roman"/>
@@ -843,6 +1017,7 @@
           <w:rFonts w:ascii="Times New Roman" w:hAnsi="Times New Roman" w:cs="Times New Roman"/>
         </w:rPr>
       </w:pPr>
+      <w:commentRangeStart w:id="13"/>
       <w:r>
         <w:rPr>
           <w:rFonts w:ascii="Times New Roman" w:hAnsi="Times New Roman" w:cs="Times New Roman"/>
@@ -865,7 +1040,20 @@
         <w:rPr>
           <w:rFonts w:ascii="Times New Roman" w:hAnsi="Times New Roman" w:cs="Times New Roman"/>
         </w:rPr>
-        <w:t xml:space="preserve">be deleterious or underdominant and as such they should only fix in a population if there is low effective population size. However, centromeric structure may modulate the fitness effect of fusions and fissions. </w:t>
+        <w:t xml:space="preserve">be deleterious </w:t>
+      </w:r>
+      <w:commentRangeEnd w:id="13"/>
+      <w:r>
+        <w:rPr>
+          <w:rStyle w:val="CommentReference"/>
+        </w:rPr>
+        <w:commentReference w:id="13"/>
+      </w:r>
+      <w:r>
+        <w:rPr>
+          <w:rFonts w:ascii="Times New Roman" w:hAnsi="Times New Roman" w:cs="Times New Roman"/>
+        </w:rPr>
+        <w:t xml:space="preserve">or underdominant and as such they should only fix in a population if there is low effective population size. However, centromeric structure may modulate the fitness effect of fusions and fissions. </w:t>
       </w:r>
       <w:r>
         <w:rPr>
@@ -1075,7 +1263,27 @@
         <w:rPr>
           <w:rFonts w:ascii="Times New Roman" w:hAnsi="Times New Roman" w:cs="Times New Roman"/>
         </w:rPr>
-        <w:t xml:space="preserve">. In contrast, species with monocentric chromosomes have a single, localized centromere and chromosomal fragments generated from fusions or fissions may lack centromeres. These chromosomal fragments will not be able to segregate normally and will thus be deleterious. Therefore, holocentricity has potential to reduce or eliminate selective pressure against and underdominance of chromosome rearrangements. This could allow for a higher rate of fixation </w:t>
+        <w:t xml:space="preserve">. </w:t>
+      </w:r>
+      <w:commentRangeStart w:id="14"/>
+      <w:r>
+        <w:rPr>
+          <w:rFonts w:ascii="Times New Roman" w:hAnsi="Times New Roman" w:cs="Times New Roman"/>
+        </w:rPr>
+        <w:t xml:space="preserve">In contrast, species with monocentric chromosomes have a single, localized centromere and chromosomal fragments generated from fusions or fissions may lack centromeres. These chromosomal fragments will not be able to segregate normally and will thus be deleterious. </w:t>
+      </w:r>
+      <w:commentRangeEnd w:id="14"/>
+      <w:r>
+        <w:rPr>
+          <w:rStyle w:val="CommentReference"/>
+        </w:rPr>
+        <w:commentReference w:id="14"/>
+      </w:r>
+      <w:r>
+        <w:rPr>
+          <w:rFonts w:ascii="Times New Roman" w:hAnsi="Times New Roman" w:cs="Times New Roman"/>
+        </w:rPr>
+        <w:t xml:space="preserve">Therefore, holocentricity has potential to reduce or eliminate selective pressure against and underdominance of chromosome rearrangements. This could allow for a higher rate of fixation </w:t>
       </w:r>
       <w:r>
         <w:rPr>
@@ -1152,7 +1360,28 @@
         <w:rPr>
           <w:rFonts w:cs="Times New Roman"/>
         </w:rPr>
-        <w:t xml:space="preserve">In this study, we used all available chromosome data for insects to test whether holocentric chromosomes have a higher rate of fusions and fissions. </w:t>
+        <w:t xml:space="preserve">In this study, we </w:t>
+      </w:r>
+      <w:commentRangeStart w:id="15"/>
+      <w:r>
+        <w:rPr>
+          <w:rFonts w:cs="Times New Roman"/>
+        </w:rPr>
+        <w:t xml:space="preserve">used all available chromosome data </w:t>
+      </w:r>
+      <w:commentRangeEnd w:id="15"/>
+      <w:r>
+        <w:rPr>
+          <w:rStyle w:val="CommentReference"/>
+          <w:rFonts w:asciiTheme="minorHAnsi" w:hAnsiTheme="minorHAnsi"/>
+        </w:rPr>
+        <w:commentReference w:id="15"/>
+      </w:r>
+      <w:r>
+        <w:rPr>
+          <w:rFonts w:cs="Times New Roman"/>
+        </w:rPr>
+        <w:t xml:space="preserve">for insects to test whether holocentric chromosomes have a higher rate of fusions and fissions. </w:t>
       </w:r>
       <w:r>
         <w:rPr>
@@ -1214,14 +1443,14 @@
           <w:rFonts w:cs="Times New Roman"/>
           <w:szCs w:val="24"/>
         </w:rPr>
+        <w:t xml:space="preserve">We downloaded all available chromosome data for insects from a prior study </w:t>
+      </w:r>
+      <w:r>
+        <w:rPr>
+          <w:rFonts w:cs="Times New Roman"/>
+          <w:szCs w:val="24"/>
+        </w:rPr>
         <w:lastRenderedPageBreak/>
-        <w:t xml:space="preserve">We downloaded all available chromosome data for insects from a prior study </w:t>
-      </w:r>
-      <w:r>
-        <w:rPr>
-          <w:rFonts w:cs="Times New Roman"/>
-          <w:szCs w:val="24"/>
-        </w:rPr>
         <w:fldChar w:fldCharType="begin"/>
       </w:r>
       <w:r>
@@ -1414,7 +1643,23 @@
           <w:rFonts w:cs="Times New Roman"/>
           <w:szCs w:val="24"/>
         </w:rPr>
-        <w:t xml:space="preserve"> a chromosome number evolution model using chromePlus </w:t>
+        <w:t xml:space="preserve"> a chromosome number evolution model using </w:t>
+      </w:r>
+      <w:proofErr w:type="spellStart"/>
+      <w:r>
+        <w:rPr>
+          <w:rFonts w:cs="Times New Roman"/>
+          <w:szCs w:val="24"/>
+        </w:rPr>
+        <w:t>chromePlus</w:t>
+      </w:r>
+      <w:proofErr w:type="spellEnd"/>
+      <w:r>
+        <w:rPr>
+          <w:rFonts w:cs="Times New Roman"/>
+          <w:szCs w:val="24"/>
+        </w:rPr>
+        <w:t xml:space="preserve"> </w:t>
       </w:r>
       <w:r>
         <w:rPr>
@@ -1620,7 +1865,7 @@
           <w:rFonts w:cs="Times New Roman"/>
           <w:szCs w:val="24"/>
         </w:rPr>
-        <w:t xml:space="preserve"> for all of the parameters. The Markov Chain Monte Carlo (MCMC) was initialized with parameter values drawn from a uniform distribution from 0 to 8, </w:t>
+        <w:t xml:space="preserve"> for all of the parameters. The Markov Chain Monte Carlo (MCMC) was initialized with parameter values drawn from a uniform distribution from 0 to 8, which is broad but biologically reasonable. Preliminary analysis indicated that MCMC chains </w:t>
       </w:r>
       <w:r>
         <w:rPr>
@@ -1628,15 +1873,24 @@
           <w:szCs w:val="24"/>
         </w:rPr>
         <w:lastRenderedPageBreak/>
-        <w:t xml:space="preserve">which is broad but biologically reasonable. Preliminary analysis indicated that MCMC chains reached convergence, however some were sampling non-biologically relevant regions of parameter space. To fix this problem, we added a prior that drew from an exponential distribution with a shape parameter of 0.5. This prior tightened our sampled parameter space and ensured that values that were outside of a biologically relevant region were penalized. We repeated the MCMC with all 100 trees at 50 generations each. </w:t>
-      </w:r>
-      <w:r>
-        <w:rPr>
-          <w:rFonts w:cs="Times New Roman"/>
-          <w:szCs w:val="24"/>
-        </w:rPr>
-        <w:t>We removed the first ten samples as our burnin</w:t>
-      </w:r>
+        <w:t xml:space="preserve">reached convergence, however some were sampling non-biologically relevant regions of parameter space. To fix this problem, we added a prior that drew from an exponential distribution with a shape parameter of 0.5. This prior tightened our sampled parameter space and ensured that values that were outside of a biologically relevant region were penalized. We repeated the MCMC with all 100 trees at 50 generations each. </w:t>
+      </w:r>
+      <w:r>
+        <w:rPr>
+          <w:rFonts w:cs="Times New Roman"/>
+          <w:szCs w:val="24"/>
+        </w:rPr>
+        <w:t xml:space="preserve">We removed the first ten samples as our </w:t>
+      </w:r>
+      <w:proofErr w:type="spellStart"/>
+      <w:r>
+        <w:rPr>
+          <w:rFonts w:cs="Times New Roman"/>
+          <w:szCs w:val="24"/>
+        </w:rPr>
+        <w:t>burnin</w:t>
+      </w:r>
+      <w:proofErr w:type="spellEnd"/>
       <w:r>
         <w:rPr>
           <w:rFonts w:cs="Times New Roman"/>
@@ -1644,8 +1898,6 @@
         </w:rPr>
         <w:t xml:space="preserve"> for each run</w:t>
       </w:r>
-      <w:bookmarkStart w:id="0" w:name="_GoBack"/>
-      <w:bookmarkEnd w:id="0"/>
       <w:r>
         <w:rPr>
           <w:rFonts w:cs="Times New Roman"/>
@@ -1653,6 +1905,7 @@
         </w:rPr>
         <w:t xml:space="preserve">. We then calculated the </w:t>
       </w:r>
+      <w:proofErr w:type="spellStart"/>
       <w:r>
         <w:rPr>
           <w:rFonts w:ascii="Arial" w:hAnsi="Arial" w:cs="Arial"/>
@@ -1669,13 +1922,31 @@
         </w:rPr>
         <w:t>r</w:t>
       </w:r>
-      <w:r>
-        <w:rPr>
-          <w:rFonts w:cs="Times New Roman"/>
-          <w:szCs w:val="24"/>
-        </w:rPr>
-        <w:t xml:space="preserve"> statistic or the mean rate difference. For each postburnin sample we calculated </w:t>
-      </w:r>
+      <w:proofErr w:type="spellEnd"/>
+      <w:r>
+        <w:rPr>
+          <w:rFonts w:cs="Times New Roman"/>
+          <w:szCs w:val="24"/>
+        </w:rPr>
+        <w:t xml:space="preserve"> statistic or the mean rate difference. For each </w:t>
+      </w:r>
+      <w:proofErr w:type="spellStart"/>
+      <w:r>
+        <w:rPr>
+          <w:rFonts w:cs="Times New Roman"/>
+          <w:szCs w:val="24"/>
+        </w:rPr>
+        <w:t>postburnin</w:t>
+      </w:r>
+      <w:proofErr w:type="spellEnd"/>
+      <w:r>
+        <w:rPr>
+          <w:rFonts w:cs="Times New Roman"/>
+          <w:szCs w:val="24"/>
+        </w:rPr>
+        <w:t xml:space="preserve"> sample we calculated </w:t>
+      </w:r>
+      <w:proofErr w:type="spellStart"/>
       <w:r>
         <w:rPr>
           <w:rFonts w:ascii="Arial" w:hAnsi="Arial" w:cs="Arial"/>
@@ -1692,6 +1963,7 @@
         </w:rPr>
         <w:t>r</w:t>
       </w:r>
+      <w:proofErr w:type="spellEnd"/>
       <w:r>
         <w:rPr>
           <w:rFonts w:cs="Times New Roman"/>
@@ -2034,12 +2306,21 @@
         </w:rPr>
         <w:t xml:space="preserve"> of the likelihood for a given parameter set is computationally expensive. </w:t>
       </w:r>
+      <w:commentRangeStart w:id="16"/>
       <w:r>
         <w:rPr>
           <w:rFonts w:cs="Times New Roman"/>
           <w:szCs w:val="24"/>
         </w:rPr>
         <w:t xml:space="preserve">As a result, we have limited our MCMC chains to 50 generations. </w:t>
+      </w:r>
+      <w:commentRangeEnd w:id="16"/>
+      <w:r>
+        <w:rPr>
+          <w:rStyle w:val="CommentReference"/>
+          <w:rFonts w:asciiTheme="minorHAnsi" w:hAnsiTheme="minorHAnsi"/>
+        </w:rPr>
+        <w:commentReference w:id="16"/>
       </w:r>
       <w:r>
         <w:rPr>
@@ -2098,6 +2379,16 @@
           <w:bCs/>
         </w:rPr>
       </w:pPr>
+      <w:ins w:id="17" w:author="Microsoft Office User" w:date="2020-04-13T19:03:00Z">
+        <w:r>
+          <w:rPr>
+            <w:rFonts w:ascii="Times New Roman" w:hAnsi="Times New Roman" w:cs="Times New Roman"/>
+            <w:b/>
+            <w:bCs/>
+          </w:rPr>
+          <w:t>Weird you have refs in text but nothing is showing up down here for me.</w:t>
+        </w:r>
+      </w:ins>
     </w:p>
     <w:sectPr>
       <w:pgSz w:w="12240" w:h="15840"/>
@@ -2107,6 +2398,257 @@
     </w:sectPr>
   </w:body>
 </w:document>
+</file>
+
+<file path=word/comments.xml><?xml version="1.0" encoding="utf-8"?>
+<w:comments xmlns:wpc="http://schemas.microsoft.com/office/word/2010/wordprocessingCanvas" xmlns:cx="http://schemas.microsoft.com/office/drawing/2014/chartex" xmlns:cx1="http://schemas.microsoft.com/office/drawing/2015/9/8/chartex" xmlns:cx2="http://schemas.microsoft.com/office/drawing/2015/10/21/chartex" xmlns:cx3="http://schemas.microsoft.com/office/drawing/2016/5/9/chartex" xmlns:cx4="http://schemas.microsoft.com/office/drawing/2016/5/10/chartex" xmlns:cx5="http://schemas.microsoft.com/office/drawing/2016/5/11/chartex" xmlns:cx6="http://schemas.microsoft.com/office/drawing/2016/5/12/chartex" xmlns:cx7="http://schemas.microsoft.com/office/drawing/2016/5/13/chartex" xmlns:cx8="http://schemas.microsoft.com/office/drawing/2016/5/14/chartex" xmlns:mc="http://schemas.openxmlformats.org/markup-compatibility/2006" xmlns:aink="http://schemas.microsoft.com/office/drawing/2016/ink" xmlns:am3d="http://schemas.microsoft.com/office/drawing/2017/model3d" xmlns:o="urn:schemas-microsoft-com:office:office" xmlns:r="http://schemas.openxmlformats.org/officeDocument/2006/relationships" xmlns:m="http://schemas.openxmlformats.org/officeDocument/2006/math" xmlns:v="urn:schemas-microsoft-com:vml" xmlns:wp14="http://schemas.microsoft.com/office/word/2010/wordprocessingDrawing" xmlns:wp="http://schemas.openxmlformats.org/drawingml/2006/wordprocessingDrawing" xmlns:w10="urn:schemas-microsoft-com:office:word" xmlns:w="http://schemas.openxmlformats.org/wordprocessingml/2006/main" xmlns:w14="http://schemas.microsoft.com/office/word/2010/wordml" xmlns:w15="http://schemas.microsoft.com/office/word/2012/wordml" xmlns:w16cid="http://schemas.microsoft.com/office/word/2016/wordml/cid" xmlns:w16se="http://schemas.microsoft.com/office/word/2015/wordml/symex" xmlns:wpg="http://schemas.microsoft.com/office/word/2010/wordprocessingGroup" xmlns:wpi="http://schemas.microsoft.com/office/word/2010/wordprocessingInk" xmlns:wne="http://schemas.microsoft.com/office/word/2006/wordml" xmlns:wps="http://schemas.microsoft.com/office/word/2010/wordprocessingShape" mc:Ignorable="w14 w15 w16se w16cid wp14">
+  <w:comment w:id="2" w:author="Microsoft Office User" w:date="2020-04-13T18:52:00Z" w:initials="MOU">
+    <w:p>
+      <w:pPr>
+        <w:pStyle w:val="CommentText"/>
+      </w:pPr>
+      <w:r>
+        <w:rPr>
+          <w:rStyle w:val="CommentReference"/>
+        </w:rPr>
+        <w:annotationRef/>
+      </w:r>
+      <w:r>
+        <w:rPr>
+          <w:rStyle w:val="CommentReference"/>
+        </w:rPr>
+        <w:t>Don’t tell people something is interesting or important just tell them how it is important and it will come through change this so you tell the reader 3-4 things that chromosome number impacts.</w:t>
+      </w:r>
+    </w:p>
+  </w:comment>
+  <w:comment w:id="3" w:author="Microsoft Office User" w:date="2020-04-13T18:54:00Z" w:initials="MOU">
+    <w:p>
+      <w:pPr>
+        <w:pStyle w:val="CommentText"/>
+      </w:pPr>
+      <w:r>
+        <w:rPr>
+          <w:rStyle w:val="CommentReference"/>
+        </w:rPr>
+        <w:annotationRef/>
+      </w:r>
+      <w:r>
+        <w:t xml:space="preserve">Hmm </w:t>
+      </w:r>
+      <w:proofErr w:type="spellStart"/>
+      <w:r>
+        <w:t>im</w:t>
+      </w:r>
+      <w:proofErr w:type="spellEnd"/>
+      <w:r>
+        <w:t xml:space="preserve"> not sure I agree the diversity should help us understand this. I might say something like despite a century of research many fundamental aspects of chromosome umber evolution remain a mystery this would transition nicely to your next sentence.</w:t>
+      </w:r>
+    </w:p>
+  </w:comment>
+  <w:comment w:id="4" w:author="Microsoft Office User" w:date="2020-04-13T18:55:00Z" w:initials="MOU">
+    <w:p>
+      <w:pPr>
+        <w:pStyle w:val="CommentText"/>
+      </w:pPr>
+      <w:r>
+        <w:rPr>
+          <w:rStyle w:val="CommentReference"/>
+        </w:rPr>
+        <w:annotationRef/>
+      </w:r>
+      <w:r>
+        <w:t xml:space="preserve">If you followed the above suggestion </w:t>
+      </w:r>
+      <w:proofErr w:type="spellStart"/>
+      <w:r>
+        <w:t>thien</w:t>
+      </w:r>
+      <w:proofErr w:type="spellEnd"/>
+      <w:r>
+        <w:t xml:space="preserve"> you could start this off with one example is the dynamics of fissions in holocentric and monocentric</w:t>
+      </w:r>
+    </w:p>
+  </w:comment>
+  <w:comment w:id="10" w:author="Microsoft Office User" w:date="2020-04-13T18:57:00Z" w:initials="MOU">
+    <w:p>
+      <w:pPr>
+        <w:pStyle w:val="CommentText"/>
+      </w:pPr>
+      <w:r>
+        <w:rPr>
+          <w:rStyle w:val="CommentReference"/>
+        </w:rPr>
+        <w:annotationRef/>
+      </w:r>
+      <w:r>
+        <w:t>Same comment as abstract</w:t>
+      </w:r>
+    </w:p>
+  </w:comment>
+  <w:comment w:id="11" w:author="Microsoft Office User" w:date="2020-04-13T18:57:00Z" w:initials="MOU">
+    <w:p>
+      <w:pPr>
+        <w:pStyle w:val="CommentText"/>
+      </w:pPr>
+      <w:r>
+        <w:rPr>
+          <w:rStyle w:val="CommentReference"/>
+        </w:rPr>
+        <w:annotationRef/>
+      </w:r>
+      <w:proofErr w:type="gramStart"/>
+      <w:r>
+        <w:t>Again</w:t>
+      </w:r>
+      <w:proofErr w:type="gramEnd"/>
+      <w:r>
+        <w:t xml:space="preserve"> same comments and abstract shouldn’t just </w:t>
+      </w:r>
+      <w:proofErr w:type="spellStart"/>
+      <w:r>
+        <w:t>repeate</w:t>
+      </w:r>
+      <w:proofErr w:type="spellEnd"/>
+      <w:r>
+        <w:t xml:space="preserve"> intro</w:t>
+      </w:r>
+    </w:p>
+  </w:comment>
+  <w:comment w:id="13" w:author="Microsoft Office User" w:date="2020-04-13T18:59:00Z" w:initials="MOU">
+    <w:p>
+      <w:pPr>
+        <w:pStyle w:val="CommentText"/>
+      </w:pPr>
+      <w:r>
+        <w:rPr>
+          <w:rStyle w:val="CommentReference"/>
+        </w:rPr>
+        <w:annotationRef/>
+      </w:r>
+      <w:r>
+        <w:t>Don’t just throw out a statement like this make a sentence or two describing the evidence that they are deleterious or underdominant – enquiring minds want to know.</w:t>
+      </w:r>
+    </w:p>
+  </w:comment>
+  <w:comment w:id="14" w:author="Microsoft Office User" w:date="2020-04-13T19:00:00Z" w:initials="MOU">
+    <w:p>
+      <w:pPr>
+        <w:pStyle w:val="CommentText"/>
+      </w:pPr>
+      <w:r>
+        <w:rPr>
+          <w:rStyle w:val="CommentReference"/>
+        </w:rPr>
+        <w:annotationRef/>
+      </w:r>
+      <w:r>
+        <w:t>Looks like this paragraph is a little cart before the horse now you are giving some explanation to the sentence that began the paragraph but again no citations.</w:t>
+      </w:r>
+    </w:p>
+  </w:comment>
+  <w:comment w:id="15" w:author="Microsoft Office User" w:date="2020-04-13T19:01:00Z" w:initials="MOU">
+    <w:p>
+      <w:pPr>
+        <w:pStyle w:val="CommentText"/>
+      </w:pPr>
+      <w:r>
+        <w:rPr>
+          <w:rStyle w:val="CommentReference"/>
+        </w:rPr>
+        <w:annotationRef/>
+      </w:r>
+      <w:r>
+        <w:t>Did you use ecological data? Nah so say what data you used here. Also include 3-4 sentences giving a broad overview of the methods that you will describe in detail later.</w:t>
+      </w:r>
+    </w:p>
+  </w:comment>
+  <w:comment w:id="16" w:author="Microsoft Office User" w:date="2020-04-13T19:02:00Z" w:initials="MOU">
+    <w:p>
+      <w:pPr>
+        <w:pStyle w:val="CommentText"/>
+      </w:pPr>
+      <w:r>
+        <w:rPr>
+          <w:rStyle w:val="CommentReference"/>
+        </w:rPr>
+        <w:annotationRef/>
+      </w:r>
+      <w:r>
+        <w:t xml:space="preserve">You </w:t>
+      </w:r>
+      <w:proofErr w:type="spellStart"/>
+      <w:proofErr w:type="gramStart"/>
+      <w:r>
+        <w:t>cant</w:t>
+      </w:r>
+      <w:proofErr w:type="spellEnd"/>
+      <w:proofErr w:type="gramEnd"/>
+      <w:r>
+        <w:t xml:space="preserve"> do something like just run an </w:t>
+      </w:r>
+      <w:proofErr w:type="spellStart"/>
+      <w:r>
+        <w:t>mcmc</w:t>
+      </w:r>
+      <w:proofErr w:type="spellEnd"/>
+      <w:r>
+        <w:t xml:space="preserve"> for a short time because it is hard. I ran an </w:t>
+      </w:r>
+      <w:proofErr w:type="spellStart"/>
+      <w:r>
+        <w:t>mcmc</w:t>
+      </w:r>
+      <w:proofErr w:type="spellEnd"/>
+      <w:r>
+        <w:t xml:space="preserve"> for two years you run it a sufficient time it may be that 50 is sufficient if it is </w:t>
+      </w:r>
+      <w:proofErr w:type="gramStart"/>
+      <w:r>
+        <w:t>not</w:t>
+      </w:r>
+      <w:proofErr w:type="gramEnd"/>
+      <w:r>
+        <w:t xml:space="preserve"> we will run for longer.</w:t>
+      </w:r>
+    </w:p>
+  </w:comment>
+</w:comments>
+</file>
+
+<file path=word/commentsExtended.xml><?xml version="1.0" encoding="utf-8"?>
+<w15:commentsEx xmlns:wpc="http://schemas.microsoft.com/office/word/2010/wordprocessingCanvas" xmlns:cx="http://schemas.microsoft.com/office/drawing/2014/chartex" xmlns:cx1="http://schemas.microsoft.com/office/drawing/2015/9/8/chartex" xmlns:cx2="http://schemas.microsoft.com/office/drawing/2015/10/21/chartex" xmlns:cx3="http://schemas.microsoft.com/office/drawing/2016/5/9/chartex" xmlns:cx4="http://schemas.microsoft.com/office/drawing/2016/5/10/chartex" xmlns:cx5="http://schemas.microsoft.com/office/drawing/2016/5/11/chartex" xmlns:cx6="http://schemas.microsoft.com/office/drawing/2016/5/12/chartex" xmlns:cx7="http://schemas.microsoft.com/office/drawing/2016/5/13/chartex" xmlns:cx8="http://schemas.microsoft.com/office/drawing/2016/5/14/chartex" xmlns:mc="http://schemas.openxmlformats.org/markup-compatibility/2006" xmlns:aink="http://schemas.microsoft.com/office/drawing/2016/ink" xmlns:am3d="http://schemas.microsoft.com/office/drawing/2017/model3d" xmlns:o="urn:schemas-microsoft-com:office:office" xmlns:r="http://schemas.openxmlformats.org/officeDocument/2006/relationships" xmlns:m="http://schemas.openxmlformats.org/officeDocument/2006/math" xmlns:v="urn:schemas-microsoft-com:vml" xmlns:wp14="http://schemas.microsoft.com/office/word/2010/wordprocessingDrawing" xmlns:wp="http://schemas.openxmlformats.org/drawingml/2006/wordprocessingDrawing" xmlns:w10="urn:schemas-microsoft-com:office:word" xmlns:w="http://schemas.openxmlformats.org/wordprocessingml/2006/main" xmlns:w14="http://schemas.microsoft.com/office/word/2010/wordml" xmlns:w15="http://schemas.microsoft.com/office/word/2012/wordml" xmlns:w16cid="http://schemas.microsoft.com/office/word/2016/wordml/cid" xmlns:w16se="http://schemas.microsoft.com/office/word/2015/wordml/symex" xmlns:wpg="http://schemas.microsoft.com/office/word/2010/wordprocessingGroup" xmlns:wpi="http://schemas.microsoft.com/office/word/2010/wordprocessingInk" xmlns:wne="http://schemas.microsoft.com/office/word/2006/wordml" xmlns:wps="http://schemas.microsoft.com/office/word/2010/wordprocessingShape" mc:Ignorable="w14 w15 w16se w16cid wp14">
+  <w15:commentEx w15:paraId="5FC505F7" w15:done="0"/>
+  <w15:commentEx w15:paraId="385B6504" w15:done="0"/>
+  <w15:commentEx w15:paraId="3DB73832" w15:done="0"/>
+  <w15:commentEx w15:paraId="2C98750A" w15:done="0"/>
+  <w15:commentEx w15:paraId="4EECF8AF" w15:done="0"/>
+  <w15:commentEx w15:paraId="07DBD3C8" w15:done="0"/>
+  <w15:commentEx w15:paraId="180CFE4E" w15:done="0"/>
+  <w15:commentEx w15:paraId="0D128C4A" w15:done="0"/>
+  <w15:commentEx w15:paraId="3D719247" w15:done="0"/>
+</w15:commentsEx>
+</file>
+
+<file path=word/commentsIds.xml><?xml version="1.0" encoding="utf-8"?>
+<w16cid:commentsIds xmlns:wpc="http://schemas.microsoft.com/office/word/2010/wordprocessingCanvas" xmlns:cx="http://schemas.microsoft.com/office/drawing/2014/chartex" xmlns:cx1="http://schemas.microsoft.com/office/drawing/2015/9/8/chartex" xmlns:cx2="http://schemas.microsoft.com/office/drawing/2015/10/21/chartex" xmlns:cx3="http://schemas.microsoft.com/office/drawing/2016/5/9/chartex" xmlns:cx4="http://schemas.microsoft.com/office/drawing/2016/5/10/chartex" xmlns:cx5="http://schemas.microsoft.com/office/drawing/2016/5/11/chartex" xmlns:cx6="http://schemas.microsoft.com/office/drawing/2016/5/12/chartex" xmlns:cx7="http://schemas.microsoft.com/office/drawing/2016/5/13/chartex" xmlns:cx8="http://schemas.microsoft.com/office/drawing/2016/5/14/chartex" xmlns:mc="http://schemas.openxmlformats.org/markup-compatibility/2006" xmlns:aink="http://schemas.microsoft.com/office/drawing/2016/ink" xmlns:am3d="http://schemas.microsoft.com/office/drawing/2017/model3d" xmlns:o="urn:schemas-microsoft-com:office:office" xmlns:r="http://schemas.openxmlformats.org/officeDocument/2006/relationships" xmlns:m="http://schemas.openxmlformats.org/officeDocument/2006/math" xmlns:v="urn:schemas-microsoft-com:vml" xmlns:wp14="http://schemas.microsoft.com/office/word/2010/wordprocessingDrawing" xmlns:wp="http://schemas.openxmlformats.org/drawingml/2006/wordprocessingDrawing" xmlns:w10="urn:schemas-microsoft-com:office:word" xmlns:w="http://schemas.openxmlformats.org/wordprocessingml/2006/main" xmlns:w14="http://schemas.microsoft.com/office/word/2010/wordml" xmlns:w15="http://schemas.microsoft.com/office/word/2012/wordml" xmlns:w16cid="http://schemas.microsoft.com/office/word/2016/wordml/cid" xmlns:w16se="http://schemas.microsoft.com/office/word/2015/wordml/symex" xmlns:wpg="http://schemas.microsoft.com/office/word/2010/wordprocessingGroup" xmlns:wpi="http://schemas.microsoft.com/office/word/2010/wordprocessingInk" xmlns:wne="http://schemas.microsoft.com/office/word/2006/wordml" xmlns:wps="http://schemas.microsoft.com/office/word/2010/wordprocessingShape" mc:Ignorable="w14 w15 w16se w16cid wp14">
+  <w16cid:commentId w16cid:paraId="5FC505F7" w16cid:durableId="223F3378"/>
+  <w16cid:commentId w16cid:paraId="385B6504" w16cid:durableId="223F33DD"/>
+  <w16cid:commentId w16cid:paraId="3DB73832" w16cid:durableId="223F3418"/>
+  <w16cid:commentId w16cid:paraId="2C98750A" w16cid:durableId="223F3490"/>
+  <w16cid:commentId w16cid:paraId="4EECF8AF" w16cid:durableId="223F34A0"/>
+  <w16cid:commentId w16cid:paraId="07DBD3C8" w16cid:durableId="223F350E"/>
+  <w16cid:commentId w16cid:paraId="180CFE4E" w16cid:durableId="223F3551"/>
+  <w16cid:commentId w16cid:paraId="0D128C4A" w16cid:durableId="223F3576"/>
+  <w16cid:commentId w16cid:paraId="3D719247" w16cid:durableId="223F35D4"/>
+</w16cid:commentsIds>
+</file>
+
+<file path=word/people.xml><?xml version="1.0" encoding="utf-8"?>
+<w15:people xmlns:wpc="http://schemas.microsoft.com/office/word/2010/wordprocessingCanvas" xmlns:cx="http://schemas.microsoft.com/office/drawing/2014/chartex" xmlns:cx1="http://schemas.microsoft.com/office/drawing/2015/9/8/chartex" xmlns:cx2="http://schemas.microsoft.com/office/drawing/2015/10/21/chartex" xmlns:cx3="http://schemas.microsoft.com/office/drawing/2016/5/9/chartex" xmlns:cx4="http://schemas.microsoft.com/office/drawing/2016/5/10/chartex" xmlns:cx5="http://schemas.microsoft.com/office/drawing/2016/5/11/chartex" xmlns:cx6="http://schemas.microsoft.com/office/drawing/2016/5/12/chartex" xmlns:cx7="http://schemas.microsoft.com/office/drawing/2016/5/13/chartex" xmlns:cx8="http://schemas.microsoft.com/office/drawing/2016/5/14/chartex" xmlns:mc="http://schemas.openxmlformats.org/markup-compatibility/2006" xmlns:aink="http://schemas.microsoft.com/office/drawing/2016/ink" xmlns:am3d="http://schemas.microsoft.com/office/drawing/2017/model3d" xmlns:o="urn:schemas-microsoft-com:office:office" xmlns:r="http://schemas.openxmlformats.org/officeDocument/2006/relationships" xmlns:m="http://schemas.openxmlformats.org/officeDocument/2006/math" xmlns:v="urn:schemas-microsoft-com:vml" xmlns:wp14="http://schemas.microsoft.com/office/word/2010/wordprocessingDrawing" xmlns:wp="http://schemas.openxmlformats.org/drawingml/2006/wordprocessingDrawing" xmlns:w10="urn:schemas-microsoft-com:office:word" xmlns:w="http://schemas.openxmlformats.org/wordprocessingml/2006/main" xmlns:w14="http://schemas.microsoft.com/office/word/2010/wordml" xmlns:w15="http://schemas.microsoft.com/office/word/2012/wordml" xmlns:w16cid="http://schemas.microsoft.com/office/word/2016/wordml/cid" xmlns:w16se="http://schemas.microsoft.com/office/word/2015/wordml/symex" xmlns:wpg="http://schemas.microsoft.com/office/word/2010/wordprocessingGroup" xmlns:wpi="http://schemas.microsoft.com/office/word/2010/wordprocessingInk" xmlns:wne="http://schemas.microsoft.com/office/word/2006/wordml" xmlns:wps="http://schemas.microsoft.com/office/word/2010/wordprocessingShape" mc:Ignorable="w14 w15 w16se w16cid wp14">
+  <w15:person w15:author="Microsoft Office User">
+    <w15:presenceInfo w15:providerId="None" w15:userId="Microsoft Office User"/>
+  </w15:person>
+</w15:people>
 </file>
 
 <file path=word/styles.xml><?xml version="1.0" encoding="utf-8"?>
@@ -2126,7 +2668,7 @@
       </w:pPr>
     </w:pPrDefault>
   </w:docDefaults>
-  <w:latentStyles w:defLockedState="0" w:defUIPriority="99" w:defSemiHidden="0" w:defUnhideWhenUsed="0" w:defQFormat="0" w:count="377">
+  <w:latentStyles w:defLockedState="0" w:defUIPriority="99" w:defSemiHidden="0" w:defUnhideWhenUsed="0" w:defQFormat="0" w:count="376">
     <w:lsdException w:name="Normal" w:uiPriority="0" w:qFormat="1"/>
     <w:lsdException w:name="heading 1" w:uiPriority="9" w:qFormat="1"/>
     <w:lsdException w:name="heading 2" w:semiHidden="1" w:uiPriority="9" w:unhideWhenUsed="1" w:qFormat="1"/>
@@ -2503,7 +3045,6 @@
     <w:lsdException w:name="Hashtag" w:semiHidden="1" w:unhideWhenUsed="1"/>
     <w:lsdException w:name="Unresolved Mention" w:semiHidden="1" w:unhideWhenUsed="1"/>
     <w:lsdException w:name="Smart Link" w:semiHidden="1" w:unhideWhenUsed="1"/>
-    <w:lsdException w:name="Smart Link Error" w:semiHidden="1" w:unhideWhenUsed="1"/>
   </w:latentStyles>
   <w:style w:type="paragraph" w:default="1" w:styleId="Normal">
     <w:name w:val="Normal"/>
@@ -2512,6 +3053,7 @@
   <w:style w:type="character" w:default="1" w:styleId="DefaultParagraphFont">
     <w:name w:val="Default Paragraph Font"/>
     <w:uiPriority w:val="1"/>
+    <w:semiHidden/>
     <w:unhideWhenUsed/>
   </w:style>
   <w:style w:type="table" w:default="1" w:styleId="TableNormal">
@@ -2584,6 +3126,101 @@
     <w:rsid w:val="00045392"/>
     <w:rPr>
       <w:color w:val="808080"/>
+    </w:rPr>
+  </w:style>
+  <w:style w:type="paragraph" w:styleId="BalloonText">
+    <w:name w:val="Balloon Text"/>
+    <w:basedOn w:val="Normal"/>
+    <w:link w:val="BalloonTextChar"/>
+    <w:uiPriority w:val="99"/>
+    <w:semiHidden/>
+    <w:unhideWhenUsed/>
+    <w:rsid w:val="00DD5BFC"/>
+    <w:pPr>
+      <w:spacing w:after="0"/>
+    </w:pPr>
+    <w:rPr>
+      <w:rFonts w:ascii="Times New Roman" w:hAnsi="Times New Roman" w:cs="Times New Roman"/>
+      <w:sz w:val="18"/>
+      <w:szCs w:val="18"/>
+    </w:rPr>
+  </w:style>
+  <w:style w:type="character" w:customStyle="1" w:styleId="BalloonTextChar">
+    <w:name w:val="Balloon Text Char"/>
+    <w:basedOn w:val="DefaultParagraphFont"/>
+    <w:link w:val="BalloonText"/>
+    <w:uiPriority w:val="99"/>
+    <w:semiHidden/>
+    <w:rsid w:val="00DD5BFC"/>
+    <w:rPr>
+      <w:rFonts w:ascii="Times New Roman" w:hAnsi="Times New Roman" w:cs="Times New Roman"/>
+      <w:sz w:val="18"/>
+      <w:szCs w:val="18"/>
+    </w:rPr>
+  </w:style>
+  <w:style w:type="character" w:styleId="CommentReference">
+    <w:name w:val="annotation reference"/>
+    <w:basedOn w:val="DefaultParagraphFont"/>
+    <w:uiPriority w:val="99"/>
+    <w:semiHidden/>
+    <w:unhideWhenUsed/>
+    <w:rsid w:val="00DD5BFC"/>
+    <w:rPr>
+      <w:sz w:val="16"/>
+      <w:szCs w:val="16"/>
+    </w:rPr>
+  </w:style>
+  <w:style w:type="paragraph" w:styleId="CommentText">
+    <w:name w:val="annotation text"/>
+    <w:basedOn w:val="Normal"/>
+    <w:link w:val="CommentTextChar"/>
+    <w:uiPriority w:val="99"/>
+    <w:semiHidden/>
+    <w:unhideWhenUsed/>
+    <w:rsid w:val="00DD5BFC"/>
+    <w:rPr>
+      <w:sz w:val="20"/>
+      <w:szCs w:val="20"/>
+    </w:rPr>
+  </w:style>
+  <w:style w:type="character" w:customStyle="1" w:styleId="CommentTextChar">
+    <w:name w:val="Comment Text Char"/>
+    <w:basedOn w:val="DefaultParagraphFont"/>
+    <w:link w:val="CommentText"/>
+    <w:uiPriority w:val="99"/>
+    <w:semiHidden/>
+    <w:rsid w:val="00DD5BFC"/>
+    <w:rPr>
+      <w:sz w:val="20"/>
+      <w:szCs w:val="20"/>
+    </w:rPr>
+  </w:style>
+  <w:style w:type="paragraph" w:styleId="CommentSubject">
+    <w:name w:val="annotation subject"/>
+    <w:basedOn w:val="CommentText"/>
+    <w:next w:val="CommentText"/>
+    <w:link w:val="CommentSubjectChar"/>
+    <w:uiPriority w:val="99"/>
+    <w:semiHidden/>
+    <w:unhideWhenUsed/>
+    <w:rsid w:val="00DD5BFC"/>
+    <w:rPr>
+      <w:b/>
+      <w:bCs/>
+    </w:rPr>
+  </w:style>
+  <w:style w:type="character" w:customStyle="1" w:styleId="CommentSubjectChar">
+    <w:name w:val="Comment Subject Char"/>
+    <w:basedOn w:val="CommentTextChar"/>
+    <w:link w:val="CommentSubject"/>
+    <w:uiPriority w:val="99"/>
+    <w:semiHidden/>
+    <w:rsid w:val="00DD5BFC"/>
+    <w:rPr>
+      <w:b/>
+      <w:bCs/>
+      <w:sz w:val="20"/>
+      <w:szCs w:val="20"/>
     </w:rPr>
   </w:style>
 </w:styles>

</xml_diff>

<commit_message>
Accepted Changes and minor edits
</commit_message>
<xml_diff>
--- a/Chromosomal fissions are thought to be less common than simple chromosomal fusions.docx
+++ b/Chromosomal fissions are thought to be less common than simple chromosomal fusions.docx
@@ -4,6 +4,306 @@
   <w:body>
     <w:p>
       <w:pPr>
+        <w:spacing w:line="480" w:lineRule="auto"/>
+        <w:rPr>
+          <w:rFonts w:ascii="Times New Roman" w:hAnsi="Times New Roman" w:cs="Times New Roman"/>
+          <w:b/>
+          <w:bCs/>
+          <w:iCs/>
+        </w:rPr>
+      </w:pPr>
+    </w:p>
+    <w:p>
+      <w:pPr>
+        <w:spacing w:line="480" w:lineRule="auto"/>
+        <w:rPr>
+          <w:rFonts w:ascii="Times New Roman" w:hAnsi="Times New Roman" w:cs="Times New Roman"/>
+          <w:b/>
+          <w:bCs/>
+          <w:iCs/>
+        </w:rPr>
+      </w:pPr>
+    </w:p>
+    <w:p>
+      <w:pPr>
+        <w:spacing w:line="480" w:lineRule="auto"/>
+        <w:rPr>
+          <w:rFonts w:ascii="Times New Roman" w:hAnsi="Times New Roman" w:cs="Times New Roman"/>
+          <w:iCs/>
+        </w:rPr>
+      </w:pPr>
+      <w:r>
+        <w:rPr>
+          <w:rFonts w:ascii="Times New Roman" w:hAnsi="Times New Roman" w:cs="Times New Roman"/>
+          <w:b/>
+          <w:bCs/>
+          <w:iCs/>
+        </w:rPr>
+        <w:t xml:space="preserve">Title: </w:t>
+      </w:r>
+      <w:r>
+        <w:rPr>
+          <w:rFonts w:ascii="Times New Roman" w:hAnsi="Times New Roman" w:cs="Times New Roman"/>
+          <w:iCs/>
+        </w:rPr>
+        <w:t>Not all centromeres are equal</w:t>
+      </w:r>
+      <w:r>
+        <w:rPr>
+          <w:rFonts w:ascii="Times New Roman" w:hAnsi="Times New Roman" w:cs="Times New Roman"/>
+          <w:iCs/>
+        </w:rPr>
+        <w:t>,</w:t>
+      </w:r>
+      <w:bookmarkStart w:id="0" w:name="_GoBack"/>
+      <w:bookmarkEnd w:id="0"/>
+      <w:r>
+        <w:rPr>
+          <w:rFonts w:ascii="Times New Roman" w:hAnsi="Times New Roman" w:cs="Times New Roman"/>
+          <w:iCs/>
+        </w:rPr>
+        <w:t xml:space="preserve"> or are they?</w:t>
+      </w:r>
+    </w:p>
+    <w:p>
+      <w:pPr>
+        <w:spacing w:line="480" w:lineRule="auto"/>
+        <w:rPr>
+          <w:rFonts w:ascii="Times New Roman" w:hAnsi="Times New Roman" w:cs="Times New Roman"/>
+          <w:b/>
+          <w:bCs/>
+          <w:iCs/>
+        </w:rPr>
+      </w:pPr>
+    </w:p>
+    <w:p>
+      <w:pPr>
+        <w:spacing w:line="480" w:lineRule="auto"/>
+        <w:rPr>
+          <w:rFonts w:ascii="Times New Roman" w:hAnsi="Times New Roman" w:cs="Times New Roman"/>
+          <w:iCs/>
+          <w:vertAlign w:val="superscript"/>
+        </w:rPr>
+      </w:pPr>
+      <w:r>
+        <w:rPr>
+          <w:rFonts w:ascii="Times New Roman" w:hAnsi="Times New Roman" w:cs="Times New Roman"/>
+          <w:b/>
+          <w:bCs/>
+          <w:iCs/>
+        </w:rPr>
+        <w:t xml:space="preserve">Authors: </w:t>
+      </w:r>
+      <w:r>
+        <w:rPr>
+          <w:rFonts w:ascii="Times New Roman" w:hAnsi="Times New Roman" w:cs="Times New Roman"/>
+          <w:iCs/>
+        </w:rPr>
+        <w:t>Sarah N. Ruckman</w:t>
+      </w:r>
+      <w:r>
+        <w:rPr>
+          <w:rFonts w:ascii="Times New Roman" w:hAnsi="Times New Roman" w:cs="Times New Roman"/>
+          <w:iCs/>
+          <w:vertAlign w:val="superscript"/>
+        </w:rPr>
+        <w:t>12+</w:t>
+      </w:r>
+      <w:r>
+        <w:rPr>
+          <w:rFonts w:ascii="Times New Roman" w:hAnsi="Times New Roman" w:cs="Times New Roman"/>
+          <w:iCs/>
+        </w:rPr>
+        <w:t>, Michelle Jonika</w:t>
+      </w:r>
+      <w:r>
+        <w:rPr>
+          <w:rFonts w:ascii="Times New Roman" w:hAnsi="Times New Roman" w:cs="Times New Roman"/>
+          <w:iCs/>
+          <w:vertAlign w:val="superscript"/>
+        </w:rPr>
+        <w:t>13+</w:t>
+      </w:r>
+      <w:r>
+        <w:rPr>
+          <w:rFonts w:ascii="Times New Roman" w:hAnsi="Times New Roman" w:cs="Times New Roman"/>
+          <w:iCs/>
+        </w:rPr>
+        <w:t>, and Heath Blackmon</w:t>
+      </w:r>
+      <w:r>
+        <w:rPr>
+          <w:rFonts w:ascii="Times New Roman" w:hAnsi="Times New Roman" w:cs="Times New Roman"/>
+          <w:iCs/>
+          <w:vertAlign w:val="superscript"/>
+        </w:rPr>
+        <w:t>123</w:t>
+      </w:r>
+    </w:p>
+    <w:p>
+      <w:pPr>
+        <w:spacing w:line="480" w:lineRule="auto"/>
+        <w:rPr>
+          <w:rFonts w:ascii="Times New Roman" w:hAnsi="Times New Roman" w:cs="Times New Roman"/>
+          <w:iCs/>
+          <w:vertAlign w:val="superscript"/>
+        </w:rPr>
+      </w:pPr>
+    </w:p>
+    <w:p>
+      <w:pPr>
+        <w:spacing w:line="480" w:lineRule="auto"/>
+        <w:rPr>
+          <w:rFonts w:ascii="Times New Roman" w:hAnsi="Times New Roman" w:cs="Times New Roman"/>
+        </w:rPr>
+      </w:pPr>
+      <w:r>
+        <w:rPr>
+          <w:rFonts w:ascii="Times New Roman" w:hAnsi="Times New Roman" w:cs="Times New Roman"/>
+          <w:vertAlign w:val="superscript"/>
+        </w:rPr>
+        <w:t>1</w:t>
+      </w:r>
+      <w:r>
+        <w:rPr>
+          <w:rFonts w:ascii="Times New Roman" w:hAnsi="Times New Roman" w:cs="Times New Roman"/>
+        </w:rPr>
+        <w:t>Department of Biology, Texas A&amp;M University, College Station, Texas, USA</w:t>
+      </w:r>
+    </w:p>
+    <w:p>
+      <w:pPr>
+        <w:spacing w:line="480" w:lineRule="auto"/>
+        <w:rPr>
+          <w:rFonts w:ascii="Times New Roman" w:hAnsi="Times New Roman" w:cs="Times New Roman"/>
+        </w:rPr>
+      </w:pPr>
+      <w:r>
+        <w:rPr>
+          <w:rFonts w:ascii="Times New Roman" w:hAnsi="Times New Roman" w:cs="Times New Roman"/>
+          <w:vertAlign w:val="superscript"/>
+        </w:rPr>
+        <w:t>2</w:t>
+      </w:r>
+      <w:r>
+        <w:rPr>
+          <w:rFonts w:ascii="Times New Roman" w:hAnsi="Times New Roman" w:cs="Times New Roman"/>
+        </w:rPr>
+        <w:t>Ecology and Evolutionary Biology Interdisciplinary Program, Texas A&amp;M University, College Station, Texas, USA</w:t>
+      </w:r>
+    </w:p>
+    <w:p>
+      <w:pPr>
+        <w:spacing w:line="480" w:lineRule="auto"/>
+        <w:rPr>
+          <w:rFonts w:ascii="Times New Roman" w:hAnsi="Times New Roman" w:cs="Times New Roman"/>
+        </w:rPr>
+      </w:pPr>
+      <w:r>
+        <w:rPr>
+          <w:rFonts w:ascii="Times New Roman" w:hAnsi="Times New Roman" w:cs="Times New Roman"/>
+          <w:vertAlign w:val="superscript"/>
+        </w:rPr>
+        <w:t>3</w:t>
+      </w:r>
+      <w:r>
+        <w:rPr>
+          <w:rFonts w:ascii="Times New Roman" w:hAnsi="Times New Roman" w:cs="Times New Roman"/>
+        </w:rPr>
+        <w:t>Genetics Interdisciplinary Program, Texas A&amp;M University, College Station, Texas, USA</w:t>
+      </w:r>
+    </w:p>
+    <w:p>
+      <w:pPr>
+        <w:spacing w:line="480" w:lineRule="auto"/>
+        <w:rPr>
+          <w:rFonts w:ascii="Times New Roman" w:hAnsi="Times New Roman" w:cs="Times New Roman"/>
+        </w:rPr>
+      </w:pPr>
+      <w:r>
+        <w:rPr>
+          <w:rFonts w:ascii="Times New Roman" w:hAnsi="Times New Roman" w:cs="Times New Roman"/>
+          <w:vertAlign w:val="superscript"/>
+        </w:rPr>
+        <w:t>+</w:t>
+      </w:r>
+      <w:r>
+        <w:rPr>
+          <w:rFonts w:ascii="Times New Roman" w:hAnsi="Times New Roman" w:cs="Times New Roman"/>
+        </w:rPr>
+        <w:t>Authors contributed equally and are co-first authors</w:t>
+      </w:r>
+      <w:r>
+        <w:rPr>
+          <w:rFonts w:ascii="Times New Roman" w:hAnsi="Times New Roman" w:cs="Times New Roman"/>
+        </w:rPr>
+        <w:t xml:space="preserve"> order</w:t>
+      </w:r>
+      <w:r>
+        <w:rPr>
+          <w:rFonts w:ascii="Times New Roman" w:hAnsi="Times New Roman" w:cs="Times New Roman"/>
+        </w:rPr>
+        <w:t xml:space="preserve"> was decided based on an R script simulating a coin toss</w:t>
+      </w:r>
+    </w:p>
+    <w:p>
+      <w:pPr>
+        <w:spacing w:line="480" w:lineRule="auto"/>
+        <w:rPr>
+          <w:rFonts w:ascii="Times New Roman" w:hAnsi="Times New Roman" w:cs="Times New Roman"/>
+          <w:b/>
+          <w:bCs/>
+          <w:iCs/>
+        </w:rPr>
+      </w:pPr>
+    </w:p>
+    <w:p>
+      <w:pPr>
+        <w:spacing w:line="480" w:lineRule="auto"/>
+        <w:rPr>
+          <w:rFonts w:ascii="Times New Roman" w:hAnsi="Times New Roman" w:cs="Times New Roman"/>
+          <w:iCs/>
+        </w:rPr>
+      </w:pPr>
+      <w:r>
+        <w:rPr>
+          <w:rFonts w:ascii="Times New Roman" w:hAnsi="Times New Roman" w:cs="Times New Roman"/>
+          <w:b/>
+          <w:bCs/>
+          <w:iCs/>
+        </w:rPr>
+        <w:t xml:space="preserve">Keywords: </w:t>
+      </w:r>
+      <w:r>
+        <w:rPr>
+          <w:rFonts w:ascii="Times New Roman" w:hAnsi="Times New Roman" w:cs="Times New Roman"/>
+          <w:iCs/>
+        </w:rPr>
+        <w:t>Fusions, fissions, chromosome evolution, holocentric, monocentric</w:t>
+      </w:r>
+    </w:p>
+    <w:p>
+      <w:pPr>
+        <w:spacing w:line="480" w:lineRule="auto"/>
+        <w:rPr>
+          <w:rFonts w:ascii="Times New Roman" w:hAnsi="Times New Roman" w:cs="Times New Roman"/>
+          <w:b/>
+          <w:bCs/>
+          <w:iCs/>
+        </w:rPr>
+      </w:pPr>
+      <w:r>
+        <w:rPr>
+          <w:rFonts w:ascii="Times New Roman" w:hAnsi="Times New Roman" w:cs="Times New Roman"/>
+          <w:b/>
+          <w:bCs/>
+          <w:iCs/>
+        </w:rPr>
+        <w:br w:type="page"/>
+      </w:r>
+    </w:p>
+    <w:p>
+      <w:pPr>
         <w:pStyle w:val="Default"/>
         <w:widowControl w:val="0"/>
         <w:spacing w:line="480" w:lineRule="auto"/>
@@ -14,307 +314,15 @@
           <w:iCs/>
         </w:rPr>
       </w:pPr>
-    </w:p>
-    <w:p>
-      <w:pPr>
-        <w:spacing w:line="480" w:lineRule="auto"/>
-        <w:rPr>
-          <w:rFonts w:ascii="Times New Roman" w:hAnsi="Times New Roman" w:cs="Times New Roman"/>
+      <w:r>
+        <w:rPr>
+          <w:rFonts w:cs="Times New Roman"/>
           <w:b/>
           <w:bCs/>
           <w:iCs/>
         </w:rPr>
-      </w:pPr>
-    </w:p>
-    <w:p>
-      <w:pPr>
-        <w:spacing w:line="480" w:lineRule="auto"/>
-        <w:rPr>
-          <w:rFonts w:ascii="Times New Roman" w:hAnsi="Times New Roman" w:cs="Times New Roman"/>
-          <w:b/>
-          <w:bCs/>
-          <w:iCs/>
-        </w:rPr>
-      </w:pPr>
-    </w:p>
-    <w:p>
-      <w:pPr>
-        <w:spacing w:line="480" w:lineRule="auto"/>
-        <w:rPr>
-          <w:rFonts w:ascii="Times New Roman" w:hAnsi="Times New Roman" w:cs="Times New Roman"/>
-          <w:iCs/>
-        </w:rPr>
-      </w:pPr>
-      <w:r>
-        <w:rPr>
-          <w:rFonts w:ascii="Times New Roman" w:hAnsi="Times New Roman" w:cs="Times New Roman"/>
-          <w:b/>
-          <w:bCs/>
-          <w:iCs/>
-        </w:rPr>
-        <w:t xml:space="preserve">Title: </w:t>
-      </w:r>
-      <w:ins w:id="0" w:author="Microsoft Office User" w:date="2020-04-13T18:52:00Z">
-        <w:r>
-          <w:rPr>
-            <w:rFonts w:ascii="Times New Roman" w:hAnsi="Times New Roman" w:cs="Times New Roman"/>
-            <w:iCs/>
-          </w:rPr>
-          <w:t xml:space="preserve">Not all centromeres are </w:t>
-        </w:r>
-        <w:proofErr w:type="gramStart"/>
-        <w:r>
-          <w:rPr>
-            <w:rFonts w:ascii="Times New Roman" w:hAnsi="Times New Roman" w:cs="Times New Roman"/>
-            <w:iCs/>
-          </w:rPr>
-          <w:t>equal</w:t>
-        </w:r>
-        <w:proofErr w:type="gramEnd"/>
-        <w:r>
-          <w:rPr>
-            <w:rFonts w:ascii="Times New Roman" w:hAnsi="Times New Roman" w:cs="Times New Roman"/>
-            <w:iCs/>
-          </w:rPr>
-          <w:t xml:space="preserve"> or are they?</w:t>
-        </w:r>
-      </w:ins>
-    </w:p>
-    <w:p>
-      <w:pPr>
-        <w:spacing w:line="480" w:lineRule="auto"/>
-        <w:rPr>
-          <w:rFonts w:ascii="Times New Roman" w:hAnsi="Times New Roman" w:cs="Times New Roman"/>
-          <w:b/>
-          <w:bCs/>
-          <w:iCs/>
-        </w:rPr>
-      </w:pPr>
-    </w:p>
-    <w:p>
-      <w:pPr>
-        <w:spacing w:line="480" w:lineRule="auto"/>
-        <w:rPr>
-          <w:rFonts w:ascii="Times New Roman" w:hAnsi="Times New Roman" w:cs="Times New Roman"/>
-          <w:iCs/>
-          <w:vertAlign w:val="superscript"/>
-        </w:rPr>
-      </w:pPr>
-      <w:r>
-        <w:rPr>
-          <w:rFonts w:ascii="Times New Roman" w:hAnsi="Times New Roman" w:cs="Times New Roman"/>
-          <w:b/>
-          <w:bCs/>
-          <w:iCs/>
-        </w:rPr>
-        <w:t xml:space="preserve">Authors: </w:t>
-      </w:r>
-      <w:r>
-        <w:rPr>
-          <w:rFonts w:ascii="Times New Roman" w:hAnsi="Times New Roman" w:cs="Times New Roman"/>
-          <w:iCs/>
-        </w:rPr>
-        <w:t>Sarah N. Ruckman</w:t>
-      </w:r>
-      <w:r>
-        <w:rPr>
-          <w:rFonts w:ascii="Times New Roman" w:hAnsi="Times New Roman" w:cs="Times New Roman"/>
-          <w:iCs/>
-          <w:vertAlign w:val="superscript"/>
-        </w:rPr>
-        <w:t>12+</w:t>
-      </w:r>
-      <w:r>
-        <w:rPr>
-          <w:rFonts w:ascii="Times New Roman" w:hAnsi="Times New Roman" w:cs="Times New Roman"/>
-          <w:iCs/>
-        </w:rPr>
-        <w:t>, Michelle Jonika</w:t>
-      </w:r>
-      <w:r>
-        <w:rPr>
-          <w:rFonts w:ascii="Times New Roman" w:hAnsi="Times New Roman" w:cs="Times New Roman"/>
-          <w:iCs/>
-          <w:vertAlign w:val="superscript"/>
-        </w:rPr>
-        <w:t>13+</w:t>
-      </w:r>
-      <w:r>
-        <w:rPr>
-          <w:rFonts w:ascii="Times New Roman" w:hAnsi="Times New Roman" w:cs="Times New Roman"/>
-          <w:iCs/>
-        </w:rPr>
-        <w:t>, and Heath Blackmon</w:t>
-      </w:r>
-      <w:r>
-        <w:rPr>
-          <w:rFonts w:ascii="Times New Roman" w:hAnsi="Times New Roman" w:cs="Times New Roman"/>
-          <w:iCs/>
-          <w:vertAlign w:val="superscript"/>
-        </w:rPr>
-        <w:t>123</w:t>
-      </w:r>
-    </w:p>
-    <w:p>
-      <w:pPr>
-        <w:spacing w:line="480" w:lineRule="auto"/>
-        <w:rPr>
-          <w:rFonts w:ascii="Times New Roman" w:hAnsi="Times New Roman" w:cs="Times New Roman"/>
-          <w:iCs/>
-          <w:vertAlign w:val="superscript"/>
-        </w:rPr>
-      </w:pPr>
-    </w:p>
-    <w:p>
-      <w:pPr>
-        <w:spacing w:line="480" w:lineRule="auto"/>
-        <w:rPr>
-          <w:rFonts w:ascii="Times New Roman" w:hAnsi="Times New Roman" w:cs="Times New Roman"/>
-        </w:rPr>
-      </w:pPr>
-      <w:r>
-        <w:rPr>
-          <w:rFonts w:ascii="Times New Roman" w:hAnsi="Times New Roman" w:cs="Times New Roman"/>
-          <w:vertAlign w:val="superscript"/>
-        </w:rPr>
-        <w:t>1</w:t>
-      </w:r>
-      <w:r>
-        <w:rPr>
-          <w:rFonts w:ascii="Times New Roman" w:hAnsi="Times New Roman" w:cs="Times New Roman"/>
-        </w:rPr>
-        <w:t>Department of Biology, Texas A&amp;M University, College Station, Texas, USA</w:t>
-      </w:r>
-    </w:p>
-    <w:p>
-      <w:pPr>
-        <w:spacing w:line="480" w:lineRule="auto"/>
-        <w:rPr>
-          <w:rFonts w:ascii="Times New Roman" w:hAnsi="Times New Roman" w:cs="Times New Roman"/>
-        </w:rPr>
-      </w:pPr>
-      <w:r>
-        <w:rPr>
-          <w:rFonts w:ascii="Times New Roman" w:hAnsi="Times New Roman" w:cs="Times New Roman"/>
-          <w:vertAlign w:val="superscript"/>
-        </w:rPr>
-        <w:t>2</w:t>
-      </w:r>
-      <w:r>
-        <w:rPr>
-          <w:rFonts w:ascii="Times New Roman" w:hAnsi="Times New Roman" w:cs="Times New Roman"/>
-        </w:rPr>
-        <w:t>Ecology and Evolutionary Biology Interdisciplinary Program, Texas A&amp;M University, College Station, Texas, USA</w:t>
-      </w:r>
-    </w:p>
-    <w:p>
-      <w:pPr>
-        <w:spacing w:line="480" w:lineRule="auto"/>
-        <w:rPr>
-          <w:rFonts w:ascii="Times New Roman" w:hAnsi="Times New Roman" w:cs="Times New Roman"/>
-        </w:rPr>
-      </w:pPr>
-      <w:r>
-        <w:rPr>
-          <w:rFonts w:ascii="Times New Roman" w:hAnsi="Times New Roman" w:cs="Times New Roman"/>
-          <w:vertAlign w:val="superscript"/>
-        </w:rPr>
-        <w:t>3</w:t>
-      </w:r>
-      <w:r>
-        <w:rPr>
-          <w:rFonts w:ascii="Times New Roman" w:hAnsi="Times New Roman" w:cs="Times New Roman"/>
-        </w:rPr>
-        <w:t>Genetics Interdisciplinary Program, Texas A&amp;M University, College Station, Texas, USA</w:t>
-      </w:r>
-    </w:p>
-    <w:p>
-      <w:pPr>
-        <w:spacing w:line="480" w:lineRule="auto"/>
-        <w:rPr>
-          <w:rFonts w:ascii="Times New Roman" w:hAnsi="Times New Roman" w:cs="Times New Roman"/>
-        </w:rPr>
-      </w:pPr>
-      <w:r>
-        <w:rPr>
-          <w:rFonts w:ascii="Times New Roman" w:hAnsi="Times New Roman" w:cs="Times New Roman"/>
-          <w:vertAlign w:val="superscript"/>
-        </w:rPr>
-        <w:t>+</w:t>
-      </w:r>
-      <w:r>
-        <w:rPr>
-          <w:rFonts w:ascii="Times New Roman" w:hAnsi="Times New Roman" w:cs="Times New Roman"/>
-        </w:rPr>
-        <w:t>Authors contributed equally and are co-first authors</w:t>
-      </w:r>
-      <w:r>
-        <w:rPr>
-          <w:rFonts w:ascii="Times New Roman" w:hAnsi="Times New Roman" w:cs="Times New Roman"/>
-        </w:rPr>
-        <w:t xml:space="preserve"> order</w:t>
-      </w:r>
-      <w:r>
-        <w:rPr>
-          <w:rFonts w:ascii="Times New Roman" w:hAnsi="Times New Roman" w:cs="Times New Roman"/>
-        </w:rPr>
-        <w:t xml:space="preserve"> was decided based on an R script simulating a coin toss</w:t>
-      </w:r>
-    </w:p>
-    <w:p>
-      <w:pPr>
-        <w:spacing w:line="480" w:lineRule="auto"/>
-        <w:rPr>
-          <w:rFonts w:ascii="Times New Roman" w:hAnsi="Times New Roman" w:cs="Times New Roman"/>
-          <w:b/>
-          <w:bCs/>
-          <w:iCs/>
-        </w:rPr>
-      </w:pPr>
-    </w:p>
-    <w:p>
-      <w:pPr>
-        <w:spacing w:line="480" w:lineRule="auto"/>
-        <w:rPr>
-          <w:rFonts w:ascii="Times New Roman" w:hAnsi="Times New Roman" w:cs="Times New Roman"/>
-          <w:iCs/>
-        </w:rPr>
-      </w:pPr>
-      <w:r>
-        <w:rPr>
-          <w:rFonts w:ascii="Times New Roman" w:hAnsi="Times New Roman" w:cs="Times New Roman"/>
-          <w:b/>
-          <w:bCs/>
-          <w:iCs/>
-        </w:rPr>
-        <w:t xml:space="preserve">Keywords: </w:t>
-      </w:r>
-      <w:r>
-        <w:rPr>
-          <w:rFonts w:ascii="Times New Roman" w:hAnsi="Times New Roman" w:cs="Times New Roman"/>
-          <w:iCs/>
-        </w:rPr>
-        <w:t>Fusions, fissions, chromosome evolution, holocentric, monocentric</w:t>
-      </w:r>
-    </w:p>
-    <w:p>
-      <w:pPr>
-        <w:spacing w:line="480" w:lineRule="auto"/>
-        <w:rPr>
-          <w:rFonts w:ascii="Times New Roman" w:hAnsi="Times New Roman" w:cs="Times New Roman"/>
-          <w:b/>
-          <w:bCs/>
-          <w:iCs/>
-        </w:rPr>
-      </w:pPr>
-      <w:r>
-        <w:rPr>
-          <w:rFonts w:ascii="Times New Roman" w:hAnsi="Times New Roman" w:cs="Times New Roman"/>
-          <w:b/>
-          <w:bCs/>
-          <w:iCs/>
-        </w:rPr>
-        <w:br w:type="page"/>
+        <w:lastRenderedPageBreak/>
+        <w:t>Abstract</w:t>
       </w:r>
     </w:p>
     <w:p>
@@ -324,39 +332,16 @@
         <w:spacing w:line="480" w:lineRule="auto"/>
         <w:rPr>
           <w:rFonts w:cs="Times New Roman"/>
+          <w:iCs/>
+        </w:rPr>
+      </w:pPr>
+      <w:r>
+        <w:rPr>
+          <w:rFonts w:cs="Times New Roman"/>
           <w:b/>
           <w:bCs/>
           <w:iCs/>
         </w:rPr>
-      </w:pPr>
-      <w:r>
-        <w:rPr>
-          <w:rFonts w:cs="Times New Roman"/>
-          <w:b/>
-          <w:bCs/>
-          <w:iCs/>
-        </w:rPr>
-        <w:lastRenderedPageBreak/>
-        <w:t>Abstract</w:t>
-      </w:r>
-    </w:p>
-    <w:p>
-      <w:pPr>
-        <w:pStyle w:val="Default"/>
-        <w:widowControl w:val="0"/>
-        <w:spacing w:line="480" w:lineRule="auto"/>
-        <w:rPr>
-          <w:rFonts w:cs="Times New Roman"/>
-          <w:iCs/>
-        </w:rPr>
-      </w:pPr>
-      <w:r>
-        <w:rPr>
-          <w:rFonts w:cs="Times New Roman"/>
-          <w:b/>
-          <w:bCs/>
-          <w:iCs/>
-        </w:rPr>
         <w:tab/>
       </w:r>
       <w:r>
@@ -366,42 +351,13 @@
         </w:rPr>
         <w:t xml:space="preserve">Chromosome number is a central aspect of genome </w:t>
       </w:r>
-      <w:ins w:id="1" w:author="Microsoft Office User" w:date="2020-04-14T23:46:00Z">
-        <w:r>
-          <w:rPr>
-            <w:rFonts w:cs="Times New Roman"/>
-            <w:iCs/>
-          </w:rPr>
-          <w:t xml:space="preserve">architecture that is </w:t>
-        </w:r>
-      </w:ins>
-      <w:ins w:id="2" w:author="Microsoft Office User" w:date="2020-04-14T23:48:00Z">
-        <w:r>
-          <w:rPr>
-            <w:rFonts w:cs="Times New Roman"/>
-            <w:iCs/>
-          </w:rPr>
-          <w:t>persistent</w:t>
-        </w:r>
-      </w:ins>
-      <w:ins w:id="3" w:author="Microsoft Office User" w:date="2020-04-14T23:47:00Z">
-        <w:r>
-          <w:rPr>
-            <w:rFonts w:cs="Times New Roman"/>
-            <w:iCs/>
-          </w:rPr>
-          <w:t xml:space="preserve"> to changes in chromosomal rearrangement. While changes in chromosome number can </w:t>
-        </w:r>
-      </w:ins>
-      <w:ins w:id="4" w:author="Microsoft Office User" w:date="2020-04-14T23:48:00Z">
-        <w:r>
-          <w:rPr>
-            <w:rFonts w:cs="Times New Roman"/>
-            <w:iCs/>
-          </w:rPr>
-          <w:t>trigger speciation and suppress recombination, they are crucial to the progress of adaptive evolution.</w:t>
-        </w:r>
-      </w:ins>
+      <w:r>
+        <w:rPr>
+          <w:rFonts w:cs="Times New Roman"/>
+          <w:iCs/>
+        </w:rPr>
+        <w:t>architecture that is persistent to changes in chromosomal rearrangement. While changes in chromosome number can trigger speciation and suppress recombination, they are crucial to the progress of adaptive evolution.</w:t>
+      </w:r>
       <w:r>
         <w:rPr>
           <w:rFonts w:cs="Times New Roman"/>
@@ -409,22 +365,13 @@
         </w:rPr>
         <w:t xml:space="preserve"> </w:t>
       </w:r>
-      <w:ins w:id="5" w:author="Microsoft Office User" w:date="2020-04-14T23:48:00Z">
-        <w:r>
-          <w:rPr>
-            <w:rFonts w:cs="Times New Roman"/>
-            <w:iCs/>
-          </w:rPr>
-          <w:t>Insects</w:t>
-        </w:r>
-        <w:r>
-          <w:rPr>
-            <w:rFonts w:cs="Times New Roman"/>
-            <w:iCs/>
-          </w:rPr>
-          <w:t xml:space="preserve"> </w:t>
-        </w:r>
-      </w:ins>
+      <w:r>
+        <w:rPr>
+          <w:rFonts w:cs="Times New Roman"/>
+          <w:iCs/>
+        </w:rPr>
+        <w:t xml:space="preserve">Insects </w:t>
+      </w:r>
       <w:r>
         <w:rPr>
           <w:rFonts w:cs="Times New Roman"/>
@@ -432,15 +379,27 @@
         </w:rPr>
         <w:t>show a wide distribution of both type and number of chromosomes within their genomes</w:t>
       </w:r>
-      <w:ins w:id="6" w:author="Microsoft Office User" w:date="2020-04-14T23:49:00Z">
-        <w:r>
-          <w:rPr>
-            <w:rFonts w:cs="Times New Roman"/>
-            <w:iCs/>
-          </w:rPr>
-          <w:t xml:space="preserve"> and provide a great system to study chromosome number evolution</w:t>
-        </w:r>
-      </w:ins>
+      <w:r>
+        <w:rPr>
+          <w:rFonts w:cs="Times New Roman"/>
+          <w:iCs/>
+        </w:rPr>
+        <w:t xml:space="preserve"> and provide a </w:t>
+      </w:r>
+      <w:r>
+        <w:rPr>
+          <w:rFonts w:cs="Times New Roman"/>
+          <w:iCs/>
+        </w:rPr>
+        <w:t>good</w:t>
+      </w:r>
+      <w:r>
+        <w:rPr>
+          <w:rFonts w:cs="Times New Roman"/>
+          <w:iCs/>
+        </w:rPr>
+        <w:t xml:space="preserve"> system to study chromosome number evolution</w:t>
+      </w:r>
       <w:r>
         <w:rPr>
           <w:rFonts w:cs="Times New Roman"/>
@@ -448,24 +407,13 @@
         </w:rPr>
         <w:t>.</w:t>
       </w:r>
-      <w:ins w:id="7" w:author="Microsoft Office User" w:date="2020-04-14T22:31:00Z">
-        <w:r>
-          <w:rPr>
-            <w:rFonts w:cs="Times New Roman"/>
-            <w:iCs/>
-          </w:rPr>
-          <w:t xml:space="preserve"> Despite a century of research, many fund</w:t>
-        </w:r>
-      </w:ins>
-      <w:ins w:id="8" w:author="Microsoft Office User" w:date="2020-04-14T22:32:00Z">
-        <w:r>
-          <w:rPr>
-            <w:rFonts w:cs="Times New Roman"/>
-            <w:iCs/>
-          </w:rPr>
-          <w:t>amental aspects of chromosome number evolution remain a mystery.</w:t>
-        </w:r>
-      </w:ins>
+      <w:r>
+        <w:rPr>
+          <w:rFonts w:cs="Times New Roman"/>
+          <w:iCs/>
+        </w:rPr>
+        <w:t xml:space="preserve"> Despite a century of research, many fundamental aspects of chromosome number evolution remain a mystery.</w:t>
+      </w:r>
       <w:r>
         <w:rPr>
           <w:rFonts w:cs="Times New Roman"/>
@@ -473,33 +421,13 @@
         </w:rPr>
         <w:t xml:space="preserve"> </w:t>
       </w:r>
-      <w:ins w:id="9" w:author="Microsoft Office User" w:date="2020-04-14T22:32:00Z">
-        <w:r>
-          <w:rPr>
-            <w:rFonts w:cs="Times New Roman"/>
-            <w:iCs/>
-          </w:rPr>
-          <w:t xml:space="preserve">One example, is the dynamics of fissions in holocentric and monocentric </w:t>
-        </w:r>
-      </w:ins>
-      <w:ins w:id="10" w:author="Microsoft Office User" w:date="2020-04-14T22:33:00Z">
-        <w:r>
-          <w:rPr>
-            <w:rFonts w:cs="Times New Roman"/>
-            <w:iCs/>
-          </w:rPr>
-          <w:t>chromosomes</w:t>
-        </w:r>
-      </w:ins>
-      <w:ins w:id="11" w:author="Microsoft Office User" w:date="2020-04-14T22:32:00Z">
-        <w:r>
-          <w:rPr>
-            <w:rFonts w:cs="Times New Roman"/>
-            <w:iCs/>
-          </w:rPr>
-          <w:t xml:space="preserve">. </w:t>
-        </w:r>
-      </w:ins>
+      <w:r>
+        <w:rPr>
+          <w:rFonts w:cs="Times New Roman"/>
+          <w:iCs/>
+        </w:rPr>
+        <w:t xml:space="preserve">One example is the dynamics of fissions in holocentric and monocentric chromosomes. </w:t>
+      </w:r>
       <w:r>
         <w:rPr>
           <w:rFonts w:cs="Times New Roman"/>
@@ -671,46 +599,37 @@
           <w:rFonts w:cs="Times New Roman"/>
         </w:rPr>
       </w:pPr>
-      <w:ins w:id="12" w:author="Microsoft Office User" w:date="2020-04-14T22:48:00Z">
-        <w:r>
-          <w:rPr>
-            <w:rFonts w:cs="Times New Roman"/>
-          </w:rPr>
-          <w:t xml:space="preserve">Insects </w:t>
-        </w:r>
-      </w:ins>
-      <w:ins w:id="13" w:author="Microsoft Office User" w:date="2020-04-14T22:49:00Z">
-        <w:r>
-          <w:rPr>
-            <w:rFonts w:cs="Times New Roman"/>
-          </w:rPr>
-          <w:t xml:space="preserve">are incredibly speciose and </w:t>
-        </w:r>
-      </w:ins>
-      <w:ins w:id="14" w:author="Microsoft Office User" w:date="2020-04-14T22:48:00Z">
-        <w:r>
-          <w:rPr>
-            <w:rFonts w:cs="Times New Roman"/>
-          </w:rPr>
-          <w:t>a</w:t>
-        </w:r>
-      </w:ins>
-      <w:ins w:id="15" w:author="Microsoft Office User" w:date="2020-04-14T22:49:00Z">
-        <w:r>
-          <w:rPr>
-            <w:rFonts w:cs="Times New Roman"/>
-          </w:rPr>
-          <w:t>ccount for much of the variation present in animal species</w:t>
-        </w:r>
-      </w:ins>
-      <w:ins w:id="16" w:author="Microsoft Office User" w:date="2020-04-15T01:26:00Z">
-        <w:r>
-          <w:rPr>
-            <w:rFonts w:cs="Times New Roman"/>
-          </w:rPr>
-          <w:t xml:space="preserve"> </w:t>
-        </w:r>
-      </w:ins>
+      <w:r>
+        <w:rPr>
+          <w:rFonts w:cs="Times New Roman"/>
+        </w:rPr>
+        <w:t>Chromosome</w:t>
+      </w:r>
+      <w:r>
+        <w:rPr>
+          <w:rFonts w:cs="Times New Roman"/>
+        </w:rPr>
+        <w:t xml:space="preserve"> number stability is expected among </w:t>
+      </w:r>
+      <w:r>
+        <w:rPr>
+          <w:rFonts w:cs="Times New Roman"/>
+          <w:color w:val="000000" w:themeColor="text1"/>
+        </w:rPr>
+        <w:t xml:space="preserve">lineages as shifts in chromosome number can lead to a decrease in fitness. </w:t>
+      </w:r>
+      <w:r>
+        <w:rPr>
+          <w:rFonts w:cs="Times New Roman"/>
+        </w:rPr>
+        <w:t>This stability in chromosome number is driven by underdominance of chromosomal rearrangements that cause speciation by reducing the fitness of heterozygotes and suppressed recombination when chromosomal rearrangements are neutral</w:t>
+      </w:r>
+      <w:r>
+        <w:rPr>
+          <w:rFonts w:cs="Times New Roman"/>
+        </w:rPr>
+        <w:t xml:space="preserve"> </w:t>
+      </w:r>
       <w:r>
         <w:rPr>
           <w:rFonts w:cs="Times New Roman"/>
@@ -721,7 +640,7 @@
         <w:rPr>
           <w:rFonts w:cs="Times New Roman"/>
         </w:rPr>
-        <w:instrText xml:space="preserve"> ADDIN EN.CITE &lt;EndNote&gt;&lt;Cite&gt;&lt;Author&gt;Mora&lt;/Author&gt;&lt;Year&gt;2011&lt;/Year&gt;&lt;RecNum&gt;390&lt;/RecNum&gt;&lt;DisplayText&gt;(Mora, et al. 2011)&lt;/DisplayText&gt;&lt;record&gt;&lt;rec-number&gt;390&lt;/rec-number&gt;&lt;foreign-keys&gt;&lt;key app="EN" db-id="psx5aavda22efleatx5vaweatapzwapastxd" timestamp="1586931996"&gt;390&lt;/key&gt;&lt;/foreign-keys&gt;&lt;ref-type name="Journal Article"&gt;17&lt;/ref-type&gt;&lt;contributors&gt;&lt;authors&gt;&lt;author&gt;Mora, Camilo&lt;/author&gt;&lt;author&gt;Tittensor, Derek P&lt;/author&gt;&lt;author&gt;Adl, Sina&lt;/author&gt;&lt;author&gt;Simpson, Alastair GB&lt;/author&gt;&lt;author&gt;Worm, Boris&lt;/author&gt;&lt;/authors&gt;&lt;/contributors&gt;&lt;titles&gt;&lt;title&gt;How many species are there on Earth and in the ocean?&lt;/title&gt;&lt;secondary-title&gt;PLoS biology&lt;/secondary-title&gt;&lt;/titles&gt;&lt;periodical&gt;&lt;full-title&gt;PLoS Biology&lt;/full-title&gt;&lt;/periodical&gt;&lt;volume&gt;9&lt;/volume&gt;&lt;number&gt;8&lt;/number&gt;&lt;dates&gt;&lt;year&gt;2011&lt;/year&gt;&lt;/dates&gt;&lt;urls&gt;&lt;/urls&gt;&lt;/record&gt;&lt;/Cite&gt;&lt;/EndNote&gt;</w:instrText>
+        <w:instrText xml:space="preserve"> ADDIN EN.CITE &lt;EndNote&gt;&lt;Cite&gt;&lt;Author&gt;Faria&lt;/Author&gt;&lt;Year&gt;2010&lt;/Year&gt;&lt;RecNum&gt;377&lt;/RecNum&gt;&lt;DisplayText&gt;(Faria and Navarro 2010)&lt;/DisplayText&gt;&lt;record&gt;&lt;rec-number&gt;377&lt;/rec-number&gt;&lt;foreign-keys&gt;&lt;key app="EN" db-id="psx5aavda22efleatx5vaweatapzwapastxd" timestamp="1586928623" guid="eef3fb38-8e6a-484c-96a2-5d253d93d5f9"&gt;377&lt;/key&gt;&lt;/foreign-keys&gt;&lt;ref-type name="Journal Article"&gt;17&lt;/ref-type&gt;&lt;contributors&gt;&lt;authors&gt;&lt;author&gt;Faria, Rui&lt;/author&gt;&lt;author&gt;Navarro, Arcadi&lt;/author&gt;&lt;/authors&gt;&lt;/contributors&gt;&lt;titles&gt;&lt;title&gt;Chromosomal speciation revisited: rearranging theory with pieces of evidence&lt;/title&gt;&lt;secondary-title&gt;Trends in ecology &amp;amp; evolution&lt;/secondary-title&gt;&lt;/titles&gt;&lt;periodical&gt;&lt;full-title&gt;Trends in Ecology &amp;amp; Evolution&lt;/full-title&gt;&lt;/periodical&gt;&lt;pages&gt;660-669&lt;/pages&gt;&lt;volume&gt;25&lt;/volume&gt;&lt;number&gt;11&lt;/number&gt;&lt;dates&gt;&lt;year&gt;2010&lt;/year&gt;&lt;/dates&gt;&lt;isbn&gt;0169-5347&lt;/isbn&gt;&lt;urls&gt;&lt;/urls&gt;&lt;/record&gt;&lt;/Cite&gt;&lt;/EndNote&gt;</w:instrText>
       </w:r>
       <w:r>
         <w:rPr>
@@ -734,7 +653,7 @@
           <w:rFonts w:cs="Times New Roman"/>
           <w:noProof/>
         </w:rPr>
-        <w:t>(Mora, et al. 2011)</w:t>
+        <w:t>(Faria and Navarro 2010)</w:t>
       </w:r>
       <w:r>
         <w:rPr>
@@ -742,87 +661,49 @@
         </w:rPr>
         <w:fldChar w:fldCharType="end"/>
       </w:r>
-      <w:ins w:id="17" w:author="Microsoft Office User" w:date="2020-04-14T22:50:00Z">
-        <w:r>
-          <w:rPr>
-            <w:rFonts w:cs="Times New Roman"/>
-          </w:rPr>
-          <w:t xml:space="preserve">. </w:t>
-        </w:r>
-      </w:ins>
-      <w:ins w:id="18" w:author="Microsoft Office User" w:date="2020-04-14T23:39:00Z">
-        <w:r>
-          <w:rPr>
-            <w:rFonts w:cs="Times New Roman"/>
-          </w:rPr>
-          <w:t>Chromosome</w:t>
-        </w:r>
-      </w:ins>
-      <w:ins w:id="19" w:author="Microsoft Office User" w:date="2020-04-14T23:32:00Z">
-        <w:r>
-          <w:rPr>
-            <w:rFonts w:cs="Times New Roman"/>
-          </w:rPr>
-          <w:t xml:space="preserve"> </w:t>
-        </w:r>
-      </w:ins>
-      <w:ins w:id="20" w:author="Microsoft Office User" w:date="2020-04-14T23:35:00Z">
-        <w:r>
-          <w:rPr>
-            <w:rFonts w:cs="Times New Roman"/>
-          </w:rPr>
-          <w:t>number stability is expecte</w:t>
-        </w:r>
-      </w:ins>
-      <w:ins w:id="21" w:author="Microsoft Office User" w:date="2020-04-14T23:38:00Z">
-        <w:r>
-          <w:rPr>
-            <w:rFonts w:cs="Times New Roman"/>
-          </w:rPr>
-          <w:t xml:space="preserve">d among </w:t>
-        </w:r>
-      </w:ins>
-      <w:ins w:id="22" w:author="Microsoft Office User" w:date="2020-04-14T23:40:00Z">
-        <w:r>
-          <w:rPr>
-            <w:rFonts w:ascii="Calibri" w:hAnsi="Calibri" w:cs="Times New Roman"/>
-            <w:color w:val="000000" w:themeColor="text1"/>
-          </w:rPr>
-          <w:t xml:space="preserve">lineages as shifts in chromosome number can lead to a decrease in fitness. </w:t>
-        </w:r>
-      </w:ins>
-      <w:ins w:id="23" w:author="Microsoft Office User" w:date="2020-04-14T23:35:00Z">
-        <w:r>
-          <w:rPr>
-            <w:rFonts w:cs="Times New Roman"/>
-          </w:rPr>
-          <w:t>This s</w:t>
-        </w:r>
-      </w:ins>
-      <w:ins w:id="24" w:author="Microsoft Office User" w:date="2020-04-14T23:36:00Z">
-        <w:r>
-          <w:rPr>
-            <w:rFonts w:cs="Times New Roman"/>
-          </w:rPr>
-          <w:t>tability in chromosome numbers is driven by underdominance of chromosomal rearrangements that cause speciation by reducing the fitness of heterozygotes</w:t>
-        </w:r>
-      </w:ins>
-      <w:ins w:id="25" w:author="Microsoft Office User" w:date="2020-04-14T23:37:00Z">
-        <w:r>
-          <w:rPr>
-            <w:rFonts w:cs="Times New Roman"/>
-          </w:rPr>
-          <w:t xml:space="preserve"> and suppressed recombination when chromosomal rearrangements are neutral</w:t>
-        </w:r>
-      </w:ins>
-      <w:ins w:id="26" w:author="Microsoft Office User" w:date="2020-04-15T00:31:00Z">
-        <w:r>
-          <w:rPr>
-            <w:rFonts w:cs="Times New Roman"/>
-          </w:rPr>
-          <w:t xml:space="preserve"> </w:t>
-        </w:r>
-      </w:ins>
+      <w:r>
+        <w:rPr>
+          <w:rFonts w:cs="Times New Roman"/>
+        </w:rPr>
+        <w:t xml:space="preserve">. </w:t>
+      </w:r>
+      <w:r>
+        <w:rPr>
+          <w:rFonts w:cs="Times New Roman"/>
+        </w:rPr>
+        <w:t xml:space="preserve">The evolution of chromosome number has been recalcitrant to the formation of rules or generalizations that can explain variation in patterns and rates across large </w:t>
+      </w:r>
+      <w:r>
+        <w:rPr>
+          <w:rFonts w:cs="Times New Roman"/>
+        </w:rPr>
+        <w:lastRenderedPageBreak/>
+        <w:t xml:space="preserve">clades. </w:t>
+      </w:r>
+      <w:r>
+        <w:rPr>
+          <w:rFonts w:cs="Times New Roman"/>
+        </w:rPr>
+        <w:t>However,</w:t>
+      </w:r>
+      <w:r>
+        <w:rPr>
+          <w:rFonts w:cs="Times New Roman"/>
+        </w:rPr>
+        <w:t xml:space="preserve"> within clades</w:t>
+      </w:r>
+      <w:r>
+        <w:rPr>
+          <w:rFonts w:cs="Times New Roman"/>
+        </w:rPr>
+        <w:t>,</w:t>
+      </w:r>
+      <w:r>
+        <w:rPr>
+          <w:rFonts w:cs="Times New Roman"/>
+        </w:rPr>
+        <w:t xml:space="preserve"> fusions and fissions are two of the dominant forces in reshaping karyotypes </w:t>
+      </w:r>
       <w:r>
         <w:rPr>
           <w:rFonts w:cs="Times New Roman"/>
@@ -833,7 +714,7 @@
         <w:rPr>
           <w:rFonts w:cs="Times New Roman"/>
         </w:rPr>
-        <w:instrText xml:space="preserve"> ADDIN EN.CITE &lt;EndNote&gt;&lt;Cite&gt;&lt;Author&gt;Faria&lt;/Author&gt;&lt;Year&gt;2010&lt;/Year&gt;&lt;RecNum&gt;377&lt;/RecNum&gt;&lt;DisplayText&gt;(Faria and Navarro 2010)&lt;/DisplayText&gt;&lt;record&gt;&lt;rec-number&gt;377&lt;/rec-number&gt;&lt;foreign-keys&gt;&lt;key app="EN" db-id="psx5aavda22efleatx5vaweatapzwapastxd" timestamp="1586928623" guid="eef3fb38-8e6a-484c-96a2-5d253d93d5f9"&gt;377&lt;/key&gt;&lt;/foreign-keys&gt;&lt;ref-type name="Journal Article"&gt;17&lt;/ref-type&gt;&lt;contributors&gt;&lt;authors&gt;&lt;author&gt;Faria, Rui&lt;/author&gt;&lt;author&gt;Navarro, Arcadi&lt;/author&gt;&lt;/authors&gt;&lt;/contributors&gt;&lt;titles&gt;&lt;title&gt;Chromosomal speciation revisited: rearranging theory with pieces of evidence&lt;/title&gt;&lt;secondary-title&gt;Trends in ecology &amp;amp; evolution&lt;/secondary-title&gt;&lt;/titles&gt;&lt;periodical&gt;&lt;full-title&gt;Trends in Ecology &amp;amp; Evolution&lt;/full-title&gt;&lt;/periodical&gt;&lt;pages&gt;660-669&lt;/pages&gt;&lt;volume&gt;25&lt;/volume&gt;&lt;number&gt;11&lt;/number&gt;&lt;dates&gt;&lt;year&gt;2010&lt;/year&gt;&lt;/dates&gt;&lt;isbn&gt;0169-5347&lt;/isbn&gt;&lt;urls&gt;&lt;/urls&gt;&lt;/record&gt;&lt;/Cite&gt;&lt;/EndNote&gt;</w:instrText>
+        <w:instrText xml:space="preserve"> ADDIN EN.CITE &lt;EndNote&gt;&lt;Cite&gt;&lt;Author&gt;Lucek&lt;/Author&gt;&lt;Year&gt;2018&lt;/Year&gt;&lt;RecNum&gt;365&lt;/RecNum&gt;&lt;DisplayText&gt;(Lucek 2018)&lt;/DisplayText&gt;&lt;record&gt;&lt;rec-number&gt;365&lt;/rec-number&gt;&lt;foreign-keys&gt;&lt;key app="EN" db-id="psx5aavda22efleatx5vaweatapzwapastxd" timestamp="1586320543" guid="f2215a68-6092-42fc-8117-052471dea022"&gt;365&lt;/key&gt;&lt;/foreign-keys&gt;&lt;ref-type name="Journal Article"&gt;17&lt;/ref-type&gt;&lt;contributors&gt;&lt;authors&gt;&lt;author&gt;Lucek, Kay&lt;/author&gt;&lt;/authors&gt;&lt;/contributors&gt;&lt;titles&gt;&lt;title&gt;Evolutionary mechanisms of varying chromosome numbers in the radiation of Erebia butterflies&lt;/title&gt;&lt;secondary-title&gt;Genes&lt;/secondary-title&gt;&lt;/titles&gt;&lt;periodical&gt;&lt;full-title&gt;Genes&lt;/full-title&gt;&lt;/periodical&gt;&lt;pages&gt;166&lt;/pages&gt;&lt;volume&gt;9&lt;/volume&gt;&lt;number&gt;3&lt;/number&gt;&lt;dates&gt;&lt;year&gt;2018&lt;/year&gt;&lt;/dates&gt;&lt;urls&gt;&lt;/urls&gt;&lt;/record&gt;&lt;/Cite&gt;&lt;/EndNote&gt;</w:instrText>
       </w:r>
       <w:r>
         <w:rPr>
@@ -846,7 +727,7 @@
           <w:rFonts w:cs="Times New Roman"/>
           <w:noProof/>
         </w:rPr>
-        <w:t>(Faria and Navarro 2010)</w:t>
+        <w:t>(Lucek 2018)</w:t>
       </w:r>
       <w:r>
         <w:rPr>
@@ -854,26 +735,23 @@
         </w:rPr>
         <w:fldChar w:fldCharType="end"/>
       </w:r>
-      <w:ins w:id="27" w:author="Microsoft Office User" w:date="2020-04-14T23:38:00Z">
-        <w:r>
-          <w:rPr>
-            <w:rFonts w:cs="Times New Roman"/>
-          </w:rPr>
-          <w:t xml:space="preserve">. </w:t>
-        </w:r>
-      </w:ins>
-      <w:r>
-        <w:rPr>
-          <w:rFonts w:cs="Times New Roman"/>
-        </w:rPr>
-        <w:t xml:space="preserve">The evolution of chromosome number has been </w:t>
-      </w:r>
-      <w:r>
-        <w:rPr>
-          <w:rFonts w:cs="Times New Roman"/>
-        </w:rPr>
-        <w:lastRenderedPageBreak/>
-        <w:t xml:space="preserve">recalcitrant to the formation of rules or generalizations that can explain variation in patterns and rates across large clades. What is clear is that within clades fusions and fissions are two of the dominant forces in reshaping karyotypes </w:t>
+      <w:r>
+        <w:rPr>
+          <w:rFonts w:cs="Times New Roman"/>
+        </w:rPr>
+        <w:t>. We use these terms for simplicity to describe single chromosome number changes. However, in reality fusions decreasing chromosome number capture two different processes at the molecular level. First, Robertsonian translocations followed by the loss of nonessential DNA</w:t>
+      </w:r>
+      <w:r>
+        <w:rPr>
+          <w:rFonts w:cs="Times New Roman"/>
+        </w:rPr>
+        <w:t xml:space="preserve"> can decrease chromosome number</w:t>
+      </w:r>
+      <w:r>
+        <w:rPr>
+          <w:rFonts w:cs="Times New Roman"/>
+        </w:rPr>
+        <w:t xml:space="preserve">, and second, fusion of telomeres from two chromosomes followed by inactivation of one of the centromeres </w:t>
       </w:r>
       <w:r>
         <w:rPr>
@@ -885,7 +763,7 @@
         <w:rPr>
           <w:rFonts w:cs="Times New Roman"/>
         </w:rPr>
-        <w:instrText xml:space="preserve"> ADDIN EN.CITE &lt;EndNote&gt;&lt;Cite&gt;&lt;Author&gt;Lucek&lt;/Author&gt;&lt;Year&gt;2018&lt;/Year&gt;&lt;RecNum&gt;365&lt;/RecNum&gt;&lt;DisplayText&gt;(Lucek 2018)&lt;/DisplayText&gt;&lt;record&gt;&lt;rec-number&gt;365&lt;/rec-number&gt;&lt;foreign-keys&gt;&lt;key app="EN" db-id="psx5aavda22efleatx5vaweatapzwapastxd" timestamp="1586320543" guid="f2215a68-6092-42fc-8117-052471dea022"&gt;365&lt;/key&gt;&lt;/foreign-keys&gt;&lt;ref-type name="Journal Article"&gt;17&lt;/ref-type&gt;&lt;contributors&gt;&lt;authors&gt;&lt;author&gt;Lucek, Kay&lt;/author&gt;&lt;/authors&gt;&lt;/contributors&gt;&lt;titles&gt;&lt;title&gt;Evolutionary mechanisms of varying chromosome numbers in the radiation of Erebia butterflies&lt;/title&gt;&lt;secondary-title&gt;Genes&lt;/secondary-title&gt;&lt;/titles&gt;&lt;periodical&gt;&lt;full-title&gt;Genes&lt;/full-title&gt;&lt;/periodical&gt;&lt;pages&gt;166&lt;/pages&gt;&lt;volume&gt;9&lt;/volume&gt;&lt;number&gt;3&lt;/number&gt;&lt;dates&gt;&lt;year&gt;2018&lt;/year&gt;&lt;/dates&gt;&lt;urls&gt;&lt;/urls&gt;&lt;/record&gt;&lt;/Cite&gt;&lt;/EndNote&gt;</w:instrText>
+        <w:instrText xml:space="preserve"> ADDIN EN.CITE &lt;EndNote&gt;&lt;Cite&gt;&lt;Author&gt;Miga&lt;/Author&gt;&lt;Year&gt;2017&lt;/Year&gt;&lt;RecNum&gt;368&lt;/RecNum&gt;&lt;DisplayText&gt;(Miga 2017)&lt;/DisplayText&gt;&lt;record&gt;&lt;rec-number&gt;368&lt;/rec-number&gt;&lt;foreign-keys&gt;&lt;key app="EN" db-id="psx5aavda22efleatx5vaweatapzwapastxd" timestamp="1586321127" guid="def4a31f-8044-4115-bf64-a02ca3855abf"&gt;368&lt;/key&gt;&lt;/foreign-keys&gt;&lt;ref-type name="Journal Article"&gt;17&lt;/ref-type&gt;&lt;contributors&gt;&lt;authors&gt;&lt;author&gt;Miga, Karen H&lt;/author&gt;&lt;/authors&gt;&lt;/contributors&gt;&lt;titles&gt;&lt;title&gt;Chromosome-specific centromere sequences provide an estimate of the ancestral chromosome 2 fusion event in hominin genomes&lt;/title&gt;&lt;secondary-title&gt;Journal of Heredity&lt;/secondary-title&gt;&lt;/titles&gt;&lt;periodical&gt;&lt;full-title&gt;Journal of Heredity&lt;/full-title&gt;&lt;/periodical&gt;&lt;pages&gt;45-52&lt;/pages&gt;&lt;volume&gt;108&lt;/volume&gt;&lt;number&gt;1&lt;/number&gt;&lt;dates&gt;&lt;year&gt;2017&lt;/year&gt;&lt;/dates&gt;&lt;isbn&gt;0022-1503&lt;/isbn&gt;&lt;urls&gt;&lt;/urls&gt;&lt;/record&gt;&lt;/Cite&gt;&lt;/EndNote&gt;</w:instrText>
       </w:r>
       <w:r>
         <w:rPr>
@@ -898,7 +776,7 @@
           <w:rFonts w:cs="Times New Roman"/>
           <w:noProof/>
         </w:rPr>
-        <w:t>(Lucek 2018)</w:t>
+        <w:t>(Miga 2017)</w:t>
       </w:r>
       <w:r>
         <w:rPr>
@@ -910,68 +788,25 @@
         <w:rPr>
           <w:rFonts w:cs="Times New Roman"/>
         </w:rPr>
-        <w:t>. We use these terms for simplicity to describe single chromosome number changes. However, in reality fusions decreasing chromosome number capture two different processes at the molecular level. First, Robertsonian translocations followed by the loss of nonessential DNA</w:t>
-      </w:r>
-      <w:r>
-        <w:rPr>
-          <w:rFonts w:cs="Times New Roman"/>
-        </w:rPr>
-        <w:t xml:space="preserve"> can decrease chromosome number</w:t>
-      </w:r>
-      <w:r>
-        <w:rPr>
-          <w:rFonts w:cs="Times New Roman"/>
-        </w:rPr>
-        <w:t xml:space="preserve">, and second, fusion of telomeres from two chromosomes followed by inactivation of one of the centromeres </w:t>
-      </w:r>
-      <w:r>
-        <w:rPr>
-          <w:rFonts w:cs="Times New Roman"/>
-        </w:rPr>
-        <w:fldChar w:fldCharType="begin"/>
-      </w:r>
-      <w:r>
-        <w:rPr>
-          <w:rFonts w:cs="Times New Roman"/>
-        </w:rPr>
-        <w:instrText xml:space="preserve"> ADDIN EN.CITE &lt;EndNote&gt;&lt;Cite&gt;&lt;Author&gt;Miga&lt;/Author&gt;&lt;Year&gt;2017&lt;/Year&gt;&lt;RecNum&gt;368&lt;/RecNum&gt;&lt;DisplayText&gt;(Miga 2017)&lt;/DisplayText&gt;&lt;record&gt;&lt;rec-number&gt;368&lt;/rec-number&gt;&lt;foreign-keys&gt;&lt;key app="EN" db-id="psx5aavda22efleatx5vaweatapzwapastxd" timestamp="1586321127" guid="def4a31f-8044-4115-bf64-a02ca3855abf"&gt;368&lt;/key&gt;&lt;/foreign-keys&gt;&lt;ref-type name="Journal Article"&gt;17&lt;/ref-type&gt;&lt;contributors&gt;&lt;authors&gt;&lt;author&gt;Miga, Karen H&lt;/author&gt;&lt;/authors&gt;&lt;/contributors&gt;&lt;titles&gt;&lt;title&gt;Chromosome-specific centromere sequences provide an estimate of the ancestral chromosome 2 fusion event in hominin genomes&lt;/title&gt;&lt;secondary-title&gt;Journal of Heredity&lt;/secondary-title&gt;&lt;/titles&gt;&lt;periodical&gt;&lt;full-title&gt;Journal of Heredity&lt;/full-title&gt;&lt;/periodical&gt;&lt;pages&gt;45-52&lt;/pages&gt;&lt;volume&gt;108&lt;/volume&gt;&lt;number&gt;1&lt;/number&gt;&lt;dates&gt;&lt;year&gt;2017&lt;/year&gt;&lt;/dates&gt;&lt;isbn&gt;0022-1503&lt;/isbn&gt;&lt;urls&gt;&lt;/urls&gt;&lt;/record&gt;&lt;/Cite&gt;&lt;/EndNote&gt;</w:instrText>
-      </w:r>
-      <w:r>
-        <w:rPr>
-          <w:rFonts w:cs="Times New Roman"/>
-        </w:rPr>
-        <w:fldChar w:fldCharType="separate"/>
-      </w:r>
-      <w:r>
-        <w:rPr>
-          <w:rFonts w:cs="Times New Roman"/>
-          <w:noProof/>
-        </w:rPr>
-        <w:t>(Miga 2017)</w:t>
-      </w:r>
-      <w:r>
-        <w:rPr>
-          <w:rFonts w:cs="Times New Roman"/>
-        </w:rPr>
-        <w:fldChar w:fldCharType="end"/>
-      </w:r>
-      <w:r>
-        <w:rPr>
-          <w:rFonts w:cs="Times New Roman"/>
-        </w:rPr>
-        <w:t>. In contrast, fission increasing chromosome number can happen in just the way</w:t>
-      </w:r>
-      <w:r>
-        <w:rPr>
-          <w:rFonts w:cs="Times New Roman"/>
-        </w:rPr>
-        <w:t xml:space="preserve"> we might imagine</w:t>
-      </w:r>
-      <w:r>
-        <w:rPr>
-          <w:rFonts w:cs="Times New Roman"/>
-        </w:rPr>
-        <w:t>,</w:t>
+        <w:t>. In contrast, fission</w:t>
+      </w:r>
+      <w:r>
+        <w:rPr>
+          <w:rFonts w:cs="Times New Roman"/>
+        </w:rPr>
+        <w:t>s</w:t>
+      </w:r>
+      <w:r>
+        <w:rPr>
+          <w:rFonts w:cs="Times New Roman"/>
+        </w:rPr>
+        <w:t xml:space="preserve"> increasing chromosome number can </w:t>
+      </w:r>
+      <w:r>
+        <w:rPr>
+          <w:rFonts w:cs="Times New Roman"/>
+        </w:rPr>
+        <w:t>occur</w:t>
       </w:r>
       <w:r>
         <w:rPr>
@@ -1037,22 +872,12 @@
           <w:rFonts w:ascii="Times New Roman" w:hAnsi="Times New Roman" w:cs="Times New Roman"/>
         </w:rPr>
       </w:pPr>
-      <w:ins w:id="28" w:author="Microsoft Office User" w:date="2020-04-15T00:27:00Z">
-        <w:r>
-          <w:rPr>
-            <w:rFonts w:ascii="Times New Roman" w:hAnsi="Times New Roman" w:cs="Times New Roman"/>
-          </w:rPr>
-          <w:t>The stability of chromosome number makes sense in light of heterozygote disadvanta</w:t>
-        </w:r>
-      </w:ins>
-      <w:ins w:id="29" w:author="Microsoft Office User" w:date="2020-04-15T00:28:00Z">
-        <w:r>
-          <w:rPr>
-            <w:rFonts w:ascii="Times New Roman" w:hAnsi="Times New Roman" w:cs="Times New Roman"/>
-          </w:rPr>
-          <w:t xml:space="preserve">ge associated with chromosomal rearrangements and </w:t>
-        </w:r>
-      </w:ins>
+      <w:r>
+        <w:rPr>
+          <w:rFonts w:ascii="Times New Roman" w:hAnsi="Times New Roman" w:cs="Times New Roman"/>
+        </w:rPr>
+        <w:t xml:space="preserve">The stability of chromosome number makes sense in light of heterozygote disadvantage associated with chromosomal rearrangements and </w:t>
+      </w:r>
       <w:r>
         <w:rPr>
           <w:rFonts w:ascii="Times New Roman" w:hAnsi="Times New Roman" w:cs="Times New Roman"/>
@@ -1069,7 +894,19 @@
         <w:rPr>
           <w:rFonts w:ascii="Times New Roman" w:hAnsi="Times New Roman" w:cs="Times New Roman"/>
         </w:rPr>
-        <w:t xml:space="preserve"> holocentric centromeres are diffuse and spindle fibers attach along the entire length of the chromosome it has been hypothesized that species with this type of centromere should have little difficulty segregating chromosomes that have experienced fusions or fissions </w:t>
+        <w:t xml:space="preserve"> holocentric centromeres are diffuse and spindle fibers attach along the entire length of the chromosome</w:t>
+      </w:r>
+      <w:r>
+        <w:rPr>
+          <w:rFonts w:ascii="Times New Roman" w:hAnsi="Times New Roman" w:cs="Times New Roman"/>
+        </w:rPr>
+        <w:t>,</w:t>
+      </w:r>
+      <w:r>
+        <w:rPr>
+          <w:rFonts w:ascii="Times New Roman" w:hAnsi="Times New Roman" w:cs="Times New Roman"/>
+        </w:rPr>
+        <w:t xml:space="preserve"> it has been hypothesized that species with this type of centromere should have little difficulty segregating chromosomes that have experienced fusions or fissions </w:t>
       </w:r>
       <w:r>
         <w:rPr>
@@ -1200,6 +1037,11 @@
         <w:rPr>
           <w:rFonts w:ascii="Times New Roman" w:hAnsi="Times New Roman" w:cs="Times New Roman"/>
         </w:rPr>
+      </w:r>
+      <w:r>
+        <w:rPr>
+          <w:rFonts w:ascii="Times New Roman" w:hAnsi="Times New Roman" w:cs="Times New Roman"/>
+        </w:rPr>
         <w:fldChar w:fldCharType="separate"/>
       </w:r>
       <w:r>
@@ -1221,46 +1063,18 @@
         </w:rPr>
         <w:t xml:space="preserve">. </w:t>
       </w:r>
-      <w:ins w:id="30" w:author="Microsoft Office User" w:date="2020-04-15T00:39:00Z">
-        <w:r>
-          <w:rPr>
-            <w:rFonts w:ascii="Times New Roman" w:hAnsi="Times New Roman" w:cs="Times New Roman"/>
-          </w:rPr>
-          <w:t>Single chromosome fusion and fission events in ho</w:t>
-        </w:r>
-      </w:ins>
-      <w:ins w:id="31" w:author="Microsoft Office User" w:date="2020-04-15T00:40:00Z">
-        <w:r>
-          <w:rPr>
-            <w:rFonts w:ascii="Times New Roman" w:hAnsi="Times New Roman" w:cs="Times New Roman"/>
-          </w:rPr>
-          <w:t>locentric chromosomes</w:t>
-        </w:r>
-      </w:ins>
-      <w:ins w:id="32" w:author="Microsoft Office User" w:date="2020-04-15T00:39:00Z">
-        <w:r>
-          <w:rPr>
-            <w:rFonts w:ascii="Times New Roman" w:hAnsi="Times New Roman" w:cs="Times New Roman"/>
-          </w:rPr>
-          <w:t xml:space="preserve"> do not appear to be underdominant and fragments created during fissions of </w:t>
-        </w:r>
-      </w:ins>
-      <w:ins w:id="33" w:author="Microsoft Office User" w:date="2020-04-15T00:40:00Z">
-        <w:r>
-          <w:rPr>
-            <w:rFonts w:ascii="Times New Roman" w:hAnsi="Times New Roman" w:cs="Times New Roman"/>
-          </w:rPr>
-          <w:t>these chromosomes have been observed to segregate normally during meiosis</w:t>
-        </w:r>
-      </w:ins>
-      <w:ins w:id="34" w:author="Microsoft Office User" w:date="2020-04-15T01:15:00Z">
-        <w:r>
-          <w:rPr>
-            <w:rFonts w:ascii="Times New Roman" w:hAnsi="Times New Roman" w:cs="Times New Roman"/>
-          </w:rPr>
-          <w:t xml:space="preserve"> </w:t>
-        </w:r>
-      </w:ins>
+      <w:r>
+        <w:rPr>
+          <w:rFonts w:ascii="Times New Roman" w:hAnsi="Times New Roman" w:cs="Times New Roman"/>
+        </w:rPr>
+        <w:t>Single chromosome fusion and fission events in holocentric chromosomes do not appear to be underdominant and fragments created during fissions of these chromosomes have been observed to segregate normally during meiosis</w:t>
+      </w:r>
+      <w:r>
+        <w:rPr>
+          <w:rFonts w:ascii="Times New Roman" w:hAnsi="Times New Roman" w:cs="Times New Roman"/>
+        </w:rPr>
+        <w:t xml:space="preserve"> </w:t>
+      </w:r>
       <w:r>
         <w:rPr>
           <w:rFonts w:ascii="Times New Roman" w:hAnsi="Times New Roman" w:cs="Times New Roman"/>
@@ -1292,27 +1106,41 @@
         </w:rPr>
         <w:fldChar w:fldCharType="end"/>
       </w:r>
-      <w:ins w:id="35" w:author="Microsoft Office User" w:date="2020-04-15T00:40:00Z">
-        <w:r>
-          <w:rPr>
-            <w:rFonts w:ascii="Times New Roman" w:hAnsi="Times New Roman" w:cs="Times New Roman"/>
-          </w:rPr>
-          <w:t>.</w:t>
-        </w:r>
-      </w:ins>
-      <w:ins w:id="36" w:author="Microsoft Office User" w:date="2020-04-15T00:37:00Z">
-        <w:r>
-          <w:rPr>
-            <w:rFonts w:ascii="Times New Roman" w:hAnsi="Times New Roman" w:cs="Times New Roman"/>
-          </w:rPr>
-          <w:t xml:space="preserve"> </w:t>
-        </w:r>
-      </w:ins>
-      <w:r>
-        <w:rPr>
-          <w:rFonts w:ascii="Times New Roman" w:hAnsi="Times New Roman" w:cs="Times New Roman"/>
-        </w:rPr>
-        <w:t xml:space="preserve">Therefore, holocentricity has potential to reduce or eliminate selective pressure against and underdominance of chromosome rearrangements. This could allow for a higher rate of fixation </w:t>
+      <w:r>
+        <w:rPr>
+          <w:rFonts w:ascii="Times New Roman" w:hAnsi="Times New Roman" w:cs="Times New Roman"/>
+        </w:rPr>
+        <w:t xml:space="preserve">. </w:t>
+      </w:r>
+      <w:r>
+        <w:rPr>
+          <w:rFonts w:ascii="Times New Roman" w:hAnsi="Times New Roman" w:cs="Times New Roman"/>
+        </w:rPr>
+        <w:t xml:space="preserve">Therefore, holocentricity has </w:t>
+      </w:r>
+      <w:r>
+        <w:rPr>
+          <w:rFonts w:ascii="Times New Roman" w:hAnsi="Times New Roman" w:cs="Times New Roman"/>
+        </w:rPr>
+        <w:t xml:space="preserve">the </w:t>
+      </w:r>
+      <w:r>
+        <w:rPr>
+          <w:rFonts w:ascii="Times New Roman" w:hAnsi="Times New Roman" w:cs="Times New Roman"/>
+        </w:rPr>
+        <w:t>potential to reduce or eliminate selective pressure against and underdominance of chromosom</w:t>
+      </w:r>
+      <w:r>
+        <w:rPr>
+          <w:rFonts w:ascii="Times New Roman" w:hAnsi="Times New Roman" w:cs="Times New Roman"/>
+        </w:rPr>
+        <w:t>al</w:t>
+      </w:r>
+      <w:r>
+        <w:rPr>
+          <w:rFonts w:ascii="Times New Roman" w:hAnsi="Times New Roman" w:cs="Times New Roman"/>
+        </w:rPr>
+        <w:t xml:space="preserve"> rearrangements. This could allow for a higher rate of fixation </w:t>
       </w:r>
       <w:r>
         <w:rPr>
@@ -1351,69 +1179,49 @@
         </w:rPr>
         <w:t>.</w:t>
       </w:r>
-      <w:ins w:id="37" w:author="Microsoft Office User" w:date="2020-04-15T00:43:00Z">
-        <w:r>
-          <w:rPr>
-            <w:rFonts w:ascii="Times New Roman" w:hAnsi="Times New Roman" w:cs="Times New Roman"/>
-          </w:rPr>
-          <w:t xml:space="preserve"> Despite this pred</w:t>
-        </w:r>
-      </w:ins>
-      <w:ins w:id="38" w:author="Microsoft Office User" w:date="2020-04-15T00:44:00Z">
-        <w:r>
-          <w:rPr>
-            <w:rFonts w:ascii="Times New Roman" w:hAnsi="Times New Roman" w:cs="Times New Roman"/>
-          </w:rPr>
-          <w:t>iction, the range of chromosome number</w:t>
-        </w:r>
-      </w:ins>
-      <w:ins w:id="39" w:author="Microsoft Office User" w:date="2020-04-15T00:47:00Z">
-        <w:r>
-          <w:rPr>
-            <w:rFonts w:ascii="Times New Roman" w:hAnsi="Times New Roman" w:cs="Times New Roman"/>
-          </w:rPr>
-          <w:t>s</w:t>
-        </w:r>
-      </w:ins>
-      <w:ins w:id="40" w:author="Microsoft Office User" w:date="2020-04-15T00:44:00Z">
-        <w:r>
-          <w:rPr>
-            <w:rFonts w:ascii="Times New Roman" w:hAnsi="Times New Roman" w:cs="Times New Roman"/>
-          </w:rPr>
-          <w:t xml:space="preserve"> in holocentric species does not appear </w:t>
-        </w:r>
-        <w:r>
-          <w:rPr>
-            <w:rFonts w:ascii="Times New Roman" w:hAnsi="Times New Roman" w:cs="Times New Roman"/>
-          </w:rPr>
-          <w:lastRenderedPageBreak/>
-          <w:t xml:space="preserve">remarkably different from those species with monocentric chromosomes. </w:t>
-        </w:r>
-      </w:ins>
-      <w:ins w:id="41" w:author="Microsoft Office User" w:date="2020-04-15T00:48:00Z">
-        <w:r>
-          <w:rPr>
-            <w:rFonts w:ascii="Times New Roman" w:hAnsi="Times New Roman" w:cs="Times New Roman"/>
-          </w:rPr>
-          <w:t>Although tolerance in fragmentation of chromosomes has been observed for some species with holocentric chromos</w:t>
-        </w:r>
-      </w:ins>
-      <w:ins w:id="42" w:author="Microsoft Office User" w:date="2020-04-15T00:49:00Z">
-        <w:r>
-          <w:rPr>
-            <w:rFonts w:ascii="Times New Roman" w:hAnsi="Times New Roman" w:cs="Times New Roman"/>
-          </w:rPr>
-          <w:t>omes</w:t>
-        </w:r>
-      </w:ins>
-      <w:ins w:id="43" w:author="Microsoft Office User" w:date="2020-04-15T01:16:00Z">
-        <w:r>
-          <w:rPr>
-            <w:rFonts w:ascii="Times New Roman" w:hAnsi="Times New Roman" w:cs="Times New Roman"/>
-          </w:rPr>
-          <w:t xml:space="preserve"> </w:t>
-        </w:r>
-      </w:ins>
+      <w:r>
+        <w:rPr>
+          <w:rFonts w:ascii="Times New Roman" w:hAnsi="Times New Roman" w:cs="Times New Roman"/>
+        </w:rPr>
+        <w:t xml:space="preserve"> Despite this prediction, the range of chromosome number</w:t>
+      </w:r>
+      <w:r>
+        <w:rPr>
+          <w:rFonts w:ascii="Times New Roman" w:hAnsi="Times New Roman" w:cs="Times New Roman"/>
+        </w:rPr>
+        <w:t>s</w:t>
+      </w:r>
+      <w:r>
+        <w:rPr>
+          <w:rFonts w:ascii="Times New Roman" w:hAnsi="Times New Roman" w:cs="Times New Roman"/>
+        </w:rPr>
+        <w:t xml:space="preserve"> in holocentric species does not appear remarkably different from those species with monocentric chromosomes. </w:t>
+      </w:r>
+      <w:r>
+        <w:rPr>
+          <w:rFonts w:ascii="Times New Roman" w:hAnsi="Times New Roman" w:cs="Times New Roman"/>
+        </w:rPr>
+        <w:t xml:space="preserve">Although tolerance in fragmentation of chromosomes has been observed for some species with holocentric </w:t>
+      </w:r>
+      <w:r>
+        <w:rPr>
+          <w:rFonts w:ascii="Times New Roman" w:hAnsi="Times New Roman" w:cs="Times New Roman"/>
+        </w:rPr>
+        <w:lastRenderedPageBreak/>
+        <w:t>chromosomes</w:t>
+      </w:r>
+      <w:r>
+        <w:rPr>
+          <w:rFonts w:ascii="Times New Roman" w:hAnsi="Times New Roman" w:cs="Times New Roman"/>
+        </w:rPr>
+        <w:t>, this evolution does not appear to lead to excessive ranges in chromosome number for many species</w:t>
+      </w:r>
+      <w:r>
+        <w:rPr>
+          <w:rFonts w:ascii="Times New Roman" w:hAnsi="Times New Roman" w:cs="Times New Roman"/>
+        </w:rPr>
+        <w:t xml:space="preserve"> </w:t>
+      </w:r>
       <w:r>
         <w:rPr>
           <w:rFonts w:ascii="Times New Roman" w:hAnsi="Times New Roman" w:cs="Times New Roman"/>
@@ -1623,6 +1431,11 @@
         <w:rPr>
           <w:rFonts w:ascii="Times New Roman" w:hAnsi="Times New Roman" w:cs="Times New Roman"/>
         </w:rPr>
+      </w:r>
+      <w:r>
+        <w:rPr>
+          <w:rFonts w:ascii="Times New Roman" w:hAnsi="Times New Roman" w:cs="Times New Roman"/>
+        </w:rPr>
         <w:fldChar w:fldCharType="separate"/>
       </w:r>
       <w:r>
@@ -1638,62 +1451,18 @@
         </w:rPr>
         <w:fldChar w:fldCharType="end"/>
       </w:r>
-      <w:ins w:id="44" w:author="Microsoft Office User" w:date="2020-04-15T00:49:00Z">
-        <w:r>
-          <w:rPr>
-            <w:rFonts w:ascii="Times New Roman" w:hAnsi="Times New Roman" w:cs="Times New Roman"/>
-          </w:rPr>
-          <w:t xml:space="preserve">, this evolution does not appear to </w:t>
-        </w:r>
-      </w:ins>
-      <w:ins w:id="45" w:author="Microsoft Office User" w:date="2020-04-15T00:50:00Z">
-        <w:r>
-          <w:rPr>
-            <w:rFonts w:ascii="Times New Roman" w:hAnsi="Times New Roman" w:cs="Times New Roman"/>
-          </w:rPr>
-          <w:t>lead to excessive ranges in chromosome number</w:t>
-        </w:r>
-      </w:ins>
-      <w:ins w:id="46" w:author="Microsoft Office User" w:date="2020-04-15T00:51:00Z">
-        <w:r>
-          <w:rPr>
-            <w:rFonts w:ascii="Times New Roman" w:hAnsi="Times New Roman" w:cs="Times New Roman"/>
-          </w:rPr>
-          <w:t xml:space="preserve"> for many species</w:t>
-        </w:r>
-      </w:ins>
-      <w:ins w:id="47" w:author="Microsoft Office User" w:date="2020-04-15T00:50:00Z">
-        <w:r>
-          <w:rPr>
-            <w:rFonts w:ascii="Times New Roman" w:hAnsi="Times New Roman" w:cs="Times New Roman"/>
-          </w:rPr>
-          <w:t>.</w:t>
-        </w:r>
-      </w:ins>
-      <w:ins w:id="48" w:author="Microsoft Office User" w:date="2020-04-15T00:51:00Z">
-        <w:r>
-          <w:rPr>
-            <w:rFonts w:ascii="Times New Roman" w:hAnsi="Times New Roman" w:cs="Times New Roman"/>
-          </w:rPr>
-          <w:t xml:space="preserve"> An example of this is in the order Lepidoptera</w:t>
-        </w:r>
-      </w:ins>
-      <w:ins w:id="49" w:author="Microsoft Office User" w:date="2020-04-15T00:52:00Z">
-        <w:r>
-          <w:rPr>
-            <w:rFonts w:ascii="Times New Roman" w:hAnsi="Times New Roman" w:cs="Times New Roman"/>
-          </w:rPr>
-          <w:t>, a group with holocentric chromosomes that contains large diversity in chromosome number</w:t>
-        </w:r>
-      </w:ins>
-      <w:ins w:id="50" w:author="Microsoft Office User" w:date="2020-04-15T01:17:00Z">
-        <w:r>
-          <w:rPr>
-            <w:rFonts w:ascii="Times New Roman" w:hAnsi="Times New Roman" w:cs="Times New Roman"/>
-          </w:rPr>
-          <w:t xml:space="preserve"> </w:t>
-        </w:r>
-      </w:ins>
+      <w:r>
+        <w:rPr>
+          <w:rFonts w:ascii="Times New Roman" w:hAnsi="Times New Roman" w:cs="Times New Roman"/>
+        </w:rPr>
+        <w:t>. An example of this is the order Lepidoptera, a group with holocentric chromosomes that contains large diversity in chromosome number</w:t>
+      </w:r>
+      <w:r>
+        <w:rPr>
+          <w:rFonts w:ascii="Times New Roman" w:hAnsi="Times New Roman" w:cs="Times New Roman"/>
+        </w:rPr>
+        <w:t xml:space="preserve"> </w:t>
+      </w:r>
       <w:r>
         <w:rPr>
           <w:rFonts w:ascii="Times New Roman" w:hAnsi="Times New Roman" w:cs="Times New Roman"/>
@@ -1725,62 +1494,37 @@
         </w:rPr>
         <w:fldChar w:fldCharType="end"/>
       </w:r>
-      <w:ins w:id="51" w:author="Microsoft Office User" w:date="2020-04-15T00:52:00Z">
-        <w:r>
-          <w:rPr>
-            <w:rFonts w:ascii="Times New Roman" w:hAnsi="Times New Roman" w:cs="Times New Roman"/>
-          </w:rPr>
-          <w:t xml:space="preserve">. </w:t>
-        </w:r>
-      </w:ins>
-      <w:ins w:id="52" w:author="Microsoft Office User" w:date="2020-04-15T00:54:00Z">
-        <w:r>
-          <w:rPr>
-            <w:rFonts w:ascii="Times New Roman" w:hAnsi="Times New Roman" w:cs="Times New Roman"/>
-          </w:rPr>
-          <w:t xml:space="preserve">While a few </w:t>
-        </w:r>
-      </w:ins>
-      <w:ins w:id="53" w:author="Microsoft Office User" w:date="2020-04-15T00:58:00Z">
-        <w:r>
-          <w:rPr>
-            <w:rFonts w:ascii="Times New Roman" w:hAnsi="Times New Roman" w:cs="Times New Roman"/>
-          </w:rPr>
-          <w:t>species</w:t>
-        </w:r>
-      </w:ins>
-      <w:ins w:id="54" w:author="Microsoft Office User" w:date="2020-04-15T00:54:00Z">
-        <w:r>
-          <w:rPr>
-            <w:rFonts w:ascii="Times New Roman" w:hAnsi="Times New Roman" w:cs="Times New Roman"/>
-          </w:rPr>
-          <w:t xml:space="preserve"> seem to</w:t>
-        </w:r>
-      </w:ins>
-      <w:ins w:id="55" w:author="Microsoft Office User" w:date="2020-04-15T00:56:00Z">
-        <w:r>
-          <w:rPr>
-            <w:rFonts w:ascii="Times New Roman" w:hAnsi="Times New Roman" w:cs="Times New Roman"/>
-          </w:rPr>
-          <w:t xml:space="preserve"> be tolerant to chromosome</w:t>
-        </w:r>
-      </w:ins>
-      <w:ins w:id="56" w:author="Microsoft Office User" w:date="2020-04-15T00:57:00Z">
-        <w:r>
-          <w:rPr>
-            <w:rFonts w:ascii="Times New Roman" w:hAnsi="Times New Roman" w:cs="Times New Roman"/>
-          </w:rPr>
-          <w:t xml:space="preserve"> rearrangements</w:t>
-        </w:r>
-      </w:ins>
-      <w:ins w:id="57" w:author="Microsoft Office User" w:date="2020-04-15T01:18:00Z">
-        <w:r>
-          <w:rPr>
-            <w:rFonts w:ascii="Times New Roman" w:hAnsi="Times New Roman" w:cs="Times New Roman"/>
-          </w:rPr>
-          <w:t xml:space="preserve"> </w:t>
-        </w:r>
-      </w:ins>
+      <w:r>
+        <w:rPr>
+          <w:rFonts w:ascii="Times New Roman" w:hAnsi="Times New Roman" w:cs="Times New Roman"/>
+        </w:rPr>
+        <w:t xml:space="preserve">. While a few </w:t>
+      </w:r>
+      <w:r>
+        <w:rPr>
+          <w:rFonts w:ascii="Times New Roman" w:hAnsi="Times New Roman" w:cs="Times New Roman"/>
+        </w:rPr>
+        <w:t>species</w:t>
+      </w:r>
+      <w:r>
+        <w:rPr>
+          <w:rFonts w:ascii="Times New Roman" w:hAnsi="Times New Roman" w:cs="Times New Roman"/>
+        </w:rPr>
+        <w:t xml:space="preserve"> seem to</w:t>
+      </w:r>
+      <w:r>
+        <w:rPr>
+          <w:rFonts w:ascii="Times New Roman" w:hAnsi="Times New Roman" w:cs="Times New Roman"/>
+        </w:rPr>
+        <w:t xml:space="preserve"> be tolerant to chromosome rearrangements</w:t>
+      </w:r>
+      <w:r>
+        <w:rPr>
+          <w:rFonts w:ascii="Times New Roman" w:hAnsi="Times New Roman" w:cs="Times New Roman"/>
+        </w:rPr>
+        <w:t xml:space="preserve"> </w:t>
+      </w:r>
+      <w:commentRangeStart w:id="1"/>
       <w:r>
         <w:rPr>
           <w:rFonts w:ascii="Times New Roman" w:hAnsi="Times New Roman" w:cs="Times New Roman"/>
@@ -1812,38 +1556,31 @@
         </w:rPr>
         <w:fldChar w:fldCharType="end"/>
       </w:r>
-      <w:ins w:id="58" w:author="Microsoft Office User" w:date="2020-04-15T00:57:00Z">
-        <w:r>
-          <w:rPr>
-            <w:rFonts w:ascii="Times New Roman" w:hAnsi="Times New Roman" w:cs="Times New Roman"/>
-          </w:rPr>
-          <w:t xml:space="preserve">, </w:t>
-        </w:r>
-      </w:ins>
-      <w:ins w:id="59" w:author="Microsoft Office User" w:date="2020-04-15T00:58:00Z">
-        <w:r>
-          <w:rPr>
-            <w:rFonts w:ascii="Times New Roman" w:hAnsi="Times New Roman" w:cs="Times New Roman"/>
-          </w:rPr>
-          <w:t xml:space="preserve">many species </w:t>
-        </w:r>
-      </w:ins>
-      <w:ins w:id="60" w:author="Microsoft Office User" w:date="2020-04-15T00:59:00Z">
-        <w:r>
-          <w:rPr>
-            <w:rFonts w:ascii="Times New Roman" w:hAnsi="Times New Roman" w:cs="Times New Roman"/>
-          </w:rPr>
-          <w:t>exhibit little variation in chromosome number</w:t>
-        </w:r>
-      </w:ins>
-      <w:ins w:id="61" w:author="Microsoft Office User" w:date="2020-04-15T01:24:00Z">
-        <w:r>
-          <w:rPr>
-            <w:rFonts w:ascii="Times New Roman" w:hAnsi="Times New Roman" w:cs="Times New Roman"/>
-          </w:rPr>
-          <w:t xml:space="preserve"> </w:t>
-        </w:r>
-      </w:ins>
+      <w:r>
+        <w:rPr>
+          <w:rFonts w:ascii="Times New Roman" w:hAnsi="Times New Roman" w:cs="Times New Roman"/>
+        </w:rPr>
+        <w:t>,</w:t>
+      </w:r>
+      <w:commentRangeEnd w:id="1"/>
+      <w:r>
+        <w:rPr>
+          <w:rStyle w:val="CommentReference"/>
+        </w:rPr>
+        <w:commentReference w:id="1"/>
+      </w:r>
+      <w:r>
+        <w:rPr>
+          <w:rFonts w:ascii="Times New Roman" w:hAnsi="Times New Roman" w:cs="Times New Roman"/>
+        </w:rPr>
+        <w:t xml:space="preserve"> many species exhibit little variation in chromosome number</w:t>
+      </w:r>
+      <w:r>
+        <w:rPr>
+          <w:rFonts w:ascii="Times New Roman" w:hAnsi="Times New Roman" w:cs="Times New Roman"/>
+        </w:rPr>
+        <w:t xml:space="preserve"> </w:t>
+      </w:r>
       <w:r>
         <w:rPr>
           <w:rFonts w:ascii="Times New Roman" w:hAnsi="Times New Roman" w:cs="Times New Roman"/>
@@ -1965,6 +1702,11 @@
         <w:rPr>
           <w:rFonts w:ascii="Times New Roman" w:hAnsi="Times New Roman" w:cs="Times New Roman"/>
         </w:rPr>
+      </w:r>
+      <w:r>
+        <w:rPr>
+          <w:rFonts w:ascii="Times New Roman" w:hAnsi="Times New Roman" w:cs="Times New Roman"/>
+        </w:rPr>
         <w:fldChar w:fldCharType="separate"/>
       </w:r>
       <w:r>
@@ -1980,46 +1722,12 @@
         </w:rPr>
         <w:fldChar w:fldCharType="end"/>
       </w:r>
-      <w:ins w:id="62" w:author="Microsoft Office User" w:date="2020-04-15T01:00:00Z">
-        <w:r>
-          <w:rPr>
-            <w:rFonts w:ascii="Times New Roman" w:hAnsi="Times New Roman" w:cs="Times New Roman"/>
-          </w:rPr>
-          <w:t xml:space="preserve">. Though these observations have been made </w:t>
-        </w:r>
-      </w:ins>
-      <w:ins w:id="63" w:author="Microsoft Office User" w:date="2020-04-15T01:01:00Z">
-        <w:r>
-          <w:rPr>
-            <w:rFonts w:ascii="Times New Roman" w:hAnsi="Times New Roman" w:cs="Times New Roman"/>
-          </w:rPr>
-          <w:t xml:space="preserve">for some </w:t>
-        </w:r>
-      </w:ins>
-      <w:ins w:id="64" w:author="Microsoft Office User" w:date="2020-04-15T01:02:00Z">
-        <w:r>
-          <w:rPr>
-            <w:rFonts w:ascii="Times New Roman" w:hAnsi="Times New Roman" w:cs="Times New Roman"/>
-          </w:rPr>
-          <w:t>orders</w:t>
-        </w:r>
-      </w:ins>
-      <w:ins w:id="65" w:author="Microsoft Office User" w:date="2020-04-15T01:01:00Z">
-        <w:r>
-          <w:rPr>
-            <w:rFonts w:ascii="Times New Roman" w:hAnsi="Times New Roman" w:cs="Times New Roman"/>
-          </w:rPr>
-          <w:t>, patterns of chromosome number</w:t>
-        </w:r>
-      </w:ins>
-      <w:ins w:id="66" w:author="Microsoft Office User" w:date="2020-04-15T01:02:00Z">
-        <w:r>
-          <w:rPr>
-            <w:rFonts w:ascii="Times New Roman" w:hAnsi="Times New Roman" w:cs="Times New Roman"/>
-          </w:rPr>
-          <w:t xml:space="preserve"> evolution driven by centromere type across large clades have yet to be investigated.</w:t>
-        </w:r>
-      </w:ins>
+      <w:r>
+        <w:rPr>
+          <w:rFonts w:ascii="Times New Roman" w:hAnsi="Times New Roman" w:cs="Times New Roman"/>
+        </w:rPr>
+        <w:t>. Though these observations have been made for some orders, patterns of chromosome number evolution driven by centromere type across large clades have yet to be investigated.</w:t>
+      </w:r>
     </w:p>
     <w:p>
       <w:pPr>
@@ -2035,124 +1743,123 @@
         <w:rPr>
           <w:rFonts w:cs="Times New Roman"/>
         </w:rPr>
-        <w:t xml:space="preserve">In this study, chromosome </w:t>
-      </w:r>
-      <w:ins w:id="67" w:author="Microsoft Office User" w:date="2020-04-14T22:25:00Z">
-        <w:r>
-          <w:rPr>
-            <w:rFonts w:cs="Times New Roman"/>
-          </w:rPr>
-          <w:t xml:space="preserve">number and centromere type </w:t>
-        </w:r>
-      </w:ins>
-      <w:ins w:id="68" w:author="Microsoft Office User" w:date="2020-04-15T01:27:00Z">
-        <w:r>
-          <w:rPr>
-            <w:rFonts w:cs="Times New Roman"/>
-          </w:rPr>
-          <w:t xml:space="preserve">trait </w:t>
-        </w:r>
-      </w:ins>
+        <w:t xml:space="preserve">Insects are incredibly speciose and account for much of the variation present in animal species </w:t>
+      </w:r>
+      <w:r>
+        <w:rPr>
+          <w:rFonts w:cs="Times New Roman"/>
+        </w:rPr>
+        <w:fldChar w:fldCharType="begin"/>
+      </w:r>
+      <w:r>
+        <w:rPr>
+          <w:rFonts w:cs="Times New Roman"/>
+        </w:rPr>
+        <w:instrText xml:space="preserve"> ADDIN EN.CITE &lt;EndNote&gt;&lt;Cite&gt;&lt;Author&gt;Mora&lt;/Author&gt;&lt;Year&gt;2011&lt;/Year&gt;&lt;RecNum&gt;390&lt;/RecNum&gt;&lt;DisplayText&gt;(Mora, et al. 2011)&lt;/DisplayText&gt;&lt;record&gt;&lt;rec-number&gt;390&lt;/rec-number&gt;&lt;foreign-keys&gt;&lt;key app="EN" db-id="psx5aavda22efleatx5vaweatapzwapastxd" timestamp="1586931996"&gt;390&lt;/key&gt;&lt;/foreign-keys&gt;&lt;ref-type name="Journal Article"&gt;17&lt;/ref-type&gt;&lt;contributors&gt;&lt;authors&gt;&lt;author&gt;Mora, Camilo&lt;/author&gt;&lt;author&gt;Tittensor, Derek P&lt;/author&gt;&lt;author&gt;Adl, Sina&lt;/author&gt;&lt;author&gt;Simpson, Alastair GB&lt;/author&gt;&lt;author&gt;Worm, Boris&lt;/author&gt;&lt;/authors&gt;&lt;/contributors&gt;&lt;titles&gt;&lt;title&gt;How many species are there on Earth and in the ocean?&lt;/title&gt;&lt;secondary-title&gt;PLoS biology&lt;/secondary-title&gt;&lt;/titles&gt;&lt;periodical&gt;&lt;full-title&gt;PLoS Biology&lt;/full-title&gt;&lt;/periodical&gt;&lt;volume&gt;9&lt;/volume&gt;&lt;number&gt;8&lt;/number&gt;&lt;dates&gt;&lt;year&gt;2011&lt;/year&gt;&lt;/dates&gt;&lt;urls&gt;&lt;/urls&gt;&lt;/record&gt;&lt;/Cite&gt;&lt;/EndNote&gt;</w:instrText>
+      </w:r>
+      <w:r>
+        <w:rPr>
+          <w:rFonts w:cs="Times New Roman"/>
+        </w:rPr>
+        <w:fldChar w:fldCharType="separate"/>
+      </w:r>
+      <w:r>
+        <w:rPr>
+          <w:rFonts w:cs="Times New Roman"/>
+          <w:noProof/>
+        </w:rPr>
+        <w:t>(Mora, et al. 2011)</w:t>
+      </w:r>
+      <w:r>
+        <w:rPr>
+          <w:rFonts w:cs="Times New Roman"/>
+        </w:rPr>
+        <w:fldChar w:fldCharType="end"/>
+      </w:r>
+      <w:r>
+        <w:rPr>
+          <w:rFonts w:cs="Times New Roman"/>
+        </w:rPr>
+        <w:t xml:space="preserve">. </w:t>
+      </w:r>
+      <w:r>
+        <w:rPr>
+          <w:rFonts w:cs="Times New Roman"/>
+        </w:rPr>
+        <w:t xml:space="preserve">In this study, </w:t>
+      </w:r>
+      <w:r>
+        <w:rPr>
+          <w:rFonts w:cs="Times New Roman"/>
+        </w:rPr>
+        <w:t xml:space="preserve">we used </w:t>
+      </w:r>
+      <w:r>
+        <w:rPr>
+          <w:rFonts w:cs="Times New Roman"/>
+        </w:rPr>
+        <w:t xml:space="preserve">chromosome </w:t>
+      </w:r>
+      <w:r>
+        <w:rPr>
+          <w:rFonts w:cs="Times New Roman"/>
+        </w:rPr>
+        <w:t xml:space="preserve">number and centromere type </w:t>
+      </w:r>
+      <w:r>
+        <w:rPr>
+          <w:rFonts w:cs="Times New Roman"/>
+        </w:rPr>
+        <w:t xml:space="preserve">trait </w:t>
+      </w:r>
       <w:r>
         <w:rPr>
           <w:rFonts w:cs="Times New Roman"/>
         </w:rPr>
         <w:t>data for insects</w:t>
       </w:r>
-      <w:ins w:id="69" w:author="Microsoft Office User" w:date="2020-04-15T01:28:00Z">
-        <w:r>
-          <w:rPr>
-            <w:rFonts w:cs="Times New Roman"/>
-          </w:rPr>
-          <w:t xml:space="preserve"> were used</w:t>
-        </w:r>
-      </w:ins>
-      <w:r>
-        <w:rPr>
-          <w:rFonts w:cs="Times New Roman"/>
-        </w:rPr>
-        <w:t xml:space="preserve"> to test whether holocentric chromosomes have a higher rate of fusions and fissions. </w:t>
-      </w:r>
-      <w:ins w:id="70" w:author="Microsoft Office User" w:date="2020-04-14T22:25:00Z">
-        <w:r>
-          <w:rPr>
-            <w:rFonts w:cs="Times New Roman"/>
-          </w:rPr>
-          <w:t xml:space="preserve">Using chromosome data, centromere data and trees from previous studies, we </w:t>
-        </w:r>
-      </w:ins>
-      <w:ins w:id="71" w:author="Microsoft Office User" w:date="2020-04-14T22:26:00Z">
-        <w:r>
-          <w:rPr>
-            <w:rFonts w:cs="Times New Roman"/>
-          </w:rPr>
-          <w:t xml:space="preserve">fit model of chromosome </w:t>
-        </w:r>
-        <w:bookmarkStart w:id="72" w:name="_GoBack"/>
-        <w:bookmarkEnd w:id="72"/>
-        <w:r>
-          <w:rPr>
-            <w:rFonts w:cs="Times New Roman"/>
-          </w:rPr>
-          <w:t xml:space="preserve">number evolution to our trait data using </w:t>
-        </w:r>
-        <w:proofErr w:type="spellStart"/>
-        <w:r>
-          <w:rPr>
-            <w:rFonts w:cs="Times New Roman"/>
-          </w:rPr>
-          <w:t>chromePLUS</w:t>
-        </w:r>
-      </w:ins>
-      <w:proofErr w:type="spellEnd"/>
-      <w:ins w:id="73" w:author="Microsoft Office User" w:date="2020-04-14T22:27:00Z">
-        <w:r>
-          <w:rPr>
-            <w:rFonts w:cs="Times New Roman"/>
-          </w:rPr>
-          <w:t xml:space="preserve">. This model of chromosome number evolution allows us to test the rate of chromosome number evolution in clades with holocentric </w:t>
-        </w:r>
-      </w:ins>
-      <w:ins w:id="74" w:author="Microsoft Office User" w:date="2020-04-14T22:28:00Z">
-        <w:r>
-          <w:rPr>
-            <w:rFonts w:cs="Times New Roman"/>
-          </w:rPr>
-          <w:t xml:space="preserve">and </w:t>
-        </w:r>
-      </w:ins>
-      <w:ins w:id="75" w:author="Microsoft Office User" w:date="2020-04-14T22:27:00Z">
-        <w:r>
-          <w:rPr>
-            <w:rFonts w:cs="Times New Roman"/>
-          </w:rPr>
-          <w:t>monoce</w:t>
-        </w:r>
-      </w:ins>
-      <w:ins w:id="76" w:author="Microsoft Office User" w:date="2020-04-14T22:28:00Z">
-        <w:r>
-          <w:rPr>
-            <w:rFonts w:cs="Times New Roman"/>
-          </w:rPr>
-          <w:t xml:space="preserve">ntric </w:t>
-        </w:r>
-      </w:ins>
-      <w:ins w:id="77" w:author="Microsoft Office User" w:date="2020-04-15T01:03:00Z">
-        <w:r>
-          <w:rPr>
-            <w:rFonts w:cs="Times New Roman"/>
-          </w:rPr>
-          <w:t>chromosomes</w:t>
-        </w:r>
-      </w:ins>
-      <w:ins w:id="78" w:author="Microsoft Office User" w:date="2020-04-14T22:28:00Z">
-        <w:r>
-          <w:rPr>
-            <w:rFonts w:cs="Times New Roman"/>
-          </w:rPr>
-          <w:t xml:space="preserve"> to determine if there are significant differences. </w:t>
-        </w:r>
-      </w:ins>
+      <w:r>
+        <w:rPr>
+          <w:rFonts w:cs="Times New Roman"/>
+        </w:rPr>
+        <w:t xml:space="preserve"> </w:t>
+      </w:r>
+      <w:r>
+        <w:rPr>
+          <w:rFonts w:cs="Times New Roman"/>
+        </w:rPr>
+        <w:t xml:space="preserve">to test whether holocentric chromosomes have a higher rate of fusions and fissions. </w:t>
+      </w:r>
+      <w:r>
+        <w:rPr>
+          <w:rFonts w:cs="Times New Roman"/>
+        </w:rPr>
+        <w:t xml:space="preserve">Using chromosome data, centromere data and trees from previous studies, we fit </w:t>
+      </w:r>
+      <w:r>
+        <w:rPr>
+          <w:rFonts w:cs="Times New Roman"/>
+        </w:rPr>
+        <w:t xml:space="preserve">a </w:t>
+      </w:r>
+      <w:r>
+        <w:rPr>
+          <w:rFonts w:cs="Times New Roman"/>
+        </w:rPr>
+        <w:t xml:space="preserve">model of chromosome number evolution to our trait data using chromePLUS. This model of chromosome number evolution allows us to test the rate of chromosome number evolution in clades with holocentric and monocentric </w:t>
+      </w:r>
+      <w:r>
+        <w:rPr>
+          <w:rFonts w:cs="Times New Roman"/>
+        </w:rPr>
+        <w:t>chromosomes</w:t>
+      </w:r>
+      <w:r>
+        <w:rPr>
+          <w:rFonts w:cs="Times New Roman"/>
+        </w:rPr>
+        <w:t xml:space="preserve"> to determine if there are significant differences. </w:t>
+      </w:r>
       <w:r>
         <w:rPr>
           <w:rFonts w:cs="Times New Roman"/>
@@ -2272,14 +1979,7 @@
           <w:rFonts w:cs="Times New Roman"/>
           <w:szCs w:val="24"/>
         </w:rPr>
-        <w:t>This dataset is composed of 12,412 species comprising 376 families and 3,872 genera. The minimum haploid chromosome number is 2 while the maximum chromosome number is 141. There are 3,465 species with holocentric chromosomes and 8,946 species with monocentric chromosomes.</w:t>
-      </w:r>
-      <w:r>
-        <w:rPr>
-          <w:rFonts w:cs="Times New Roman"/>
-          <w:szCs w:val="24"/>
-        </w:rPr>
-        <w:t xml:space="preserve"> </w:t>
+        <w:t xml:space="preserve">This dataset is composed of 12,412 species comprising 376 families and 3,872 genera. The minimum haploid chromosome number is 2 while the maximum chromosome number is 141. There are 3,465 species with holocentric chromosomes and 8,946 species with monocentric chromosomes. </w:t>
       </w:r>
       <w:r>
         <w:rPr>
@@ -2369,23 +2069,7 @@
           <w:rFonts w:cs="Times New Roman"/>
           <w:szCs w:val="24"/>
         </w:rPr>
-        <w:t xml:space="preserve"> a chromosome number evolution model using </w:t>
-      </w:r>
-      <w:proofErr w:type="spellStart"/>
-      <w:r>
-        <w:rPr>
-          <w:rFonts w:cs="Times New Roman"/>
-          <w:szCs w:val="24"/>
-        </w:rPr>
-        <w:t>chromePlus</w:t>
-      </w:r>
-      <w:proofErr w:type="spellEnd"/>
-      <w:r>
-        <w:rPr>
-          <w:rFonts w:cs="Times New Roman"/>
-          <w:szCs w:val="24"/>
-        </w:rPr>
-        <w:t xml:space="preserve"> </w:t>
+        <w:t xml:space="preserve"> a chromosome number evolution model using chromePlus </w:t>
       </w:r>
       <w:r>
         <w:rPr>
@@ -2448,67 +2132,7 @@
         <w:rPr>
           <w:rFonts w:cs="Times New Roman"/>
         </w:rPr>
-        <w:t>We obtained estimates of six parameters: rates of chromosome</w:t>
-      </w:r>
-      <w:r>
-        <w:rPr>
-          <w:rFonts w:cs="Times New Roman"/>
-        </w:rPr>
-        <w:t xml:space="preserve"> </w:t>
-      </w:r>
-      <w:r>
-        <w:rPr>
-          <w:rFonts w:cs="Times New Roman"/>
-        </w:rPr>
-        <w:t>number increase</w:t>
-      </w:r>
-      <w:r>
-        <w:rPr>
-          <w:rFonts w:cs="Times New Roman"/>
-        </w:rPr>
-        <w:t>, fissions,</w:t>
-      </w:r>
-      <w:r>
-        <w:rPr>
-          <w:rFonts w:cs="Times New Roman"/>
-        </w:rPr>
-        <w:t xml:space="preserve"> (γ1 and γ2), rates of chromosome number</w:t>
-      </w:r>
-      <w:r>
-        <w:rPr>
-          <w:rFonts w:cs="Times New Roman"/>
-        </w:rPr>
-        <w:t xml:space="preserve"> </w:t>
-      </w:r>
-      <w:r>
-        <w:rPr>
-          <w:rFonts w:cs="Times New Roman"/>
-        </w:rPr>
-        <w:t>decrease</w:t>
-      </w:r>
-      <w:r>
-        <w:rPr>
-          <w:rFonts w:cs="Times New Roman"/>
-        </w:rPr>
-        <w:t>, fusions,</w:t>
-      </w:r>
-      <w:r>
-        <w:rPr>
-          <w:rFonts w:cs="Times New Roman"/>
-        </w:rPr>
-        <w:t xml:space="preserve"> (δ1 and δ2), and rates of change in karyotype state</w:t>
-      </w:r>
-      <w:r>
-        <w:rPr>
-          <w:rFonts w:cs="Times New Roman"/>
-        </w:rPr>
-        <w:t>, monocentric vs. holocentric</w:t>
-      </w:r>
-      <w:r>
-        <w:rPr>
-          <w:rFonts w:cs="Times New Roman"/>
-        </w:rPr>
-        <w:t xml:space="preserve"> (</w:t>
+        <w:t>We obtained estimates of six parameters: rates of chromosome number increase, fissions, (γ1 and γ2), rates of chromosome number decrease, fusions, (δ1 and δ2), and rates of change in karyotype state, monocentric vs. holocentric (</w:t>
       </w:r>
       <w:r>
         <w:rPr>
@@ -2522,13 +2146,7 @@
         <w:rPr>
           <w:rFonts w:cs="Times New Roman"/>
         </w:rPr>
-        <w:t>12</w:t>
-      </w:r>
-      <w:r>
-        <w:rPr>
-          <w:rFonts w:cs="Times New Roman"/>
-        </w:rPr>
-        <w:t xml:space="preserve"> </w:t>
+        <w:t xml:space="preserve">12 </w:t>
       </w:r>
       <w:r>
         <w:rPr>
@@ -2551,14 +2169,7 @@
           <w:rFonts w:cs="Times New Roman"/>
           <w:szCs w:val="24"/>
         </w:rPr>
-        <w:t>21)</w:t>
-      </w:r>
-      <w:r>
-        <w:rPr>
-          <w:rFonts w:cs="Times New Roman"/>
-          <w:szCs w:val="24"/>
-        </w:rPr>
-        <w:t>. We then used an uninformative, unbounded improper prior that assumed that all non-negative values are equally likely</w:t>
+        <w:t>21). We then used an uninformative, unbounded improper prior that assumed that all non-negative values are equally likely</w:t>
       </w:r>
       <w:r>
         <w:rPr>
@@ -2573,7 +2184,14 @@
           <w:szCs w:val="24"/>
         </w:rPr>
         <w:lastRenderedPageBreak/>
-        <w:t xml:space="preserve">parameter space. To fix this problem, we added a prior that drew from an exponential distribution with a shape parameter of 0.5. This prior tightened our sampled parameter space and ensured that values that were outside of a biologically relevant region were penalized. We repeated the MCMC with all 100 trees at 50 generations each. </w:t>
+        <w:t>parameter space. To fix this problem, we added a prior that drew from an exponential d</w:t>
+      </w:r>
+      <w:r>
+        <w:rPr>
+          <w:rFonts w:cs="Times New Roman"/>
+          <w:szCs w:val="24"/>
+        </w:rPr>
+        <w:t xml:space="preserve">istribution with a shape parameter of 0.5. This prior tightened our sampled parameter space and ensured that values that were outside of a biologically relevant region were penalized. We repeated the MCMC with all 100 trees at 50 generations each. </w:t>
       </w:r>
       <w:r>
         <w:rPr>
@@ -2596,7 +2214,6 @@
         </w:rPr>
         <w:t xml:space="preserve">. We then calculated the </w:t>
       </w:r>
-      <w:proofErr w:type="spellStart"/>
       <w:r>
         <w:rPr>
           <w:rFonts w:ascii="Arial" w:hAnsi="Arial" w:cs="Arial"/>
@@ -2613,31 +2230,13 @@
         </w:rPr>
         <w:t>r</w:t>
       </w:r>
-      <w:proofErr w:type="spellEnd"/>
-      <w:r>
-        <w:rPr>
-          <w:rFonts w:cs="Times New Roman"/>
-          <w:szCs w:val="24"/>
-        </w:rPr>
-        <w:t xml:space="preserve"> statistic or the mean rate difference. For each </w:t>
-      </w:r>
-      <w:proofErr w:type="spellStart"/>
-      <w:r>
-        <w:rPr>
-          <w:rFonts w:cs="Times New Roman"/>
-          <w:szCs w:val="24"/>
-        </w:rPr>
-        <w:t>postburnin</w:t>
-      </w:r>
-      <w:proofErr w:type="spellEnd"/>
-      <w:r>
-        <w:rPr>
-          <w:rFonts w:cs="Times New Roman"/>
-          <w:szCs w:val="24"/>
-        </w:rPr>
-        <w:t xml:space="preserve"> sample we calculated </w:t>
-      </w:r>
-      <w:proofErr w:type="spellStart"/>
+      <w:r>
+        <w:rPr>
+          <w:rFonts w:cs="Times New Roman"/>
+          <w:szCs w:val="24"/>
+        </w:rPr>
+        <w:t xml:space="preserve"> statistic or the mean rate difference. For each postburnin sample we calculated </w:t>
+      </w:r>
       <w:r>
         <w:rPr>
           <w:rFonts w:ascii="Arial" w:hAnsi="Arial" w:cs="Arial"/>
@@ -2654,7 +2253,6 @@
         </w:rPr>
         <w:t>r</w:t>
       </w:r>
-      <w:proofErr w:type="spellEnd"/>
       <w:r>
         <w:rPr>
           <w:rFonts w:cs="Times New Roman"/>
@@ -2997,7 +2595,7 @@
         </w:rPr>
         <w:t xml:space="preserve"> of the likelihood for a given parameter set is computationally expensive. </w:t>
       </w:r>
-      <w:commentRangeStart w:id="79"/>
+      <w:commentRangeStart w:id="2"/>
       <w:r>
         <w:rPr>
           <w:rFonts w:cs="Times New Roman"/>
@@ -3005,13 +2603,13 @@
         </w:rPr>
         <w:t xml:space="preserve">As a result, we have limited our MCMC chains to 50 generations. </w:t>
       </w:r>
-      <w:commentRangeEnd w:id="79"/>
+      <w:commentRangeEnd w:id="2"/>
       <w:r>
         <w:rPr>
           <w:rStyle w:val="CommentReference"/>
           <w:rFonts w:asciiTheme="minorHAnsi" w:hAnsiTheme="minorHAnsi"/>
         </w:rPr>
-        <w:commentReference w:id="79"/>
+        <w:commentReference w:id="2"/>
       </w:r>
       <w:r>
         <w:rPr>
@@ -3065,6 +2663,7 @@
         <w:pStyle w:val="EndNoteBibliography"/>
         <w:spacing w:after="0"/>
         <w:rPr>
+          <w:rFonts w:ascii="Times New Roman" w:hAnsi="Times New Roman" w:cs="Times New Roman"/>
           <w:noProof/>
         </w:rPr>
       </w:pPr>
@@ -3094,6 +2693,7 @@
       </w:r>
       <w:r>
         <w:rPr>
+          <w:rFonts w:ascii="Times New Roman" w:hAnsi="Times New Roman" w:cs="Times New Roman"/>
           <w:noProof/>
         </w:rPr>
         <w:t>Blackman RL editor. Insect cytogenetics, 10th Symposium of the Royal Entomological Society. Blackwell Scientifi Publ, Oxford. 1980.</w:t>
@@ -3104,11 +2704,13 @@
         <w:pStyle w:val="EndNoteBibliography"/>
         <w:spacing w:after="0"/>
         <w:rPr>
-          <w:noProof/>
-        </w:rPr>
-      </w:pPr>
-      <w:r>
-        <w:rPr>
+          <w:rFonts w:ascii="Times New Roman" w:hAnsi="Times New Roman" w:cs="Times New Roman"/>
+          <w:noProof/>
+        </w:rPr>
+      </w:pPr>
+      <w:r>
+        <w:rPr>
+          <w:rFonts w:ascii="Times New Roman" w:hAnsi="Times New Roman" w:cs="Times New Roman"/>
           <w:noProof/>
         </w:rPr>
         <w:t>Blackmon H, Justison J, Mayrose I, Goldberg EE. 2019. Meiotic drive shapes rates of karyotype evolution in mammals. Evolution 73:511-523.</w:t>
@@ -3119,11 +2721,13 @@
         <w:pStyle w:val="EndNoteBibliography"/>
         <w:spacing w:after="0"/>
         <w:rPr>
-          <w:noProof/>
-        </w:rPr>
-      </w:pPr>
-      <w:r>
-        <w:rPr>
+          <w:rFonts w:ascii="Times New Roman" w:hAnsi="Times New Roman" w:cs="Times New Roman"/>
+          <w:noProof/>
+        </w:rPr>
+      </w:pPr>
+      <w:r>
+        <w:rPr>
+          <w:rFonts w:ascii="Times New Roman" w:hAnsi="Times New Roman" w:cs="Times New Roman"/>
           <w:noProof/>
         </w:rPr>
         <w:t>Blackmon H, Ross L, Bachtrog D. 2017. Sex Determination, Sex Chromosomes, and Karyotype Evolution in Insects. Journal of Heredity 108:78-93.</w:t>
@@ -3134,11 +2738,13 @@
         <w:pStyle w:val="EndNoteBibliography"/>
         <w:spacing w:after="0"/>
         <w:rPr>
-          <w:noProof/>
-        </w:rPr>
-      </w:pPr>
-      <w:r>
-        <w:rPr>
+          <w:rFonts w:ascii="Times New Roman" w:hAnsi="Times New Roman" w:cs="Times New Roman"/>
+          <w:noProof/>
+        </w:rPr>
+      </w:pPr>
+      <w:r>
+        <w:rPr>
+          <w:rFonts w:ascii="Times New Roman" w:hAnsi="Times New Roman" w:cs="Times New Roman"/>
           <w:noProof/>
         </w:rPr>
         <w:t>Brown KS, Emmel TC, Eliazar PJ, Suomalainen E. 1992. Evolutionary patterns in chromosome numbers in neotropical Lepidoptera: I. Chromosomes of the Heliconiini (Family Nymphalidae: Subfamily Nymphalinae). Hereditas 117:109-125.</w:t>
@@ -3149,11 +2755,13 @@
         <w:pStyle w:val="EndNoteBibliography"/>
         <w:spacing w:after="0"/>
         <w:rPr>
-          <w:noProof/>
-        </w:rPr>
-      </w:pPr>
-      <w:r>
-        <w:rPr>
+          <w:rFonts w:ascii="Times New Roman" w:hAnsi="Times New Roman" w:cs="Times New Roman"/>
+          <w:noProof/>
+        </w:rPr>
+      </w:pPr>
+      <w:r>
+        <w:rPr>
+          <w:rFonts w:ascii="Times New Roman" w:hAnsi="Times New Roman" w:cs="Times New Roman"/>
           <w:noProof/>
         </w:rPr>
         <w:t>Church SH, Donoughe S, de Medeiros BA, Extavour CG. 2019. Insect egg size and shape evolve with ecology but not developmental rate. Nature 571:58-62.</w:t>
@@ -3164,11 +2772,13 @@
         <w:pStyle w:val="EndNoteBibliography"/>
         <w:spacing w:after="0"/>
         <w:rPr>
-          <w:noProof/>
-        </w:rPr>
-      </w:pPr>
-      <w:r>
-        <w:rPr>
+          <w:rFonts w:ascii="Times New Roman" w:hAnsi="Times New Roman" w:cs="Times New Roman"/>
+          <w:noProof/>
+        </w:rPr>
+      </w:pPr>
+      <w:r>
+        <w:rPr>
+          <w:rFonts w:ascii="Times New Roman" w:hAnsi="Times New Roman" w:cs="Times New Roman"/>
           <w:noProof/>
         </w:rPr>
         <w:t>Cope T editor. Watsonia. 1985.</w:t>
@@ -3179,11 +2789,13 @@
         <w:pStyle w:val="EndNoteBibliography"/>
         <w:spacing w:after="0"/>
         <w:rPr>
-          <w:noProof/>
-        </w:rPr>
-      </w:pPr>
-      <w:r>
-        <w:rPr>
+          <w:rFonts w:ascii="Times New Roman" w:hAnsi="Times New Roman" w:cs="Times New Roman"/>
+          <w:noProof/>
+        </w:rPr>
+      </w:pPr>
+      <w:r>
+        <w:rPr>
+          <w:rFonts w:ascii="Times New Roman" w:hAnsi="Times New Roman" w:cs="Times New Roman"/>
           <w:noProof/>
         </w:rPr>
         <w:t>Emmel T, Eliazar P, Brown Jr K, Suomalainen E. 1995. Chromosome evolution in the Papilionidae. Swallowtail butterflies: their ecology and evolution. Scientific Publishers, Gainesville:283-298.</w:t>
@@ -3194,11 +2806,13 @@
         <w:pStyle w:val="EndNoteBibliography"/>
         <w:spacing w:after="0"/>
         <w:rPr>
-          <w:noProof/>
-        </w:rPr>
-      </w:pPr>
-      <w:r>
-        <w:rPr>
+          <w:rFonts w:ascii="Times New Roman" w:hAnsi="Times New Roman" w:cs="Times New Roman"/>
+          <w:noProof/>
+        </w:rPr>
+      </w:pPr>
+      <w:r>
+        <w:rPr>
+          <w:rFonts w:ascii="Times New Roman" w:hAnsi="Times New Roman" w:cs="Times New Roman"/>
           <w:noProof/>
         </w:rPr>
         <w:t>Escudero M, Hipp AL, Hansen TF, Voje KL, Luceño M. 2012. Selection and inertia in the evolution of holocentric chromosomes in sedges (Carex, Cyperaceae). New Phytologist 195:237-247.</w:t>
@@ -3209,11 +2823,13 @@
         <w:pStyle w:val="EndNoteBibliography"/>
         <w:spacing w:after="0"/>
         <w:rPr>
-          <w:noProof/>
-        </w:rPr>
-      </w:pPr>
-      <w:r>
-        <w:rPr>
+          <w:rFonts w:ascii="Times New Roman" w:hAnsi="Times New Roman" w:cs="Times New Roman"/>
+          <w:noProof/>
+        </w:rPr>
+      </w:pPr>
+      <w:r>
+        <w:rPr>
+          <w:rFonts w:ascii="Times New Roman" w:hAnsi="Times New Roman" w:cs="Times New Roman"/>
           <w:noProof/>
         </w:rPr>
         <w:t>Faria R, Navarro A. 2010. Chromosomal speciation revisited: rearranging theory with pieces of evidence. Trends in Ecology &amp; Evolution 25:660-669.</w:t>
@@ -3224,11 +2840,13 @@
         <w:pStyle w:val="EndNoteBibliography"/>
         <w:spacing w:after="0"/>
         <w:rPr>
-          <w:noProof/>
-        </w:rPr>
-      </w:pPr>
-      <w:r>
-        <w:rPr>
+          <w:rFonts w:ascii="Times New Roman" w:hAnsi="Times New Roman" w:cs="Times New Roman"/>
+          <w:noProof/>
+        </w:rPr>
+      </w:pPr>
+      <w:r>
+        <w:rPr>
+          <w:rFonts w:ascii="Times New Roman" w:hAnsi="Times New Roman" w:cs="Times New Roman"/>
           <w:noProof/>
         </w:rPr>
         <w:t>Faulkner J. 1972. Chromosome studies on Carex section Acutae in north-west Europe. Botanical Journal of the Linnean Society 65:271-301.</w:t>
@@ -3239,11 +2857,13 @@
         <w:pStyle w:val="EndNoteBibliography"/>
         <w:spacing w:after="0"/>
         <w:rPr>
-          <w:noProof/>
-        </w:rPr>
-      </w:pPr>
-      <w:r>
-        <w:rPr>
+          <w:rFonts w:ascii="Times New Roman" w:hAnsi="Times New Roman" w:cs="Times New Roman"/>
+          <w:noProof/>
+        </w:rPr>
+      </w:pPr>
+      <w:r>
+        <w:rPr>
+          <w:rFonts w:ascii="Times New Roman" w:hAnsi="Times New Roman" w:cs="Times New Roman"/>
           <w:noProof/>
         </w:rPr>
         <w:t>Garagna S, Broccoli D, Redi CA, Searle JB, Cooke HJ, Capanna E. 1995. Robertsonian metacentrics of the house mouse lose telomeric sequences but retain some minor satellite DNA in the pericentromeric area. Chromosoma 103:685-692.</w:t>
@@ -3254,11 +2874,13 @@
         <w:pStyle w:val="EndNoteBibliography"/>
         <w:spacing w:after="0"/>
         <w:rPr>
-          <w:noProof/>
-        </w:rPr>
-      </w:pPr>
-      <w:r>
-        <w:rPr>
+          <w:rFonts w:ascii="Times New Roman" w:hAnsi="Times New Roman" w:cs="Times New Roman"/>
+          <w:noProof/>
+        </w:rPr>
+      </w:pPr>
+      <w:r>
+        <w:rPr>
+          <w:rFonts w:ascii="Times New Roman" w:hAnsi="Times New Roman" w:cs="Times New Roman"/>
           <w:noProof/>
         </w:rPr>
         <w:t>Greilhuber J. 1995. Chromosome of the monocotyledons (general aspects). Monocotyledons: systematics and evolution:379-414.</w:t>
@@ -3269,11 +2891,13 @@
         <w:pStyle w:val="EndNoteBibliography"/>
         <w:spacing w:after="0"/>
         <w:rPr>
-          <w:noProof/>
-        </w:rPr>
-      </w:pPr>
-      <w:r>
-        <w:rPr>
+          <w:rFonts w:ascii="Times New Roman" w:hAnsi="Times New Roman" w:cs="Times New Roman"/>
+          <w:noProof/>
+        </w:rPr>
+      </w:pPr>
+      <w:r>
+        <w:rPr>
+          <w:rFonts w:ascii="Times New Roman" w:hAnsi="Times New Roman" w:cs="Times New Roman"/>
           <w:noProof/>
         </w:rPr>
         <w:t>Lucek K. 2018. Evolutionary mechanisms of varying chromosome numbers in the radiation of Erebia butterflies. Genes 9:166.</w:t>
@@ -3284,11 +2908,13 @@
         <w:pStyle w:val="EndNoteBibliography"/>
         <w:spacing w:after="0"/>
         <w:rPr>
-          <w:noProof/>
-        </w:rPr>
-      </w:pPr>
-      <w:r>
-        <w:rPr>
+          <w:rFonts w:ascii="Times New Roman" w:hAnsi="Times New Roman" w:cs="Times New Roman"/>
+          <w:noProof/>
+        </w:rPr>
+      </w:pPr>
+      <w:r>
+        <w:rPr>
+          <w:rFonts w:ascii="Times New Roman" w:hAnsi="Times New Roman" w:cs="Times New Roman"/>
           <w:noProof/>
         </w:rPr>
         <w:t>Luceño M, Guerra M. 1996. Numerical variations in species exhibiting holocentric chromosomes: a nomenclatural proposal. Caryologia 49:301-309.</w:t>
@@ -3299,11 +2925,13 @@
         <w:pStyle w:val="EndNoteBibliography"/>
         <w:spacing w:after="0"/>
         <w:rPr>
-          <w:noProof/>
-        </w:rPr>
-      </w:pPr>
-      <w:r>
-        <w:rPr>
+          <w:rFonts w:ascii="Times New Roman" w:hAnsi="Times New Roman" w:cs="Times New Roman"/>
+          <w:noProof/>
+        </w:rPr>
+      </w:pPr>
+      <w:r>
+        <w:rPr>
+          <w:rFonts w:ascii="Times New Roman" w:hAnsi="Times New Roman" w:cs="Times New Roman"/>
           <w:noProof/>
         </w:rPr>
         <w:t>Malheiros-Garde N, Gardé A. 1950. Fragmentation as a possible evolutionary process in the genus Luzula DC. Genetica Iberica 2:257-262.</w:t>
@@ -3314,11 +2942,13 @@
         <w:pStyle w:val="EndNoteBibliography"/>
         <w:spacing w:after="0"/>
         <w:rPr>
-          <w:noProof/>
-        </w:rPr>
-      </w:pPr>
-      <w:r>
-        <w:rPr>
+          <w:rFonts w:ascii="Times New Roman" w:hAnsi="Times New Roman" w:cs="Times New Roman"/>
+          <w:noProof/>
+        </w:rPr>
+      </w:pPr>
+      <w:r>
+        <w:rPr>
+          <w:rFonts w:ascii="Times New Roman" w:hAnsi="Times New Roman" w:cs="Times New Roman"/>
           <w:noProof/>
         </w:rPr>
         <w:t>Miga KH. 2017. Chromosome-specific centromere sequences provide an estimate of the ancestral chromosome 2 fusion event in hominin genomes. Journal of Heredity 108:45-52.</w:t>
@@ -3329,11 +2959,13 @@
         <w:pStyle w:val="EndNoteBibliography"/>
         <w:spacing w:after="0"/>
         <w:rPr>
-          <w:noProof/>
-        </w:rPr>
-      </w:pPr>
-      <w:r>
-        <w:rPr>
+          <w:rFonts w:ascii="Times New Roman" w:hAnsi="Times New Roman" w:cs="Times New Roman"/>
+          <w:noProof/>
+        </w:rPr>
+      </w:pPr>
+      <w:r>
+        <w:rPr>
+          <w:rFonts w:ascii="Times New Roman" w:hAnsi="Times New Roman" w:cs="Times New Roman"/>
           <w:noProof/>
         </w:rPr>
         <w:t>Mora C, Tittensor DP, Adl S, Simpson AG, Worm B. 2011. How many species are there on Earth and in the ocean? PLoS Biology 9.</w:t>
@@ -3344,11 +2976,13 @@
         <w:pStyle w:val="EndNoteBibliography"/>
         <w:spacing w:after="0"/>
         <w:rPr>
-          <w:noProof/>
-        </w:rPr>
-      </w:pPr>
-      <w:r>
-        <w:rPr>
+          <w:rFonts w:ascii="Times New Roman" w:hAnsi="Times New Roman" w:cs="Times New Roman"/>
+          <w:noProof/>
+        </w:rPr>
+      </w:pPr>
+      <w:r>
+        <w:rPr>
+          <w:rFonts w:ascii="Times New Roman" w:hAnsi="Times New Roman" w:cs="Times New Roman"/>
           <w:noProof/>
         </w:rPr>
         <w:t>Moretti A, Sabato S. 1984. Karyotype evolution by centromeric fission inZamia (Cycadales). Plant Systematics and Evolution 146:215-223.</w:t>
@@ -3359,11 +2993,13 @@
         <w:pStyle w:val="EndNoteBibliography"/>
         <w:spacing w:after="0"/>
         <w:rPr>
-          <w:noProof/>
-        </w:rPr>
-      </w:pPr>
-      <w:r>
-        <w:rPr>
+          <w:rFonts w:ascii="Times New Roman" w:hAnsi="Times New Roman" w:cs="Times New Roman"/>
+          <w:noProof/>
+        </w:rPr>
+      </w:pPr>
+      <w:r>
+        <w:rPr>
+          <w:rFonts w:ascii="Times New Roman" w:hAnsi="Times New Roman" w:cs="Times New Roman"/>
           <w:noProof/>
         </w:rPr>
         <w:t>Papeschi A. 1988. C-banding and DNA content in three species of Belostoma (Heteroptera) with large differences in chromosome size and number. Genetica 76:43-51.</w:t>
@@ -3374,14 +3010,15 @@
         <w:pStyle w:val="EndNoteBibliography"/>
         <w:spacing w:after="0"/>
         <w:rPr>
-          <w:noProof/>
-        </w:rPr>
-      </w:pPr>
-      <w:r>
-        <w:rPr>
-          <w:noProof/>
-        </w:rPr>
-        <w:lastRenderedPageBreak/>
+          <w:rFonts w:ascii="Times New Roman" w:hAnsi="Times New Roman" w:cs="Times New Roman"/>
+          <w:noProof/>
+        </w:rPr>
+      </w:pPr>
+      <w:r>
+        <w:rPr>
+          <w:rFonts w:ascii="Times New Roman" w:hAnsi="Times New Roman" w:cs="Times New Roman"/>
+          <w:noProof/>
+        </w:rPr>
         <w:t>Papeschi A. 1991. DNA content and heterochromatin variation in species of Belostoma (Heteroptera, Belostomatidae). Hereditas 115:109-114.</w:t>
       </w:r>
     </w:p>
@@ -3390,11 +3027,13 @@
         <w:pStyle w:val="EndNoteBibliography"/>
         <w:spacing w:after="0"/>
         <w:rPr>
-          <w:noProof/>
-        </w:rPr>
-      </w:pPr>
-      <w:r>
-        <w:rPr>
+          <w:rFonts w:ascii="Times New Roman" w:hAnsi="Times New Roman" w:cs="Times New Roman"/>
+          <w:noProof/>
+        </w:rPr>
+      </w:pPr>
+      <w:r>
+        <w:rPr>
+          <w:rFonts w:ascii="Times New Roman" w:hAnsi="Times New Roman" w:cs="Times New Roman"/>
           <w:noProof/>
         </w:rPr>
         <w:t>Robinson R. 2017. Lepidoptera Genetics: International Series of Monographs in Pure and Applied Biology: Zoology: Elsevier.</w:t>
@@ -3405,13 +3044,16 @@
         <w:pStyle w:val="EndNoteBibliography"/>
         <w:spacing w:after="0"/>
         <w:rPr>
-          <w:noProof/>
-        </w:rPr>
-      </w:pPr>
-      <w:r>
-        <w:rPr>
-          <w:noProof/>
-        </w:rPr>
+          <w:rFonts w:ascii="Times New Roman" w:hAnsi="Times New Roman" w:cs="Times New Roman"/>
+          <w:noProof/>
+        </w:rPr>
+      </w:pPr>
+      <w:r>
+        <w:rPr>
+          <w:rFonts w:ascii="Times New Roman" w:hAnsi="Times New Roman" w:cs="Times New Roman"/>
+          <w:noProof/>
+        </w:rPr>
+        <w:lastRenderedPageBreak/>
         <w:t>Sunnucks P, England PR, Taylor AC, Hales DF. 1996. Microsatellite and chromosome evolution of parthenogenetic Sitobion aphids in Australia. Genetics 144:747-756.</w:t>
       </w:r>
     </w:p>
@@ -3420,11 +3062,13 @@
         <w:pStyle w:val="EndNoteBibliography"/>
         <w:spacing w:after="0"/>
         <w:rPr>
-          <w:noProof/>
-        </w:rPr>
-      </w:pPr>
-      <w:r>
-        <w:rPr>
+          <w:rFonts w:ascii="Times New Roman" w:hAnsi="Times New Roman" w:cs="Times New Roman"/>
+          <w:noProof/>
+        </w:rPr>
+      </w:pPr>
+      <w:r>
+        <w:rPr>
+          <w:rFonts w:ascii="Times New Roman" w:hAnsi="Times New Roman" w:cs="Times New Roman"/>
           <w:noProof/>
         </w:rPr>
         <w:t>White MJD. 1977. Animal cytology and evolution: CUP Archive.</w:t>
@@ -3434,11 +3078,13 @@
       <w:pPr>
         <w:pStyle w:val="EndNoteBibliography"/>
         <w:rPr>
-          <w:noProof/>
-        </w:rPr>
-      </w:pPr>
-      <w:r>
-        <w:rPr>
+          <w:rFonts w:ascii="Times New Roman" w:hAnsi="Times New Roman" w:cs="Times New Roman"/>
+          <w:noProof/>
+        </w:rPr>
+      </w:pPr>
+      <w:r>
+        <w:rPr>
+          <w:rFonts w:ascii="Times New Roman" w:hAnsi="Times New Roman" w:cs="Times New Roman"/>
           <w:noProof/>
         </w:rPr>
         <w:t>Wolf KW, Novák K, Marec F. 1997. Kinetic organization of metaphase I bivalents in spermatogenesis of Lepidoptera and Trichoptera species with small chromosome numbers. Heredity 79:135-143.</w:t>
@@ -3474,7 +3120,7 @@
 
 <file path=word/comments.xml><?xml version="1.0" encoding="utf-8"?>
 <w:comments xmlns:wpc="http://schemas.microsoft.com/office/word/2010/wordprocessingCanvas" xmlns:cx="http://schemas.microsoft.com/office/drawing/2014/chartex" xmlns:cx1="http://schemas.microsoft.com/office/drawing/2015/9/8/chartex" xmlns:cx2="http://schemas.microsoft.com/office/drawing/2015/10/21/chartex" xmlns:cx3="http://schemas.microsoft.com/office/drawing/2016/5/9/chartex" xmlns:cx4="http://schemas.microsoft.com/office/drawing/2016/5/10/chartex" xmlns:cx5="http://schemas.microsoft.com/office/drawing/2016/5/11/chartex" xmlns:cx6="http://schemas.microsoft.com/office/drawing/2016/5/12/chartex" xmlns:cx7="http://schemas.microsoft.com/office/drawing/2016/5/13/chartex" xmlns:cx8="http://schemas.microsoft.com/office/drawing/2016/5/14/chartex" xmlns:mc="http://schemas.openxmlformats.org/markup-compatibility/2006" xmlns:aink="http://schemas.microsoft.com/office/drawing/2016/ink" xmlns:am3d="http://schemas.microsoft.com/office/drawing/2017/model3d" xmlns:o="urn:schemas-microsoft-com:office:office" xmlns:r="http://schemas.openxmlformats.org/officeDocument/2006/relationships" xmlns:m="http://schemas.openxmlformats.org/officeDocument/2006/math" xmlns:v="urn:schemas-microsoft-com:vml" xmlns:wp14="http://schemas.microsoft.com/office/word/2010/wordprocessingDrawing" xmlns:wp="http://schemas.openxmlformats.org/drawingml/2006/wordprocessingDrawing" xmlns:w10="urn:schemas-microsoft-com:office:word" xmlns:w="http://schemas.openxmlformats.org/wordprocessingml/2006/main" xmlns:w14="http://schemas.microsoft.com/office/word/2010/wordml" xmlns:w15="http://schemas.microsoft.com/office/word/2012/wordml" xmlns:w16cid="http://schemas.microsoft.com/office/word/2016/wordml/cid" xmlns:w16se="http://schemas.microsoft.com/office/word/2015/wordml/symex" xmlns:wpg="http://schemas.microsoft.com/office/word/2010/wordprocessingGroup" xmlns:wpi="http://schemas.microsoft.com/office/word/2010/wordprocessingInk" xmlns:wne="http://schemas.microsoft.com/office/word/2006/wordml" xmlns:wps="http://schemas.microsoft.com/office/word/2010/wordprocessingShape" mc:Ignorable="w14 w15 w16se w16cid wp14">
-  <w:comment w:id="79" w:author="Microsoft Office User" w:date="2020-04-13T19:02:00Z" w:initials="MOU">
+  <w:comment w:id="1" w:author="Sarah Ruckman" w:date="2020-04-15T07:57:00Z" w:initials="SR">
     <w:p>
       <w:pPr>
         <w:pStyle w:val="CommentText"/>
@@ -3486,33 +3132,31 @@
         <w:annotationRef/>
       </w:r>
       <w:r>
+        <w:t>Move to the end of the sentence</w:t>
+      </w:r>
+    </w:p>
+  </w:comment>
+  <w:comment w:id="2" w:author="Microsoft Office User" w:date="2020-04-13T19:02:00Z" w:initials="MOU">
+    <w:p>
+      <w:pPr>
+        <w:pStyle w:val="CommentText"/>
+      </w:pPr>
+      <w:r>
+        <w:rPr>
+          <w:rStyle w:val="CommentReference"/>
+        </w:rPr>
+        <w:annotationRef/>
+      </w:r>
+      <w:r>
         <w:t xml:space="preserve">You </w:t>
       </w:r>
-      <w:proofErr w:type="spellStart"/>
       <w:proofErr w:type="gramStart"/>
       <w:r>
         <w:t>cant</w:t>
       </w:r>
-      <w:proofErr w:type="spellEnd"/>
       <w:proofErr w:type="gramEnd"/>
       <w:r>
-        <w:t xml:space="preserve"> do something like just run an </w:t>
-      </w:r>
-      <w:proofErr w:type="spellStart"/>
-      <w:r>
-        <w:t>mcmc</w:t>
-      </w:r>
-      <w:proofErr w:type="spellEnd"/>
-      <w:r>
-        <w:t xml:space="preserve"> for a short time because it is hard. I ran an </w:t>
-      </w:r>
-      <w:proofErr w:type="spellStart"/>
-      <w:r>
-        <w:t>mcmc</w:t>
-      </w:r>
-      <w:proofErr w:type="spellEnd"/>
-      <w:r>
-        <w:t xml:space="preserve"> for two years you run it a sufficient time it may be that 50 is sufficient if it is not we will run for longer.</w:t>
+        <w:t xml:space="preserve"> do something like just run an mcmc for a short time because it is hard. I ran an mcmc for two years you run it a sufficient time it may be that 50 is sufficient if it is not we will run for longer.</w:t>
       </w:r>
     </w:p>
   </w:comment>
@@ -3521,18 +3165,23 @@
 
 <file path=word/commentsExtended.xml><?xml version="1.0" encoding="utf-8"?>
 <w15:commentsEx xmlns:wpc="http://schemas.microsoft.com/office/word/2010/wordprocessingCanvas" xmlns:cx="http://schemas.microsoft.com/office/drawing/2014/chartex" xmlns:cx1="http://schemas.microsoft.com/office/drawing/2015/9/8/chartex" xmlns:cx2="http://schemas.microsoft.com/office/drawing/2015/10/21/chartex" xmlns:cx3="http://schemas.microsoft.com/office/drawing/2016/5/9/chartex" xmlns:cx4="http://schemas.microsoft.com/office/drawing/2016/5/10/chartex" xmlns:cx5="http://schemas.microsoft.com/office/drawing/2016/5/11/chartex" xmlns:cx6="http://schemas.microsoft.com/office/drawing/2016/5/12/chartex" xmlns:cx7="http://schemas.microsoft.com/office/drawing/2016/5/13/chartex" xmlns:cx8="http://schemas.microsoft.com/office/drawing/2016/5/14/chartex" xmlns:mc="http://schemas.openxmlformats.org/markup-compatibility/2006" xmlns:aink="http://schemas.microsoft.com/office/drawing/2016/ink" xmlns:am3d="http://schemas.microsoft.com/office/drawing/2017/model3d" xmlns:o="urn:schemas-microsoft-com:office:office" xmlns:r="http://schemas.openxmlformats.org/officeDocument/2006/relationships" xmlns:m="http://schemas.openxmlformats.org/officeDocument/2006/math" xmlns:v="urn:schemas-microsoft-com:vml" xmlns:wp14="http://schemas.microsoft.com/office/word/2010/wordprocessingDrawing" xmlns:wp="http://schemas.openxmlformats.org/drawingml/2006/wordprocessingDrawing" xmlns:w10="urn:schemas-microsoft-com:office:word" xmlns:w="http://schemas.openxmlformats.org/wordprocessingml/2006/main" xmlns:w14="http://schemas.microsoft.com/office/word/2010/wordml" xmlns:w15="http://schemas.microsoft.com/office/word/2012/wordml" xmlns:w16cid="http://schemas.microsoft.com/office/word/2016/wordml/cid" xmlns:w16se="http://schemas.microsoft.com/office/word/2015/wordml/symex" xmlns:wpg="http://schemas.microsoft.com/office/word/2010/wordprocessingGroup" xmlns:wpi="http://schemas.microsoft.com/office/word/2010/wordprocessingInk" xmlns:wne="http://schemas.microsoft.com/office/word/2006/wordml" xmlns:wps="http://schemas.microsoft.com/office/word/2010/wordprocessingShape" mc:Ignorable="w14 w15 w16se w16cid wp14">
+  <w15:commentEx w15:paraId="0FA4B14B" w15:done="0"/>
   <w15:commentEx w15:paraId="3D719247" w15:done="0"/>
 </w15:commentsEx>
 </file>
 
 <file path=word/commentsIds.xml><?xml version="1.0" encoding="utf-8"?>
 <w16cid:commentsIds xmlns:wpc="http://schemas.microsoft.com/office/word/2010/wordprocessingCanvas" xmlns:cx="http://schemas.microsoft.com/office/drawing/2014/chartex" xmlns:cx1="http://schemas.microsoft.com/office/drawing/2015/9/8/chartex" xmlns:cx2="http://schemas.microsoft.com/office/drawing/2015/10/21/chartex" xmlns:cx3="http://schemas.microsoft.com/office/drawing/2016/5/9/chartex" xmlns:cx4="http://schemas.microsoft.com/office/drawing/2016/5/10/chartex" xmlns:cx5="http://schemas.microsoft.com/office/drawing/2016/5/11/chartex" xmlns:cx6="http://schemas.microsoft.com/office/drawing/2016/5/12/chartex" xmlns:cx7="http://schemas.microsoft.com/office/drawing/2016/5/13/chartex" xmlns:cx8="http://schemas.microsoft.com/office/drawing/2016/5/14/chartex" xmlns:mc="http://schemas.openxmlformats.org/markup-compatibility/2006" xmlns:aink="http://schemas.microsoft.com/office/drawing/2016/ink" xmlns:am3d="http://schemas.microsoft.com/office/drawing/2017/model3d" xmlns:o="urn:schemas-microsoft-com:office:office" xmlns:r="http://schemas.openxmlformats.org/officeDocument/2006/relationships" xmlns:m="http://schemas.openxmlformats.org/officeDocument/2006/math" xmlns:v="urn:schemas-microsoft-com:vml" xmlns:wp14="http://schemas.microsoft.com/office/word/2010/wordprocessingDrawing" xmlns:wp="http://schemas.openxmlformats.org/drawingml/2006/wordprocessingDrawing" xmlns:w10="urn:schemas-microsoft-com:office:word" xmlns:w="http://schemas.openxmlformats.org/wordprocessingml/2006/main" xmlns:w14="http://schemas.microsoft.com/office/word/2010/wordml" xmlns:w15="http://schemas.microsoft.com/office/word/2012/wordml" xmlns:w16cid="http://schemas.microsoft.com/office/word/2016/wordml/cid" xmlns:w16se="http://schemas.microsoft.com/office/word/2015/wordml/symex" xmlns:wpg="http://schemas.microsoft.com/office/word/2010/wordprocessingGroup" xmlns:wpi="http://schemas.microsoft.com/office/word/2010/wordprocessingInk" xmlns:wne="http://schemas.microsoft.com/office/word/2006/wordml" xmlns:wps="http://schemas.microsoft.com/office/word/2010/wordprocessingShape" mc:Ignorable="w14 w15 w16se w16cid wp14">
+  <w16cid:commentId w16cid:paraId="0FA4B14B" w16cid:durableId="22413CFA"/>
   <w16cid:commentId w16cid:paraId="3D719247" w16cid:durableId="223F35D4"/>
 </w16cid:commentsIds>
 </file>
 
 <file path=word/people.xml><?xml version="1.0" encoding="utf-8"?>
 <w15:people xmlns:wpc="http://schemas.microsoft.com/office/word/2010/wordprocessingCanvas" xmlns:cx="http://schemas.microsoft.com/office/drawing/2014/chartex" xmlns:cx1="http://schemas.microsoft.com/office/drawing/2015/9/8/chartex" xmlns:cx2="http://schemas.microsoft.com/office/drawing/2015/10/21/chartex" xmlns:cx3="http://schemas.microsoft.com/office/drawing/2016/5/9/chartex" xmlns:cx4="http://schemas.microsoft.com/office/drawing/2016/5/10/chartex" xmlns:cx5="http://schemas.microsoft.com/office/drawing/2016/5/11/chartex" xmlns:cx6="http://schemas.microsoft.com/office/drawing/2016/5/12/chartex" xmlns:cx7="http://schemas.microsoft.com/office/drawing/2016/5/13/chartex" xmlns:cx8="http://schemas.microsoft.com/office/drawing/2016/5/14/chartex" xmlns:mc="http://schemas.openxmlformats.org/markup-compatibility/2006" xmlns:aink="http://schemas.microsoft.com/office/drawing/2016/ink" xmlns:am3d="http://schemas.microsoft.com/office/drawing/2017/model3d" xmlns:o="urn:schemas-microsoft-com:office:office" xmlns:r="http://schemas.openxmlformats.org/officeDocument/2006/relationships" xmlns:m="http://schemas.openxmlformats.org/officeDocument/2006/math" xmlns:v="urn:schemas-microsoft-com:vml" xmlns:wp14="http://schemas.microsoft.com/office/word/2010/wordprocessingDrawing" xmlns:wp="http://schemas.openxmlformats.org/drawingml/2006/wordprocessingDrawing" xmlns:w10="urn:schemas-microsoft-com:office:word" xmlns:w="http://schemas.openxmlformats.org/wordprocessingml/2006/main" xmlns:w14="http://schemas.microsoft.com/office/word/2010/wordml" xmlns:w15="http://schemas.microsoft.com/office/word/2012/wordml" xmlns:w16cid="http://schemas.microsoft.com/office/word/2016/wordml/cid" xmlns:w16se="http://schemas.microsoft.com/office/word/2015/wordml/symex" xmlns:wpg="http://schemas.microsoft.com/office/word/2010/wordprocessingGroup" xmlns:wpi="http://schemas.microsoft.com/office/word/2010/wordprocessingInk" xmlns:wne="http://schemas.microsoft.com/office/word/2006/wordml" xmlns:wps="http://schemas.microsoft.com/office/word/2010/wordprocessingShape" mc:Ignorable="w14 w15 w16se w16cid wp14">
+  <w15:person w15:author="Sarah Ruckman">
+    <w15:presenceInfo w15:providerId="Windows Live" w15:userId="ea2b557ca9b7816f"/>
+  </w15:person>
   <w15:person w15:author="Microsoft Office User">
     <w15:presenceInfo w15:providerId="None" w15:userId="Microsoft Office User"/>
   </w15:person>
@@ -3556,7 +3205,7 @@
       </w:pPr>
     </w:pPrDefault>
   </w:docDefaults>
-  <w:latentStyles w:defLockedState="0" w:defUIPriority="99" w:defSemiHidden="0" w:defUnhideWhenUsed="0" w:defQFormat="0" w:count="375">
+  <w:latentStyles w:defLockedState="0" w:defUIPriority="99" w:defSemiHidden="0" w:defUnhideWhenUsed="0" w:defQFormat="0" w:count="377">
     <w:lsdException w:name="Normal" w:uiPriority="0" w:qFormat="1"/>
     <w:lsdException w:name="heading 1" w:uiPriority="9" w:qFormat="1"/>
     <w:lsdException w:name="heading 2" w:semiHidden="1" w:uiPriority="9" w:unhideWhenUsed="1" w:qFormat="1"/>
@@ -3662,7 +3311,6 @@
     <w:lsdException w:name="HTML Sample" w:semiHidden="1" w:unhideWhenUsed="1"/>
     <w:lsdException w:name="HTML Typewriter" w:semiHidden="1" w:unhideWhenUsed="1"/>
     <w:lsdException w:name="HTML Variable" w:semiHidden="1" w:unhideWhenUsed="1"/>
-    <w:lsdException w:name="Normal Table" w:semiHidden="1" w:unhideWhenUsed="1"/>
     <w:lsdException w:name="annotation subject" w:semiHidden="1" w:unhideWhenUsed="1"/>
     <w:lsdException w:name="No List" w:semiHidden="1" w:unhideWhenUsed="1"/>
     <w:lsdException w:name="Outline List 1" w:semiHidden="1" w:unhideWhenUsed="1"/>
@@ -3708,11 +3356,9 @@
     <w:lsdException w:name="Table Subtle 1" w:semiHidden="1" w:unhideWhenUsed="1"/>
     <w:lsdException w:name="Table Subtle 2" w:semiHidden="1" w:unhideWhenUsed="1"/>
     <w:lsdException w:name="Table Web 1" w:semiHidden="1" w:unhideWhenUsed="1"/>
-    <w:lsdException w:name="Table Web 2" w:semiHidden="1" w:unhideWhenUsed="1"/>
     <w:lsdException w:name="Table Web 3" w:semiHidden="1" w:unhideWhenUsed="1"/>
     <w:lsdException w:name="Balloon Text" w:semiHidden="1" w:unhideWhenUsed="1"/>
     <w:lsdException w:name="Table Grid" w:uiPriority="39"/>
-    <w:lsdException w:name="Table Theme" w:semiHidden="1" w:unhideWhenUsed="1"/>
     <w:lsdException w:name="Placeholder Text" w:semiHidden="1"/>
     <w:lsdException w:name="No Spacing" w:uiPriority="1" w:qFormat="1"/>
     <w:lsdException w:name="Light Shading" w:uiPriority="60"/>
@@ -3932,6 +3578,8 @@
     <w:lsdException w:name="Smart Hyperlink" w:semiHidden="1" w:unhideWhenUsed="1"/>
     <w:lsdException w:name="Hashtag" w:semiHidden="1" w:unhideWhenUsed="1"/>
     <w:lsdException w:name="Unresolved Mention" w:semiHidden="1" w:unhideWhenUsed="1"/>
+    <w:lsdException w:name="Smart Link" w:semiHidden="1" w:unhideWhenUsed="1"/>
+    <w:lsdException w:name="Smart Link Error" w:semiHidden="1" w:unhideWhenUsed="1"/>
   </w:latentStyles>
   <w:style w:type="paragraph" w:default="1" w:styleId="Normal">
     <w:name w:val="Normal"/>
@@ -3940,6 +3588,7 @@
   <w:style w:type="character" w:default="1" w:styleId="DefaultParagraphFont">
     <w:name w:val="Default Paragraph Font"/>
     <w:uiPriority w:val="1"/>
+    <w:semiHidden/>
     <w:unhideWhenUsed/>
   </w:style>
   <w:style w:type="table" w:default="1" w:styleId="TableNormal">

</xml_diff>